<commit_message>
feat: start the v2.0
</commit_message>
<xml_diff>
--- a/Documents/Descrição Textual - SGH.docx
+++ b/Documents/Descrição Textual - SGH.docx
@@ -19,12 +19,11 @@
     </w:p>
     <w:p>
       <w:pPr>
-        <w:pStyle w:val="Normal1"/>
+        <w:pStyle w:val="LOnormal"/>
         <w:keepNext w:val="false"/>
         <w:keepLines w:val="false"/>
         <w:pageBreakBefore w:val="false"/>
         <w:widowControl w:val="false"/>
-        <w:pBdr/>
         <w:shd w:val="clear" w:fill="auto"/>
         <w:spacing w:lineRule="auto" w:line="240" w:before="0" w:after="0"/>
         <w:ind w:left="0" w:right="0" w:hanging="0"/>
@@ -98,7 +97,11 @@
         </w:rPr>
       </w:pPr>
       <w:r>
-        <w:rPr/>
+        <w:rPr>
+          <w:rFonts w:eastAsia="Times New Roman" w:cs="Times New Roman" w:ascii="Times New Roman" w:hAnsi="Times New Roman"/>
+          <w:sz w:val="28"/>
+          <w:szCs w:val="28"/>
+        </w:rPr>
       </w:r>
     </w:p>
     <w:p>
@@ -117,17 +120,24 @@
           <w:sz w:val="28"/>
           <w:szCs w:val="28"/>
         </w:rPr>
-        <w:t>Versão 1.1</w:t>
+        <w:t xml:space="preserve">Versão </w:t>
+      </w:r>
+      <w:r>
+        <w:rPr>
+          <w:rFonts w:eastAsia="Times New Roman" w:cs="Times New Roman" w:ascii="Times New Roman" w:hAnsi="Times New Roman"/>
+          <w:sz w:val="28"/>
+          <w:szCs w:val="28"/>
+        </w:rPr>
+        <w:t>2.0</w:t>
       </w:r>
     </w:p>
     <w:p>
       <w:pPr>
-        <w:pStyle w:val="Normal1"/>
+        <w:pStyle w:val="LOnormal"/>
         <w:keepNext w:val="false"/>
         <w:keepLines w:val="false"/>
         <w:pageBreakBefore w:val="false"/>
         <w:widowControl w:val="false"/>
-        <w:pBdr/>
         <w:shd w:val="clear" w:fill="auto"/>
         <w:spacing w:lineRule="auto" w:line="240" w:before="0" w:after="0"/>
         <w:ind w:left="0" w:right="0" w:hanging="0"/>
@@ -179,12 +189,11 @@
           <w:textDirection w:val="lrTb"/>
           <w:docGrid w:type="default" w:linePitch="100" w:charSpace="8192"/>
         </w:sectPr>
-        <w:pStyle w:val="Normal1"/>
+        <w:pStyle w:val="LOnormal"/>
         <w:keepNext w:val="false"/>
         <w:keepLines w:val="false"/>
         <w:pageBreakBefore w:val="false"/>
         <w:widowControl w:val="false"/>
-        <w:pBdr/>
         <w:shd w:val="clear" w:fill="auto"/>
         <w:spacing w:lineRule="auto" w:line="240" w:before="0" w:after="0"/>
         <w:ind w:left="0" w:right="0" w:hanging="0"/>
@@ -253,12 +262,11 @@
     </w:p>
     <w:p>
       <w:pPr>
-        <w:pStyle w:val="Normal1"/>
+        <w:pStyle w:val="LOnormal"/>
         <w:keepNext w:val="false"/>
         <w:keepLines w:val="false"/>
         <w:pageBreakBefore w:val="false"/>
         <w:widowControl w:val="false"/>
-        <w:pBdr/>
         <w:shd w:val="clear" w:fill="auto"/>
         <w:spacing w:lineRule="auto" w:line="240" w:before="0" w:after="0"/>
         <w:ind w:left="0" w:right="0" w:hanging="0"/>
@@ -300,12 +308,11 @@
     </w:p>
     <w:p>
       <w:pPr>
-        <w:pStyle w:val="Normal1"/>
+        <w:pStyle w:val="LOnormal"/>
         <w:keepNext w:val="false"/>
         <w:keepLines w:val="false"/>
         <w:pageBreakBefore w:val="false"/>
         <w:widowControl w:val="false"/>
-        <w:pBdr/>
         <w:shd w:val="clear" w:fill="auto"/>
         <w:spacing w:lineRule="auto" w:line="240" w:before="0" w:after="0"/>
         <w:ind w:left="0" w:right="0" w:hanging="0"/>
@@ -347,12 +354,11 @@
     </w:p>
     <w:p>
       <w:pPr>
-        <w:pStyle w:val="Normal1"/>
+        <w:pStyle w:val="LOnormal"/>
         <w:keepNext w:val="false"/>
         <w:keepLines w:val="false"/>
         <w:pageBreakBefore w:val="false"/>
         <w:widowControl w:val="false"/>
-        <w:pBdr/>
         <w:shd w:val="clear" w:fill="auto"/>
         <w:spacing w:lineRule="auto" w:line="240" w:before="0" w:after="0"/>
         <w:ind w:left="0" w:right="0" w:hanging="0"/>
@@ -408,16 +414,16 @@
         <w:tblLook w:val="0000"/>
       </w:tblPr>
       <w:tblGrid>
-        <w:gridCol w:w="2303"/>
-        <w:gridCol w:w="1152"/>
-        <w:gridCol w:w="3745"/>
-        <w:gridCol w:w="2303"/>
+        <w:gridCol w:w="2302"/>
+        <w:gridCol w:w="1153"/>
+        <w:gridCol w:w="3746"/>
+        <w:gridCol w:w="2302"/>
       </w:tblGrid>
       <w:tr>
         <w:trPr/>
         <w:tc>
           <w:tcPr>
-            <w:tcW w:w="2303" w:type="dxa"/>
+            <w:tcW w:w="2302" w:type="dxa"/>
             <w:tcBorders>
               <w:top w:val="single" w:sz="6" w:space="0" w:color="000000"/>
               <w:left w:val="single" w:sz="6" w:space="0" w:color="000000"/>
@@ -428,11 +434,10 @@
           </w:tcPr>
           <w:p>
             <w:pPr>
-              <w:pStyle w:val="Normal1"/>
+              <w:pStyle w:val="LOnormal"/>
               <w:keepNext w:val="false"/>
               <w:keepLines/>
               <w:widowControl w:val="false"/>
-              <w:pBdr/>
               <w:shd w:val="clear" w:fill="auto"/>
               <w:spacing w:lineRule="auto" w:line="240" w:before="0" w:after="120"/>
               <w:ind w:left="0" w:right="0" w:hanging="0"/>
@@ -479,7 +484,7 @@
         </w:tc>
         <w:tc>
           <w:tcPr>
-            <w:tcW w:w="1152" w:type="dxa"/>
+            <w:tcW w:w="1153" w:type="dxa"/>
             <w:tcBorders>
               <w:top w:val="single" w:sz="6" w:space="0" w:color="000000"/>
               <w:left w:val="single" w:sz="6" w:space="0" w:color="000000"/>
@@ -490,11 +495,10 @@
           </w:tcPr>
           <w:p>
             <w:pPr>
-              <w:pStyle w:val="Normal1"/>
+              <w:pStyle w:val="LOnormal"/>
               <w:keepNext w:val="false"/>
               <w:keepLines/>
               <w:widowControl w:val="false"/>
-              <w:pBdr/>
               <w:shd w:val="clear" w:fill="auto"/>
               <w:spacing w:lineRule="auto" w:line="240" w:before="0" w:after="120"/>
               <w:ind w:left="0" w:right="0" w:hanging="0"/>
@@ -541,7 +545,7 @@
         </w:tc>
         <w:tc>
           <w:tcPr>
-            <w:tcW w:w="3745" w:type="dxa"/>
+            <w:tcW w:w="3746" w:type="dxa"/>
             <w:tcBorders>
               <w:top w:val="single" w:sz="6" w:space="0" w:color="000000"/>
               <w:left w:val="single" w:sz="6" w:space="0" w:color="000000"/>
@@ -552,11 +556,10 @@
           </w:tcPr>
           <w:p>
             <w:pPr>
-              <w:pStyle w:val="Normal1"/>
+              <w:pStyle w:val="LOnormal"/>
               <w:keepNext w:val="false"/>
               <w:keepLines/>
               <w:widowControl w:val="false"/>
-              <w:pBdr/>
               <w:shd w:val="clear" w:fill="auto"/>
               <w:spacing w:lineRule="auto" w:line="240" w:before="0" w:after="120"/>
               <w:ind w:left="0" w:right="0" w:hanging="0"/>
@@ -603,7 +606,7 @@
         </w:tc>
         <w:tc>
           <w:tcPr>
-            <w:tcW w:w="2303" w:type="dxa"/>
+            <w:tcW w:w="2302" w:type="dxa"/>
             <w:tcBorders>
               <w:top w:val="single" w:sz="6" w:space="0" w:color="000000"/>
               <w:left w:val="single" w:sz="6" w:space="0" w:color="000000"/>
@@ -614,11 +617,10 @@
           </w:tcPr>
           <w:p>
             <w:pPr>
-              <w:pStyle w:val="Normal1"/>
+              <w:pStyle w:val="LOnormal"/>
               <w:keepNext w:val="false"/>
               <w:keepLines/>
               <w:widowControl w:val="false"/>
-              <w:pBdr/>
               <w:shd w:val="clear" w:fill="auto"/>
               <w:spacing w:lineRule="auto" w:line="240" w:before="0" w:after="120"/>
               <w:ind w:left="0" w:right="0" w:hanging="0"/>
@@ -668,7 +670,7 @@
         <w:trPr/>
         <w:tc>
           <w:tcPr>
-            <w:tcW w:w="2303" w:type="dxa"/>
+            <w:tcW w:w="2302" w:type="dxa"/>
             <w:tcBorders>
               <w:top w:val="single" w:sz="6" w:space="0" w:color="000000"/>
               <w:left w:val="single" w:sz="6" w:space="0" w:color="000000"/>
@@ -679,11 +681,10 @@
           </w:tcPr>
           <w:p>
             <w:pPr>
-              <w:pStyle w:val="Normal1"/>
+              <w:pStyle w:val="LOnormal"/>
               <w:keepNext w:val="false"/>
               <w:keepLines/>
               <w:widowControl w:val="false"/>
-              <w:pBdr/>
               <w:shd w:val="clear" w:fill="auto"/>
               <w:spacing w:lineRule="auto" w:line="240" w:before="0" w:after="120"/>
               <w:ind w:left="0" w:right="0" w:hanging="0"/>
@@ -727,7 +728,7 @@
         </w:tc>
         <w:tc>
           <w:tcPr>
-            <w:tcW w:w="1152" w:type="dxa"/>
+            <w:tcW w:w="1153" w:type="dxa"/>
             <w:tcBorders>
               <w:top w:val="single" w:sz="6" w:space="0" w:color="000000"/>
               <w:left w:val="single" w:sz="6" w:space="0" w:color="000000"/>
@@ -738,11 +739,10 @@
           </w:tcPr>
           <w:p>
             <w:pPr>
-              <w:pStyle w:val="Normal1"/>
+              <w:pStyle w:val="LOnormal"/>
               <w:keepNext w:val="false"/>
               <w:keepLines/>
               <w:widowControl w:val="false"/>
-              <w:pBdr/>
               <w:shd w:val="clear" w:fill="auto"/>
               <w:spacing w:lineRule="auto" w:line="240" w:before="0" w:after="120"/>
               <w:ind w:left="0" w:right="0" w:hanging="0"/>
@@ -786,7 +786,7 @@
         </w:tc>
         <w:tc>
           <w:tcPr>
-            <w:tcW w:w="3745" w:type="dxa"/>
+            <w:tcW w:w="3746" w:type="dxa"/>
             <w:tcBorders>
               <w:top w:val="single" w:sz="6" w:space="0" w:color="000000"/>
               <w:left w:val="single" w:sz="6" w:space="0" w:color="000000"/>
@@ -797,11 +797,10 @@
           </w:tcPr>
           <w:p>
             <w:pPr>
-              <w:pStyle w:val="Normal1"/>
+              <w:pStyle w:val="LOnormal"/>
               <w:keepNext w:val="false"/>
               <w:keepLines/>
               <w:widowControl w:val="false"/>
-              <w:pBdr/>
               <w:shd w:val="clear" w:fill="auto"/>
               <w:spacing w:lineRule="auto" w:line="240" w:before="0" w:after="120"/>
               <w:ind w:left="0" w:right="0" w:hanging="0"/>
@@ -845,7 +844,7 @@
         </w:tc>
         <w:tc>
           <w:tcPr>
-            <w:tcW w:w="2303" w:type="dxa"/>
+            <w:tcW w:w="2302" w:type="dxa"/>
             <w:tcBorders>
               <w:top w:val="single" w:sz="6" w:space="0" w:color="000000"/>
               <w:left w:val="single" w:sz="6" w:space="0" w:color="000000"/>
@@ -856,11 +855,10 @@
           </w:tcPr>
           <w:p>
             <w:pPr>
-              <w:pStyle w:val="Normal1"/>
+              <w:pStyle w:val="LOnormal"/>
               <w:keepNext w:val="false"/>
               <w:keepLines/>
               <w:widowControl w:val="false"/>
-              <w:pBdr/>
               <w:shd w:val="clear" w:fill="auto"/>
               <w:spacing w:lineRule="auto" w:line="240" w:before="0" w:after="120"/>
               <w:ind w:left="0" w:right="0" w:hanging="0"/>
@@ -907,7 +905,7 @@
         <w:trPr/>
         <w:tc>
           <w:tcPr>
-            <w:tcW w:w="2303" w:type="dxa"/>
+            <w:tcW w:w="2302" w:type="dxa"/>
             <w:tcBorders>
               <w:top w:val="single" w:sz="6" w:space="0" w:color="000000"/>
               <w:left w:val="single" w:sz="6" w:space="0" w:color="000000"/>
@@ -918,11 +916,10 @@
           </w:tcPr>
           <w:p>
             <w:pPr>
-              <w:pStyle w:val="Normal1"/>
+              <w:pStyle w:val="LOnormal"/>
               <w:keepNext w:val="false"/>
               <w:keepLines/>
               <w:widowControl w:val="false"/>
-              <w:pBdr/>
               <w:shd w:val="clear" w:fill="auto"/>
               <w:spacing w:lineRule="auto" w:line="240" w:before="0" w:after="120"/>
               <w:ind w:left="0" w:right="0" w:hanging="0"/>
@@ -952,7 +949,7 @@
         </w:tc>
         <w:tc>
           <w:tcPr>
-            <w:tcW w:w="1152" w:type="dxa"/>
+            <w:tcW w:w="1153" w:type="dxa"/>
             <w:tcBorders>
               <w:top w:val="single" w:sz="6" w:space="0" w:color="000000"/>
               <w:left w:val="single" w:sz="6" w:space="0" w:color="000000"/>
@@ -963,11 +960,10 @@
           </w:tcPr>
           <w:p>
             <w:pPr>
-              <w:pStyle w:val="Normal1"/>
+              <w:pStyle w:val="LOnormal"/>
               <w:keepNext w:val="false"/>
               <w:keepLines/>
               <w:widowControl w:val="false"/>
-              <w:pBdr/>
               <w:shd w:val="clear" w:fill="auto"/>
               <w:spacing w:lineRule="auto" w:line="240" w:before="0" w:after="120"/>
               <w:ind w:left="0" w:right="0" w:hanging="0"/>
@@ -997,7 +993,7 @@
         </w:tc>
         <w:tc>
           <w:tcPr>
-            <w:tcW w:w="3745" w:type="dxa"/>
+            <w:tcW w:w="3746" w:type="dxa"/>
             <w:tcBorders>
               <w:top w:val="single" w:sz="6" w:space="0" w:color="000000"/>
               <w:left w:val="single" w:sz="6" w:space="0" w:color="000000"/>
@@ -1008,11 +1004,10 @@
           </w:tcPr>
           <w:p>
             <w:pPr>
-              <w:pStyle w:val="Normal1"/>
+              <w:pStyle w:val="LOnormal"/>
               <w:keepNext w:val="false"/>
               <w:keepLines/>
               <w:widowControl w:val="false"/>
-              <w:pBdr/>
               <w:shd w:val="clear" w:fill="auto"/>
               <w:spacing w:lineRule="auto" w:line="240" w:before="0" w:after="120"/>
               <w:ind w:left="0" w:right="0" w:hanging="0"/>
@@ -1042,7 +1037,7 @@
         </w:tc>
         <w:tc>
           <w:tcPr>
-            <w:tcW w:w="2303" w:type="dxa"/>
+            <w:tcW w:w="2302" w:type="dxa"/>
             <w:tcBorders>
               <w:top w:val="single" w:sz="6" w:space="0" w:color="000000"/>
               <w:left w:val="single" w:sz="6" w:space="0" w:color="000000"/>
@@ -1053,11 +1048,10 @@
           </w:tcPr>
           <w:p>
             <w:pPr>
-              <w:pStyle w:val="Normal1"/>
+              <w:pStyle w:val="LOnormal"/>
               <w:keepNext w:val="false"/>
               <w:keepLines/>
               <w:widowControl w:val="false"/>
-              <w:pBdr/>
               <w:shd w:val="clear" w:fill="auto"/>
               <w:spacing w:lineRule="auto" w:line="240" w:before="0" w:after="120"/>
               <w:ind w:left="0" w:right="0" w:hanging="0"/>
@@ -1090,7 +1084,7 @@
         <w:trPr/>
         <w:tc>
           <w:tcPr>
-            <w:tcW w:w="2303" w:type="dxa"/>
+            <w:tcW w:w="2302" w:type="dxa"/>
             <w:tcBorders>
               <w:top w:val="single" w:sz="6" w:space="0" w:color="000000"/>
               <w:left w:val="single" w:sz="6" w:space="0" w:color="000000"/>
@@ -1101,11 +1095,10 @@
           </w:tcPr>
           <w:p>
             <w:pPr>
-              <w:pStyle w:val="Normal1"/>
+              <w:pStyle w:val="LOnormal"/>
               <w:keepNext w:val="false"/>
               <w:keepLines/>
               <w:widowControl w:val="false"/>
-              <w:pBdr/>
               <w:shd w:val="clear" w:fill="auto"/>
               <w:spacing w:lineRule="auto" w:line="240" w:before="0" w:after="120"/>
               <w:ind w:left="0" w:right="0" w:hanging="0"/>
@@ -1143,12 +1136,13 @@
                 <w:shd w:fill="auto" w:val="clear"/>
                 <w:vertAlign w:val="baseline"/>
               </w:rPr>
+              <w:t>21/06/2022</w:t>
             </w:r>
           </w:p>
         </w:tc>
         <w:tc>
           <w:tcPr>
-            <w:tcW w:w="1152" w:type="dxa"/>
+            <w:tcW w:w="1153" w:type="dxa"/>
             <w:tcBorders>
               <w:top w:val="single" w:sz="6" w:space="0" w:color="000000"/>
               <w:left w:val="single" w:sz="6" w:space="0" w:color="000000"/>
@@ -1159,11 +1153,10 @@
           </w:tcPr>
           <w:p>
             <w:pPr>
-              <w:pStyle w:val="Normal1"/>
+              <w:pStyle w:val="LOnormal"/>
               <w:keepNext w:val="false"/>
               <w:keepLines/>
               <w:widowControl w:val="false"/>
-              <w:pBdr/>
               <w:shd w:val="clear" w:fill="auto"/>
               <w:spacing w:lineRule="auto" w:line="240" w:before="0" w:after="120"/>
               <w:ind w:left="0" w:right="0" w:hanging="0"/>
@@ -1201,12 +1194,13 @@
                 <w:shd w:fill="auto" w:val="clear"/>
                 <w:vertAlign w:val="baseline"/>
               </w:rPr>
+              <w:t>2.0</w:t>
             </w:r>
           </w:p>
         </w:tc>
         <w:tc>
           <w:tcPr>
-            <w:tcW w:w="3745" w:type="dxa"/>
+            <w:tcW w:w="3746" w:type="dxa"/>
             <w:tcBorders>
               <w:top w:val="single" w:sz="6" w:space="0" w:color="000000"/>
               <w:left w:val="single" w:sz="6" w:space="0" w:color="000000"/>
@@ -1217,11 +1211,10 @@
           </w:tcPr>
           <w:p>
             <w:pPr>
-              <w:pStyle w:val="Normal1"/>
+              <w:pStyle w:val="LOnormal"/>
               <w:keepNext w:val="false"/>
               <w:keepLines/>
               <w:widowControl w:val="false"/>
-              <w:pBdr/>
               <w:shd w:val="clear" w:fill="auto"/>
               <w:spacing w:lineRule="auto" w:line="240" w:before="0" w:after="120"/>
               <w:ind w:left="0" w:right="0" w:hanging="0"/>
@@ -1259,12 +1252,34 @@
                 <w:shd w:fill="auto" w:val="clear"/>
                 <w:vertAlign w:val="baseline"/>
               </w:rPr>
+              <w:t>Revis</w:t>
+            </w:r>
+            <w:r>
+              <w:rPr>
+                <w:rFonts w:eastAsia="Noto Serif CJK SC" w:cs="FreeSans"/>
+                <w:i w:val="false"/>
+                <w:caps w:val="false"/>
+                <w:smallCaps w:val="false"/>
+                <w:strike w:val="false"/>
+                <w:dstrike w:val="false"/>
+                <w:color w:val="000000"/>
+                <w:kern w:val="0"/>
+                <w:position w:val="0"/>
+                <w:sz w:val="20"/>
+                <w:sz w:val="20"/>
+                <w:szCs w:val="20"/>
+                <w:u w:val="none"/>
+                <w:shd w:fill="auto" w:val="clear"/>
+                <w:vertAlign w:val="baseline"/>
+                <w:lang w:val="en-US" w:eastAsia="zh-CN" w:bidi="hi-IN"/>
+              </w:rPr>
+              <w:t>ão</w:t>
             </w:r>
           </w:p>
         </w:tc>
         <w:tc>
           <w:tcPr>
-            <w:tcW w:w="2303" w:type="dxa"/>
+            <w:tcW w:w="2302" w:type="dxa"/>
             <w:tcBorders>
               <w:top w:val="single" w:sz="6" w:space="0" w:color="000000"/>
               <w:left w:val="single" w:sz="6" w:space="0" w:color="000000"/>
@@ -1275,11 +1290,10 @@
           </w:tcPr>
           <w:p>
             <w:pPr>
-              <w:pStyle w:val="Normal1"/>
+              <w:pStyle w:val="LOnormal"/>
               <w:keepNext w:val="false"/>
               <w:keepLines/>
               <w:widowControl w:val="false"/>
-              <w:pBdr/>
               <w:shd w:val="clear" w:fill="auto"/>
               <w:spacing w:lineRule="auto" w:line="240" w:before="0" w:after="120"/>
               <w:ind w:left="0" w:right="0" w:hanging="0"/>
@@ -1317,6 +1331,7 @@
                 <w:shd w:fill="auto" w:val="clear"/>
                 <w:vertAlign w:val="baseline"/>
               </w:rPr>
+              <w:t>Guilherme, Renan</w:t>
             </w:r>
           </w:p>
         </w:tc>
@@ -1325,7 +1340,7 @@
         <w:trPr/>
         <w:tc>
           <w:tcPr>
-            <w:tcW w:w="2303" w:type="dxa"/>
+            <w:tcW w:w="2302" w:type="dxa"/>
             <w:tcBorders>
               <w:top w:val="single" w:sz="6" w:space="0" w:color="000000"/>
               <w:left w:val="single" w:sz="6" w:space="0" w:color="000000"/>
@@ -1336,11 +1351,10 @@
           </w:tcPr>
           <w:p>
             <w:pPr>
-              <w:pStyle w:val="Normal1"/>
+              <w:pStyle w:val="LOnormal"/>
               <w:keepNext w:val="false"/>
               <w:keepLines/>
               <w:widowControl w:val="false"/>
-              <w:pBdr/>
               <w:shd w:val="clear" w:fill="auto"/>
               <w:spacing w:lineRule="auto" w:line="240" w:before="0" w:after="120"/>
               <w:ind w:left="0" w:right="0" w:hanging="0"/>
@@ -1383,7 +1397,7 @@
         </w:tc>
         <w:tc>
           <w:tcPr>
-            <w:tcW w:w="1152" w:type="dxa"/>
+            <w:tcW w:w="1153" w:type="dxa"/>
             <w:tcBorders>
               <w:top w:val="single" w:sz="6" w:space="0" w:color="000000"/>
               <w:left w:val="single" w:sz="6" w:space="0" w:color="000000"/>
@@ -1394,11 +1408,10 @@
           </w:tcPr>
           <w:p>
             <w:pPr>
-              <w:pStyle w:val="Normal1"/>
+              <w:pStyle w:val="LOnormal"/>
               <w:keepNext w:val="false"/>
               <w:keepLines/>
               <w:widowControl w:val="false"/>
-              <w:pBdr/>
               <w:shd w:val="clear" w:fill="auto"/>
               <w:spacing w:lineRule="auto" w:line="240" w:before="0" w:after="120"/>
               <w:ind w:left="0" w:right="0" w:hanging="0"/>
@@ -1441,7 +1454,7 @@
         </w:tc>
         <w:tc>
           <w:tcPr>
-            <w:tcW w:w="3745" w:type="dxa"/>
+            <w:tcW w:w="3746" w:type="dxa"/>
             <w:tcBorders>
               <w:top w:val="single" w:sz="6" w:space="0" w:color="000000"/>
               <w:left w:val="single" w:sz="6" w:space="0" w:color="000000"/>
@@ -1452,11 +1465,10 @@
           </w:tcPr>
           <w:p>
             <w:pPr>
-              <w:pStyle w:val="Normal1"/>
+              <w:pStyle w:val="LOnormal"/>
               <w:keepNext w:val="false"/>
               <w:keepLines/>
               <w:widowControl w:val="false"/>
-              <w:pBdr/>
               <w:shd w:val="clear" w:fill="auto"/>
               <w:spacing w:lineRule="auto" w:line="240" w:before="0" w:after="120"/>
               <w:ind w:left="0" w:right="0" w:hanging="0"/>
@@ -1499,7 +1511,7 @@
         </w:tc>
         <w:tc>
           <w:tcPr>
-            <w:tcW w:w="2303" w:type="dxa"/>
+            <w:tcW w:w="2302" w:type="dxa"/>
             <w:tcBorders>
               <w:top w:val="single" w:sz="6" w:space="0" w:color="000000"/>
               <w:left w:val="single" w:sz="6" w:space="0" w:color="000000"/>
@@ -1510,11 +1522,10 @@
           </w:tcPr>
           <w:p>
             <w:pPr>
-              <w:pStyle w:val="Normal1"/>
+              <w:pStyle w:val="LOnormal"/>
               <w:keepNext w:val="false"/>
               <w:keepLines/>
               <w:widowControl w:val="false"/>
-              <w:pBdr/>
               <w:shd w:val="clear" w:fill="auto"/>
               <w:spacing w:lineRule="auto" w:line="240" w:before="0" w:after="120"/>
               <w:ind w:left="0" w:right="0" w:hanging="0"/>
@@ -1559,12 +1570,11 @@
     </w:tbl>
     <w:p>
       <w:pPr>
-        <w:pStyle w:val="Normal1"/>
+        <w:pStyle w:val="LOnormal"/>
         <w:keepNext w:val="false"/>
         <w:keepLines w:val="false"/>
         <w:pageBreakBefore w:val="false"/>
         <w:widowControl w:val="false"/>
-        <w:pBdr/>
         <w:shd w:val="clear" w:fill="auto"/>
         <w:spacing w:lineRule="auto" w:line="240" w:before="0" w:after="0"/>
         <w:ind w:left="0" w:right="0" w:hanging="0"/>
@@ -1606,12 +1616,11 @@
     </w:p>
     <w:p>
       <w:pPr>
-        <w:pStyle w:val="Normal1"/>
+        <w:pStyle w:val="LOnormal"/>
         <w:keepNext w:val="false"/>
         <w:keepLines w:val="false"/>
         <w:pageBreakBefore w:val="false"/>
         <w:widowControl w:val="false"/>
-        <w:pBdr/>
         <w:shd w:val="clear" w:fill="auto"/>
         <w:spacing w:lineRule="auto" w:line="240" w:before="0" w:after="0"/>
         <w:ind w:left="0" w:right="0" w:hanging="0"/>
@@ -1653,12 +1662,11 @@
     </w:p>
     <w:p>
       <w:pPr>
-        <w:pStyle w:val="Normal1"/>
+        <w:pStyle w:val="LOnormal"/>
         <w:keepNext w:val="false"/>
         <w:keepLines w:val="false"/>
         <w:pageBreakBefore w:val="false"/>
         <w:widowControl w:val="false"/>
-        <w:pBdr/>
         <w:shd w:val="clear" w:fill="auto"/>
         <w:spacing w:lineRule="auto" w:line="240" w:before="0" w:after="0"/>
         <w:ind w:left="0" w:right="0" w:hanging="0"/>
@@ -1700,12 +1708,11 @@
     </w:p>
     <w:p>
       <w:pPr>
-        <w:pStyle w:val="Normal1"/>
+        <w:pStyle w:val="LOnormal"/>
         <w:keepNext w:val="false"/>
         <w:keepLines w:val="false"/>
         <w:pageBreakBefore w:val="false"/>
         <w:widowControl w:val="false"/>
-        <w:pBdr/>
         <w:shd w:val="clear" w:fill="auto"/>
         <w:spacing w:lineRule="auto" w:line="240" w:before="0" w:after="0"/>
         <w:ind w:left="0" w:right="0" w:hanging="0"/>
@@ -1747,12 +1754,11 @@
     </w:p>
     <w:p>
       <w:pPr>
-        <w:pStyle w:val="Normal1"/>
+        <w:pStyle w:val="LOnormal"/>
         <w:keepNext w:val="false"/>
         <w:keepLines w:val="false"/>
         <w:pageBreakBefore w:val="false"/>
         <w:widowControl w:val="false"/>
-        <w:pBdr/>
         <w:shd w:val="clear" w:fill="auto"/>
         <w:spacing w:lineRule="auto" w:line="240" w:before="0" w:after="0"/>
         <w:ind w:left="0" w:right="0" w:hanging="0"/>
@@ -1794,12 +1800,11 @@
     </w:p>
     <w:p>
       <w:pPr>
-        <w:pStyle w:val="Normal1"/>
+        <w:pStyle w:val="LOnormal"/>
         <w:keepNext w:val="false"/>
         <w:keepLines w:val="false"/>
         <w:pageBreakBefore w:val="false"/>
         <w:widowControl w:val="false"/>
-        <w:pBdr/>
         <w:shd w:val="clear" w:fill="auto"/>
         <w:spacing w:lineRule="auto" w:line="240" w:before="0" w:after="0"/>
         <w:ind w:left="0" w:right="0" w:hanging="0"/>
@@ -1841,12 +1846,11 @@
     </w:p>
     <w:p>
       <w:pPr>
-        <w:pStyle w:val="Normal1"/>
+        <w:pStyle w:val="LOnormal"/>
         <w:keepNext w:val="false"/>
         <w:keepLines w:val="false"/>
         <w:pageBreakBefore w:val="false"/>
         <w:widowControl w:val="false"/>
-        <w:pBdr/>
         <w:shd w:val="clear" w:fill="auto"/>
         <w:spacing w:lineRule="auto" w:line="240" w:before="0" w:after="0"/>
         <w:ind w:left="0" w:right="0" w:hanging="0"/>
@@ -1888,12 +1892,11 @@
     </w:p>
     <w:p>
       <w:pPr>
-        <w:pStyle w:val="Normal1"/>
+        <w:pStyle w:val="LOnormal"/>
         <w:keepNext w:val="false"/>
         <w:keepLines w:val="false"/>
         <w:pageBreakBefore w:val="false"/>
         <w:widowControl w:val="false"/>
-        <w:pBdr/>
         <w:shd w:val="clear" w:fill="auto"/>
         <w:spacing w:lineRule="auto" w:line="240" w:before="0" w:after="0"/>
         <w:ind w:left="0" w:right="0" w:hanging="0"/>
@@ -1935,12 +1938,11 @@
     </w:p>
     <w:p>
       <w:pPr>
-        <w:pStyle w:val="Normal1"/>
+        <w:pStyle w:val="LOnormal"/>
         <w:keepNext w:val="false"/>
         <w:keepLines w:val="false"/>
         <w:pageBreakBefore w:val="false"/>
         <w:widowControl w:val="false"/>
-        <w:pBdr/>
         <w:shd w:val="clear" w:fill="auto"/>
         <w:spacing w:lineRule="auto" w:line="240" w:before="0" w:after="0"/>
         <w:ind w:left="0" w:right="0" w:hanging="0"/>
@@ -1982,12 +1984,11 @@
     </w:p>
     <w:p>
       <w:pPr>
-        <w:pStyle w:val="Normal1"/>
+        <w:pStyle w:val="LOnormal"/>
         <w:keepNext w:val="false"/>
         <w:keepLines w:val="false"/>
         <w:pageBreakBefore w:val="false"/>
         <w:widowControl w:val="false"/>
-        <w:pBdr/>
         <w:shd w:val="clear" w:fill="auto"/>
         <w:spacing w:lineRule="auto" w:line="240" w:before="0" w:after="0"/>
         <w:ind w:left="0" w:right="0" w:hanging="0"/>
@@ -2029,12 +2030,11 @@
     </w:p>
     <w:p>
       <w:pPr>
-        <w:pStyle w:val="Normal1"/>
+        <w:pStyle w:val="LOnormal"/>
         <w:keepNext w:val="false"/>
         <w:keepLines w:val="false"/>
         <w:pageBreakBefore w:val="false"/>
         <w:widowControl w:val="false"/>
-        <w:pBdr/>
         <w:shd w:val="clear" w:fill="auto"/>
         <w:spacing w:lineRule="auto" w:line="240" w:before="0" w:after="0"/>
         <w:ind w:left="0" w:right="0" w:hanging="0"/>
@@ -2076,12 +2076,11 @@
     </w:p>
     <w:p>
       <w:pPr>
-        <w:pStyle w:val="Normal1"/>
+        <w:pStyle w:val="LOnormal"/>
         <w:keepNext w:val="false"/>
         <w:keepLines w:val="false"/>
         <w:pageBreakBefore w:val="false"/>
         <w:widowControl w:val="false"/>
-        <w:pBdr/>
         <w:shd w:val="clear" w:fill="auto"/>
         <w:spacing w:lineRule="auto" w:line="240" w:before="0" w:after="0"/>
         <w:ind w:left="0" w:right="0" w:hanging="0"/>
@@ -2123,12 +2122,11 @@
     </w:p>
     <w:p>
       <w:pPr>
-        <w:pStyle w:val="Normal1"/>
+        <w:pStyle w:val="LOnormal"/>
         <w:keepNext w:val="false"/>
         <w:keepLines w:val="false"/>
         <w:pageBreakBefore w:val="false"/>
         <w:widowControl w:val="false"/>
-        <w:pBdr/>
         <w:shd w:val="clear" w:fill="auto"/>
         <w:spacing w:lineRule="auto" w:line="240" w:before="0" w:after="0"/>
         <w:ind w:left="0" w:right="0" w:hanging="0"/>
@@ -2170,12 +2168,11 @@
     </w:p>
     <w:p>
       <w:pPr>
-        <w:pStyle w:val="Normal1"/>
+        <w:pStyle w:val="LOnormal"/>
         <w:keepNext w:val="false"/>
         <w:keepLines w:val="false"/>
         <w:pageBreakBefore w:val="false"/>
         <w:widowControl w:val="false"/>
-        <w:pBdr/>
         <w:shd w:val="clear" w:fill="auto"/>
         <w:spacing w:lineRule="auto" w:line="240" w:before="0" w:after="0"/>
         <w:ind w:left="0" w:right="0" w:hanging="0"/>
@@ -2217,12 +2214,11 @@
     </w:p>
     <w:p>
       <w:pPr>
-        <w:pStyle w:val="Normal1"/>
+        <w:pStyle w:val="LOnormal"/>
         <w:keepNext w:val="false"/>
         <w:keepLines w:val="false"/>
         <w:pageBreakBefore w:val="false"/>
         <w:widowControl w:val="false"/>
-        <w:pBdr/>
         <w:shd w:val="clear" w:fill="auto"/>
         <w:spacing w:lineRule="auto" w:line="240" w:before="0" w:after="0"/>
         <w:ind w:left="0" w:right="0" w:hanging="0"/>
@@ -2264,12 +2260,11 @@
     </w:p>
     <w:p>
       <w:pPr>
-        <w:pStyle w:val="Normal1"/>
+        <w:pStyle w:val="LOnormal"/>
         <w:keepNext w:val="false"/>
         <w:keepLines w:val="false"/>
         <w:pageBreakBefore w:val="false"/>
         <w:widowControl w:val="false"/>
-        <w:pBdr/>
         <w:shd w:val="clear" w:fill="auto"/>
         <w:spacing w:lineRule="auto" w:line="240" w:before="0" w:after="0"/>
         <w:ind w:left="0" w:right="0" w:hanging="0"/>
@@ -2311,12 +2306,11 @@
     </w:p>
     <w:p>
       <w:pPr>
-        <w:pStyle w:val="Normal1"/>
+        <w:pStyle w:val="LOnormal"/>
         <w:keepNext w:val="false"/>
         <w:keepLines w:val="false"/>
         <w:pageBreakBefore w:val="false"/>
         <w:widowControl w:val="false"/>
-        <w:pBdr/>
         <w:shd w:val="clear" w:fill="auto"/>
         <w:spacing w:lineRule="auto" w:line="240" w:before="0" w:after="0"/>
         <w:ind w:left="0" w:right="0" w:hanging="0"/>
@@ -2358,12 +2352,11 @@
     </w:p>
     <w:p>
       <w:pPr>
-        <w:pStyle w:val="Normal1"/>
+        <w:pStyle w:val="LOnormal"/>
         <w:keepNext w:val="false"/>
         <w:keepLines w:val="false"/>
         <w:pageBreakBefore w:val="false"/>
         <w:widowControl w:val="false"/>
-        <w:pBdr/>
         <w:shd w:val="clear" w:fill="auto"/>
         <w:spacing w:lineRule="auto" w:line="240" w:before="0" w:after="0"/>
         <w:ind w:left="0" w:right="0" w:hanging="0"/>
@@ -2405,12 +2398,11 @@
     </w:p>
     <w:p>
       <w:pPr>
-        <w:pStyle w:val="Normal1"/>
+        <w:pStyle w:val="LOnormal"/>
         <w:keepNext w:val="false"/>
         <w:keepLines w:val="false"/>
         <w:pageBreakBefore w:val="false"/>
         <w:widowControl w:val="false"/>
-        <w:pBdr/>
         <w:shd w:val="clear" w:fill="auto"/>
         <w:spacing w:lineRule="auto" w:line="240" w:before="0" w:after="0"/>
         <w:ind w:left="0" w:right="0" w:hanging="0"/>
@@ -2452,12 +2444,11 @@
     </w:p>
     <w:p>
       <w:pPr>
-        <w:pStyle w:val="Normal1"/>
+        <w:pStyle w:val="LOnormal"/>
         <w:keepNext w:val="false"/>
         <w:keepLines w:val="false"/>
         <w:pageBreakBefore w:val="false"/>
         <w:widowControl w:val="false"/>
-        <w:pBdr/>
         <w:shd w:val="clear" w:fill="auto"/>
         <w:spacing w:lineRule="auto" w:line="240" w:before="0" w:after="0"/>
         <w:ind w:left="0" w:right="0" w:hanging="0"/>
@@ -2499,12 +2490,11 @@
     </w:p>
     <w:p>
       <w:pPr>
-        <w:pStyle w:val="Normal1"/>
+        <w:pStyle w:val="LOnormal"/>
         <w:keepNext w:val="false"/>
         <w:keepLines w:val="false"/>
         <w:pageBreakBefore w:val="false"/>
         <w:widowControl w:val="false"/>
-        <w:pBdr/>
         <w:shd w:val="clear" w:fill="auto"/>
         <w:spacing w:lineRule="auto" w:line="240" w:before="0" w:after="0"/>
         <w:ind w:left="0" w:right="0" w:hanging="0"/>
@@ -2546,12 +2536,11 @@
     </w:p>
     <w:p>
       <w:pPr>
-        <w:pStyle w:val="Normal1"/>
+        <w:pStyle w:val="LOnormal"/>
         <w:keepNext w:val="false"/>
         <w:keepLines w:val="false"/>
         <w:pageBreakBefore w:val="false"/>
         <w:widowControl w:val="false"/>
-        <w:pBdr/>
         <w:shd w:val="clear" w:fill="auto"/>
         <w:spacing w:lineRule="auto" w:line="240" w:before="0" w:after="0"/>
         <w:ind w:left="0" w:right="0" w:hanging="0"/>
@@ -2593,12 +2582,11 @@
     </w:p>
     <w:p>
       <w:pPr>
-        <w:pStyle w:val="Normal1"/>
+        <w:pStyle w:val="LOnormal"/>
         <w:keepNext w:val="false"/>
         <w:keepLines w:val="false"/>
         <w:pageBreakBefore w:val="false"/>
         <w:widowControl w:val="false"/>
-        <w:pBdr/>
         <w:shd w:val="clear" w:fill="auto"/>
         <w:spacing w:lineRule="auto" w:line="240" w:before="0" w:after="0"/>
         <w:ind w:left="0" w:right="0" w:hanging="0"/>
@@ -2640,12 +2628,11 @@
     </w:p>
     <w:p>
       <w:pPr>
-        <w:pStyle w:val="Normal1"/>
+        <w:pStyle w:val="LOnormal"/>
         <w:keepNext w:val="false"/>
         <w:keepLines w:val="false"/>
         <w:pageBreakBefore w:val="false"/>
         <w:widowControl w:val="false"/>
-        <w:pBdr/>
         <w:shd w:val="clear" w:fill="auto"/>
         <w:spacing w:lineRule="auto" w:line="240" w:before="0" w:after="0"/>
         <w:ind w:left="0" w:right="0" w:hanging="0"/>
@@ -2687,12 +2674,11 @@
     </w:p>
     <w:p>
       <w:pPr>
-        <w:pStyle w:val="Normal1"/>
+        <w:pStyle w:val="LOnormal"/>
         <w:keepNext w:val="false"/>
         <w:keepLines w:val="false"/>
         <w:pageBreakBefore w:val="false"/>
         <w:widowControl w:val="false"/>
-        <w:pBdr/>
         <w:shd w:val="clear" w:fill="auto"/>
         <w:spacing w:lineRule="auto" w:line="240" w:before="0" w:after="0"/>
         <w:ind w:left="0" w:right="0" w:hanging="0"/>
@@ -2734,12 +2720,11 @@
     </w:p>
     <w:p>
       <w:pPr>
-        <w:pStyle w:val="Normal1"/>
+        <w:pStyle w:val="LOnormal"/>
         <w:keepNext w:val="false"/>
         <w:keepLines w:val="false"/>
         <w:pageBreakBefore w:val="false"/>
         <w:widowControl w:val="false"/>
-        <w:pBdr/>
         <w:shd w:val="clear" w:fill="auto"/>
         <w:spacing w:lineRule="auto" w:line="240" w:before="0" w:after="0"/>
         <w:ind w:left="0" w:right="0" w:hanging="0"/>
@@ -2781,12 +2766,11 @@
     </w:p>
     <w:p>
       <w:pPr>
-        <w:pStyle w:val="Normal1"/>
+        <w:pStyle w:val="LOnormal"/>
         <w:keepNext w:val="false"/>
         <w:keepLines w:val="false"/>
         <w:pageBreakBefore w:val="false"/>
         <w:widowControl w:val="false"/>
-        <w:pBdr/>
         <w:shd w:val="clear" w:fill="auto"/>
         <w:spacing w:lineRule="auto" w:line="240" w:before="0" w:after="0"/>
         <w:ind w:left="0" w:right="0" w:hanging="0"/>
@@ -2828,12 +2812,11 @@
     </w:p>
     <w:p>
       <w:pPr>
-        <w:pStyle w:val="Normal1"/>
+        <w:pStyle w:val="LOnormal"/>
         <w:keepNext w:val="false"/>
         <w:keepLines w:val="false"/>
         <w:pageBreakBefore w:val="false"/>
         <w:widowControl w:val="false"/>
-        <w:pBdr/>
         <w:shd w:val="clear" w:fill="auto"/>
         <w:spacing w:lineRule="auto" w:line="240" w:before="0" w:after="0"/>
         <w:ind w:left="0" w:right="0" w:hanging="0"/>
@@ -2875,12 +2858,11 @@
     </w:p>
     <w:p>
       <w:pPr>
-        <w:pStyle w:val="Normal1"/>
+        <w:pStyle w:val="LOnormal"/>
         <w:keepNext w:val="false"/>
         <w:keepLines w:val="false"/>
         <w:pageBreakBefore w:val="false"/>
         <w:widowControl w:val="false"/>
-        <w:pBdr/>
         <w:shd w:val="clear" w:fill="auto"/>
         <w:spacing w:lineRule="auto" w:line="240" w:before="0" w:after="0"/>
         <w:ind w:left="0" w:right="0" w:hanging="0"/>
@@ -2922,12 +2904,11 @@
     </w:p>
     <w:p>
       <w:pPr>
-        <w:pStyle w:val="Normal1"/>
+        <w:pStyle w:val="LOnormal"/>
         <w:keepNext w:val="false"/>
         <w:keepLines w:val="false"/>
         <w:pageBreakBefore w:val="false"/>
         <w:widowControl w:val="false"/>
-        <w:pBdr/>
         <w:shd w:val="clear" w:fill="auto"/>
         <w:spacing w:lineRule="auto" w:line="240" w:before="0" w:after="0"/>
         <w:ind w:left="0" w:right="0" w:hanging="0"/>
@@ -2969,12 +2950,11 @@
     </w:p>
     <w:p>
       <w:pPr>
-        <w:pStyle w:val="Normal1"/>
+        <w:pStyle w:val="LOnormal"/>
         <w:keepNext w:val="false"/>
         <w:keepLines w:val="false"/>
         <w:pageBreakBefore w:val="false"/>
         <w:widowControl w:val="false"/>
-        <w:pBdr/>
         <w:shd w:val="clear" w:fill="auto"/>
         <w:spacing w:lineRule="auto" w:line="240" w:before="0" w:after="0"/>
         <w:ind w:left="0" w:right="0" w:hanging="0"/>
@@ -3016,12 +2996,11 @@
     </w:p>
     <w:p>
       <w:pPr>
-        <w:pStyle w:val="Normal1"/>
+        <w:pStyle w:val="LOnormal"/>
         <w:keepNext w:val="false"/>
         <w:keepLines w:val="false"/>
         <w:pageBreakBefore w:val="false"/>
         <w:widowControl w:val="false"/>
-        <w:pBdr/>
         <w:shd w:val="clear" w:fill="auto"/>
         <w:spacing w:lineRule="auto" w:line="240" w:before="0" w:after="0"/>
         <w:ind w:left="0" w:right="0" w:hanging="0"/>
@@ -3063,12 +3042,11 @@
     </w:p>
     <w:p>
       <w:pPr>
-        <w:pStyle w:val="Normal1"/>
+        <w:pStyle w:val="LOnormal"/>
         <w:keepNext w:val="false"/>
         <w:keepLines w:val="false"/>
         <w:pageBreakBefore w:val="false"/>
         <w:widowControl w:val="false"/>
-        <w:pBdr/>
         <w:shd w:val="clear" w:fill="auto"/>
         <w:spacing w:lineRule="auto" w:line="240" w:before="0" w:after="0"/>
         <w:ind w:left="0" w:right="0" w:hanging="0"/>
@@ -3110,12 +3088,11 @@
     </w:p>
     <w:p>
       <w:pPr>
-        <w:pStyle w:val="Normal1"/>
+        <w:pStyle w:val="LOnormal"/>
         <w:keepNext w:val="false"/>
         <w:keepLines w:val="false"/>
         <w:pageBreakBefore w:val="false"/>
         <w:widowControl w:val="false"/>
-        <w:pBdr/>
         <w:shd w:val="clear" w:fill="auto"/>
         <w:spacing w:lineRule="auto" w:line="240" w:before="0" w:after="0"/>
         <w:ind w:left="0" w:right="0" w:hanging="0"/>
@@ -3164,7 +3141,9 @@
         </w:rPr>
       </w:pPr>
       <w:r>
-        <w:rPr/>
+        <w:rPr>
+          <w:rFonts w:eastAsia="Times New Roman" w:cs="Times New Roman" w:ascii="Times New Roman" w:hAnsi="Times New Roman"/>
+        </w:rPr>
       </w:r>
     </w:p>
     <w:sdt>
@@ -3177,12 +3156,11 @@
       <w:sdtContent>
         <w:p>
           <w:pPr>
-            <w:pStyle w:val="Normal1"/>
+            <w:pStyle w:val="LOnormal"/>
             <w:keepNext w:val="false"/>
             <w:keepLines w:val="false"/>
             <w:pageBreakBefore w:val="false"/>
             <w:widowControl w:val="false"/>
-            <w:pBdr/>
             <w:shd w:val="clear" w:fill="auto"/>
             <w:tabs>
               <w:tab w:val="clear" w:pos="720"/>
@@ -3231,12 +3209,11 @@
     </w:sdt>
     <w:p>
       <w:pPr>
-        <w:pStyle w:val="Normal1"/>
+        <w:pStyle w:val="LOnormal"/>
         <w:keepNext w:val="false"/>
         <w:keepLines w:val="false"/>
         <w:pageBreakBefore w:val="false"/>
         <w:widowControl w:val="false"/>
-        <w:pBdr/>
         <w:shd w:val="clear" w:fill="auto"/>
         <w:spacing w:lineRule="auto" w:line="240" w:before="0" w:after="120"/>
         <w:ind w:left="0" w:right="0" w:hanging="0"/>
@@ -3253,12 +3230,11 @@
     </w:p>
     <w:p>
       <w:pPr>
-        <w:pStyle w:val="Normal1"/>
+        <w:pStyle w:val="LOnormal"/>
         <w:keepNext w:val="false"/>
         <w:keepLines w:val="false"/>
         <w:pageBreakBefore w:val="false"/>
         <w:widowControl w:val="false"/>
-        <w:pBdr/>
         <w:shd w:val="clear" w:fill="auto"/>
         <w:spacing w:lineRule="auto" w:line="240" w:before="0" w:after="120"/>
         <w:ind w:left="0" w:right="0" w:hanging="0"/>
@@ -3292,23 +3268,24 @@
     </w:p>
     <w:p>
       <w:pPr>
-        <w:pStyle w:val="Normal1"/>
+        <w:pStyle w:val="LOnormal"/>
         <w:rPr>
           <w:rFonts w:ascii="Times New Roman" w:hAnsi="Times New Roman" w:eastAsia="Times New Roman" w:cs="Times New Roman"/>
         </w:rPr>
       </w:pPr>
       <w:r>
-        <w:rPr/>
+        <w:rPr>
+          <w:rFonts w:eastAsia="Times New Roman" w:cs="Times New Roman"/>
+        </w:rPr>
       </w:r>
     </w:p>
     <w:p>
       <w:pPr>
-        <w:pStyle w:val="Normal1"/>
+        <w:pStyle w:val="LOnormal"/>
         <w:keepNext w:val="false"/>
         <w:keepLines w:val="false"/>
         <w:pageBreakBefore w:val="false"/>
         <w:widowControl w:val="false"/>
-        <w:pBdr/>
         <w:shd w:val="clear" w:fill="auto"/>
         <w:spacing w:lineRule="auto" w:line="240" w:before="0" w:after="120"/>
         <w:ind w:left="0" w:right="0" w:hanging="0"/>
@@ -3350,9 +3327,8 @@
     </w:p>
     <w:p>
       <w:pPr>
-        <w:pStyle w:val="Normal1"/>
+        <w:pStyle w:val="LOnormal"/>
         <w:widowControl w:val="false"/>
-        <w:pBdr/>
         <w:shd w:val="clear" w:fill="auto"/>
         <w:spacing w:lineRule="auto" w:line="240" w:before="0" w:after="120"/>
         <w:ind w:left="0" w:right="0" w:hanging="0"/>
@@ -3393,12 +3369,11 @@
     </w:p>
     <w:p>
       <w:pPr>
-        <w:pStyle w:val="Normal1"/>
+        <w:pStyle w:val="LOnormal"/>
         <w:keepNext w:val="false"/>
         <w:keepLines w:val="false"/>
         <w:pageBreakBefore w:val="false"/>
         <w:widowControl w:val="false"/>
-        <w:pBdr/>
         <w:shd w:val="clear" w:fill="auto"/>
         <w:spacing w:lineRule="auto" w:line="240" w:before="0" w:after="120"/>
         <w:ind w:left="0" w:right="0" w:hanging="0"/>
@@ -3444,11 +3419,10 @@
           </w:tcPr>
           <w:p>
             <w:pPr>
-              <w:pStyle w:val="Normal1"/>
+              <w:pStyle w:val="LOnormal"/>
               <w:keepNext w:val="false"/>
               <w:keepLines w:val="false"/>
               <w:widowControl w:val="false"/>
-              <w:pBdr/>
               <w:shd w:val="clear" w:fill="auto"/>
               <w:spacing w:lineRule="auto" w:line="240" w:before="0" w:after="0"/>
               <w:ind w:left="0" w:right="0" w:hanging="0"/>
@@ -3520,19 +3494,19 @@
           </w:tcPr>
           <w:p>
             <w:pPr>
-              <w:pStyle w:val="Normal1"/>
+              <w:pStyle w:val="LOnormal"/>
               <w:keepNext w:val="false"/>
               <w:keepLines w:val="false"/>
               <w:widowControl w:val="false"/>
-              <w:pBdr/>
               <w:shd w:val="clear" w:fill="auto"/>
               <w:spacing w:lineRule="auto" w:line="240" w:before="0" w:after="0"/>
               <w:ind w:left="0" w:right="0" w:hanging="0"/>
-              <w:jc w:val="left"/>
-              <w:rPr>
-                <w:b/>
-                <w:b/>
-                <w:i w:val="false"/>
+              <w:jc w:val="both"/>
+              <w:rPr/>
+            </w:pPr>
+            <w:r>
+              <w:rPr>
+                <w:b/>
                 <w:i w:val="false"/>
                 <w:caps w:val="false"/>
                 <w:smallCaps w:val="false"/>
@@ -3547,24 +3521,6 @@
                 <w:shd w:fill="auto" w:val="clear"/>
                 <w:vertAlign w:val="baseline"/>
               </w:rPr>
-            </w:pPr>
-            <w:r>
-              <w:rPr>
-                <w:b/>
-                <w:i w:val="false"/>
-                <w:caps w:val="false"/>
-                <w:smallCaps w:val="false"/>
-                <w:strike w:val="false"/>
-                <w:dstrike w:val="false"/>
-                <w:color w:val="000000"/>
-                <w:position w:val="0"/>
-                <w:sz w:val="28"/>
-                <w:sz w:val="28"/>
-                <w:szCs w:val="28"/>
-                <w:u w:val="none"/>
-                <w:shd w:fill="auto" w:val="clear"/>
-                <w:vertAlign w:val="baseline"/>
-              </w:rPr>
               <w:t xml:space="preserve">Visão Geral: </w:t>
             </w:r>
             <w:r>
@@ -3572,7 +3528,21 @@
                 <w:sz w:val="28"/>
                 <w:szCs w:val="28"/>
               </w:rPr>
-              <w:t>O Atendente é responsável pelo gerenciamento dos clientes: cadastro, busca, atualização e exclusão de seus dados. O cadastro deve ser realizado caso o cliente não possua, a busca deve ocorrer através do nome, uma atualização de dados não deve se repercutir, ou seja, causar alterações em outros conjuntos de dados, e a exclusão implica na perda permanente dos dados do cliente.</w:t>
+              <w:t xml:space="preserve">O Atendente é responsável pelo gerenciamento dos clientes: cadastro, busca, atualização e exclusão de seus dados. O cadastro deve ser realizado caso o cliente não possua; a busca deve ocorrer através do </w:t>
+            </w:r>
+            <w:r>
+              <w:rPr>
+                <w:sz w:val="28"/>
+                <w:szCs w:val="28"/>
+              </w:rPr>
+              <w:t>Cpf;</w:t>
+            </w:r>
+            <w:r>
+              <w:rPr>
+                <w:sz w:val="28"/>
+                <w:szCs w:val="28"/>
+              </w:rPr>
+              <w:t xml:space="preserve"> uma atualização de dados não deve se repercutir, ou seja, causar alterações em outros conjuntos de dados; e a exclusão implica na perda permanente dos dados do cliente.</w:t>
             </w:r>
           </w:p>
         </w:tc>
@@ -3580,7 +3550,7 @@
     </w:tbl>
     <w:p>
       <w:pPr>
-        <w:pStyle w:val="Normal1"/>
+        <w:pStyle w:val="LOnormal"/>
         <w:rPr>
           <w:sz w:val="24"/>
           <w:szCs w:val="24"/>
@@ -3595,7 +3565,7 @@
     </w:p>
     <w:p>
       <w:pPr>
-        <w:pStyle w:val="Normal1"/>
+        <w:pStyle w:val="LOnormal"/>
         <w:widowControl w:val="false"/>
         <w:spacing w:lineRule="auto" w:line="240" w:before="0" w:after="120"/>
         <w:rPr>
@@ -3646,7 +3616,7 @@
           </w:tcPr>
           <w:p>
             <w:pPr>
-              <w:pStyle w:val="Normal1"/>
+              <w:pStyle w:val="LOnormal"/>
               <w:widowControl w:val="false"/>
               <w:rPr>
                 <w:sz w:val="28"/>
@@ -3666,7 +3636,14 @@
                 <w:sz w:val="28"/>
                 <w:szCs w:val="28"/>
               </w:rPr>
-              <w:t>Gerenciar apartamentos</w:t>
+              <w:t xml:space="preserve">Gerenciar </w:t>
+            </w:r>
+            <w:r>
+              <w:rPr>
+                <w:sz w:val="28"/>
+                <w:szCs w:val="28"/>
+              </w:rPr>
+              <w:t>quartos</w:t>
             </w:r>
           </w:p>
         </w:tc>
@@ -3684,14 +3661,10 @@
           </w:tcPr>
           <w:p>
             <w:pPr>
-              <w:pStyle w:val="Normal1"/>
+              <w:pStyle w:val="LOnormal"/>
               <w:widowControl w:val="false"/>
-              <w:rPr>
-                <w:b/>
-                <w:b/>
-                <w:sz w:val="28"/>
-                <w:szCs w:val="28"/>
-              </w:rPr>
+              <w:jc w:val="both"/>
+              <w:rPr/>
             </w:pPr>
             <w:r>
               <w:rPr>
@@ -3706,7 +3679,77 @@
                 <w:sz w:val="28"/>
                 <w:szCs w:val="28"/>
               </w:rPr>
-              <w:t xml:space="preserve">O Administrador é responsável pelo gerenciamento dos apartamentos: cadastro, busca, atualização e exclusão de seus dados. O cadastro deve ser realizado caso o apartamento exista e não esteja registrado, a busca deve ocorrer através do seu número, uma atualização de dados não deve se repercutir, ou seja, causar alterações em outros conjuntos de dados, e a exclusão implica na perda permanente dos dados do apartamento. </w:t>
+              <w:t xml:space="preserve">O Administrador é responsável pelo gerenciamento dos </w:t>
+            </w:r>
+            <w:r>
+              <w:rPr>
+                <w:sz w:val="28"/>
+                <w:szCs w:val="28"/>
+              </w:rPr>
+              <w:t>quartos</w:t>
+            </w:r>
+            <w:r>
+              <w:rPr>
+                <w:sz w:val="28"/>
+                <w:szCs w:val="28"/>
+              </w:rPr>
+              <w:t xml:space="preserve">: cadastro, busca, atualização e exclusão de seus dados. O cadastro deve ser realizado caso o </w:t>
+            </w:r>
+            <w:r>
+              <w:rPr>
+                <w:sz w:val="28"/>
+                <w:szCs w:val="28"/>
+              </w:rPr>
+              <w:t>quarto</w:t>
+            </w:r>
+            <w:r>
+              <w:rPr>
+                <w:sz w:val="28"/>
+                <w:szCs w:val="28"/>
+              </w:rPr>
+              <w:t xml:space="preserve"> exista </w:t>
+            </w:r>
+            <w:r>
+              <w:rPr>
+                <w:sz w:val="28"/>
+                <w:szCs w:val="28"/>
+              </w:rPr>
+              <w:t>(fisicamente)</w:t>
+            </w:r>
+            <w:r>
+              <w:rPr>
+                <w:sz w:val="28"/>
+                <w:szCs w:val="28"/>
+              </w:rPr>
+              <w:t xml:space="preserve"> e não esteja registrado </w:t>
+            </w:r>
+            <w:r>
+              <w:rPr>
+                <w:sz w:val="28"/>
+                <w:szCs w:val="28"/>
+              </w:rPr>
+              <w:t>no sistema;</w:t>
+            </w:r>
+            <w:r>
+              <w:rPr>
+                <w:sz w:val="28"/>
+                <w:szCs w:val="28"/>
+              </w:rPr>
+              <w:t xml:space="preserve"> a busca deve ocorrer através do seu número; uma atualização de dados não deve se repercutir, ou seja, causar alterações em outros conjuntos de dados; e a exclusão implica na perda permanente dos dados do </w:t>
+            </w:r>
+            <w:r>
+              <w:rPr>
+                <w:sz w:val="28"/>
+                <w:szCs w:val="28"/>
+              </w:rPr>
+              <w:t>quarto</w:t>
+            </w:r>
+            <w:r>
+              <w:rPr>
+                <w:sz w:val="28"/>
+                <w:szCs w:val="28"/>
+              </w:rPr>
+              <w:t xml:space="preserve">. </w:t>
             </w:r>
           </w:p>
         </w:tc>
@@ -3714,35 +3757,41 @@
     </w:tbl>
     <w:p>
       <w:pPr>
-        <w:pStyle w:val="Normal1"/>
+        <w:pStyle w:val="LOnormal"/>
         <w:rPr>
           <w:rFonts w:ascii="Times New Roman" w:hAnsi="Times New Roman" w:eastAsia="Times New Roman" w:cs="Times New Roman"/>
         </w:rPr>
       </w:pPr>
       <w:r>
-        <w:rPr/>
+        <w:rPr>
+          <w:rFonts w:eastAsia="Times New Roman" w:cs="Times New Roman"/>
+        </w:rPr>
       </w:r>
     </w:p>
     <w:p>
       <w:pPr>
-        <w:pStyle w:val="Normal1"/>
+        <w:pStyle w:val="LOnormal"/>
         <w:rPr>
           <w:rFonts w:ascii="Times New Roman" w:hAnsi="Times New Roman" w:eastAsia="Times New Roman" w:cs="Times New Roman"/>
         </w:rPr>
       </w:pPr>
       <w:r>
-        <w:rPr/>
+        <w:rPr>
+          <w:rFonts w:eastAsia="Times New Roman" w:cs="Times New Roman"/>
+        </w:rPr>
       </w:r>
     </w:p>
     <w:p>
       <w:pPr>
-        <w:pStyle w:val="Normal1"/>
+        <w:pStyle w:val="LOnormal"/>
         <w:rPr>
           <w:rFonts w:ascii="Times New Roman" w:hAnsi="Times New Roman" w:eastAsia="Times New Roman" w:cs="Times New Roman"/>
         </w:rPr>
       </w:pPr>
       <w:r>
-        <w:rPr/>
+        <w:rPr>
+          <w:rFonts w:eastAsia="Times New Roman" w:cs="Times New Roman"/>
+        </w:rPr>
       </w:r>
     </w:p>
     <w:tbl>
@@ -3776,7 +3825,7 @@
           </w:tcPr>
           <w:p>
             <w:pPr>
-              <w:pStyle w:val="Normal1"/>
+              <w:pStyle w:val="LOnormal"/>
               <w:widowControl w:val="false"/>
               <w:rPr>
                 <w:sz w:val="28"/>
@@ -3793,10 +3842,12 @@
             </w:r>
             <w:r>
               <w:rPr>
-                <w:sz w:val="28"/>
-                <w:szCs w:val="28"/>
-              </w:rPr>
-              <w:t>Verificar a disponibilidade de apartamentos</w:t>
+                <w:b w:val="false"/>
+                <w:bCs w:val="false"/>
+                <w:sz w:val="28"/>
+                <w:szCs w:val="28"/>
+              </w:rPr>
+              <w:t>Atualizar reserva</w:t>
             </w:r>
           </w:p>
         </w:tc>
@@ -3816,7 +3867,7 @@
           </w:tcPr>
           <w:p>
             <w:pPr>
-              <w:pStyle w:val="Normal1"/>
+              <w:pStyle w:val="LOnormal"/>
               <w:widowControl w:val="false"/>
               <w:jc w:val="both"/>
               <w:rPr>
@@ -3837,7 +3888,64 @@
                 <w:sz w:val="28"/>
                 <w:szCs w:val="28"/>
               </w:rPr>
-              <w:t>: O Atendente deve verificar a disponibilidade de apartamentos ao fazer uma reserva. Para que isso ocorra, deve-se gerar uma lista dos apartamentos disponíveis.</w:t>
+              <w:t xml:space="preserve">: O Atendente deve </w:t>
+            </w:r>
+            <w:r>
+              <w:rPr>
+                <w:sz w:val="28"/>
+                <w:szCs w:val="28"/>
+              </w:rPr>
+              <w:t>mudar a data de sa</w:t>
+            </w:r>
+            <w:r>
+              <w:rPr>
+                <w:rFonts w:eastAsia="Noto Serif CJK SC" w:cs="FreeSans"/>
+                <w:color w:val="auto"/>
+                <w:kern w:val="0"/>
+                <w:sz w:val="28"/>
+                <w:szCs w:val="28"/>
+                <w:lang w:val="en-US" w:eastAsia="zh-CN" w:bidi="hi-IN"/>
+              </w:rPr>
+              <w:t>ída de uma reserva de um cliente caso ele peça, e também cancelá-la caso necessário</w:t>
+            </w:r>
+            <w:r>
+              <w:rPr>
+                <w:sz w:val="28"/>
+                <w:szCs w:val="28"/>
+              </w:rPr>
+              <w:t xml:space="preserve">. Para que isso ocorra, deve </w:t>
+            </w:r>
+            <w:r>
+              <w:rPr>
+                <w:sz w:val="28"/>
+                <w:szCs w:val="28"/>
+              </w:rPr>
+              <w:t>haver meios de alterar informaç</w:t>
+            </w:r>
+            <w:r>
+              <w:rPr>
+                <w:rFonts w:eastAsia="Noto Serif CJK SC" w:cs="FreeSans"/>
+                <w:color w:val="auto"/>
+                <w:kern w:val="0"/>
+                <w:sz w:val="28"/>
+                <w:szCs w:val="28"/>
+                <w:lang w:val="en-US" w:eastAsia="zh-CN" w:bidi="hi-IN"/>
+              </w:rPr>
+              <w:t>ões e excluir reservas</w:t>
+            </w:r>
+            <w:r>
+              <w:rPr>
+                <w:sz w:val="28"/>
+                <w:szCs w:val="28"/>
+              </w:rPr>
+              <w:t xml:space="preserve"> no sistema</w:t>
+            </w:r>
+            <w:r>
+              <w:rPr>
+                <w:sz w:val="28"/>
+                <w:szCs w:val="28"/>
+              </w:rPr>
+              <w:t>.</w:t>
             </w:r>
           </w:p>
         </w:tc>
@@ -3845,145 +3953,171 @@
     </w:tbl>
     <w:p>
       <w:pPr>
-        <w:pStyle w:val="Normal1"/>
+        <w:pStyle w:val="LOnormal"/>
         <w:rPr>
           <w:rFonts w:ascii="Times New Roman" w:hAnsi="Times New Roman" w:eastAsia="Times New Roman" w:cs="Times New Roman"/>
         </w:rPr>
       </w:pPr>
       <w:r>
-        <w:rPr/>
+        <w:rPr>
+          <w:rFonts w:eastAsia="Times New Roman" w:cs="Times New Roman"/>
+        </w:rPr>
       </w:r>
     </w:p>
     <w:p>
       <w:pPr>
-        <w:pStyle w:val="Normal1"/>
+        <w:pStyle w:val="LOnormal"/>
         <w:rPr>
           <w:rFonts w:ascii="Times New Roman" w:hAnsi="Times New Roman" w:eastAsia="Times New Roman" w:cs="Times New Roman"/>
         </w:rPr>
       </w:pPr>
       <w:r>
-        <w:rPr/>
+        <w:rPr>
+          <w:rFonts w:eastAsia="Times New Roman" w:cs="Times New Roman"/>
+        </w:rPr>
       </w:r>
     </w:p>
     <w:p>
       <w:pPr>
-        <w:pStyle w:val="Normal1"/>
+        <w:pStyle w:val="LOnormal"/>
         <w:rPr>
           <w:rFonts w:ascii="Times New Roman" w:hAnsi="Times New Roman" w:eastAsia="Times New Roman" w:cs="Times New Roman"/>
         </w:rPr>
       </w:pPr>
       <w:r>
-        <w:rPr/>
+        <w:rPr>
+          <w:rFonts w:eastAsia="Times New Roman" w:cs="Times New Roman"/>
+        </w:rPr>
       </w:r>
     </w:p>
     <w:p>
       <w:pPr>
-        <w:pStyle w:val="Normal1"/>
+        <w:pStyle w:val="LOnormal"/>
         <w:rPr>
           <w:rFonts w:ascii="Times New Roman" w:hAnsi="Times New Roman" w:eastAsia="Times New Roman" w:cs="Times New Roman"/>
         </w:rPr>
       </w:pPr>
       <w:r>
-        <w:rPr/>
+        <w:rPr>
+          <w:rFonts w:eastAsia="Times New Roman" w:cs="Times New Roman"/>
+        </w:rPr>
       </w:r>
     </w:p>
     <w:p>
       <w:pPr>
-        <w:pStyle w:val="Normal1"/>
+        <w:pStyle w:val="LOnormal"/>
         <w:rPr>
           <w:rFonts w:ascii="Times New Roman" w:hAnsi="Times New Roman" w:eastAsia="Times New Roman" w:cs="Times New Roman"/>
         </w:rPr>
       </w:pPr>
       <w:r>
-        <w:rPr/>
+        <w:rPr>
+          <w:rFonts w:eastAsia="Times New Roman" w:cs="Times New Roman"/>
+        </w:rPr>
       </w:r>
     </w:p>
     <w:p>
       <w:pPr>
-        <w:pStyle w:val="Normal1"/>
+        <w:pStyle w:val="LOnormal"/>
         <w:rPr>
           <w:rFonts w:ascii="Times New Roman" w:hAnsi="Times New Roman" w:eastAsia="Times New Roman" w:cs="Times New Roman"/>
         </w:rPr>
       </w:pPr>
       <w:r>
-        <w:rPr/>
+        <w:rPr>
+          <w:rFonts w:eastAsia="Times New Roman" w:cs="Times New Roman"/>
+        </w:rPr>
       </w:r>
     </w:p>
     <w:p>
       <w:pPr>
-        <w:pStyle w:val="Normal1"/>
+        <w:pStyle w:val="LOnormal"/>
         <w:rPr>
           <w:rFonts w:ascii="Times New Roman" w:hAnsi="Times New Roman" w:eastAsia="Times New Roman" w:cs="Times New Roman"/>
         </w:rPr>
       </w:pPr>
       <w:r>
-        <w:rPr/>
+        <w:rPr>
+          <w:rFonts w:eastAsia="Times New Roman" w:cs="Times New Roman"/>
+        </w:rPr>
       </w:r>
     </w:p>
     <w:p>
       <w:pPr>
-        <w:pStyle w:val="Normal1"/>
+        <w:pStyle w:val="LOnormal"/>
         <w:rPr>
           <w:rFonts w:ascii="Times New Roman" w:hAnsi="Times New Roman" w:eastAsia="Times New Roman" w:cs="Times New Roman"/>
         </w:rPr>
       </w:pPr>
       <w:r>
-        <w:rPr/>
+        <w:rPr>
+          <w:rFonts w:eastAsia="Times New Roman" w:cs="Times New Roman"/>
+        </w:rPr>
       </w:r>
     </w:p>
     <w:p>
       <w:pPr>
-        <w:pStyle w:val="Normal1"/>
+        <w:pStyle w:val="LOnormal"/>
         <w:rPr>
           <w:rFonts w:ascii="Times New Roman" w:hAnsi="Times New Roman" w:eastAsia="Times New Roman" w:cs="Times New Roman"/>
         </w:rPr>
       </w:pPr>
       <w:r>
-        <w:rPr/>
+        <w:rPr>
+          <w:rFonts w:eastAsia="Times New Roman" w:cs="Times New Roman"/>
+        </w:rPr>
       </w:r>
     </w:p>
     <w:p>
       <w:pPr>
-        <w:pStyle w:val="Normal1"/>
+        <w:pStyle w:val="LOnormal"/>
         <w:rPr>
           <w:rFonts w:ascii="Times New Roman" w:hAnsi="Times New Roman" w:eastAsia="Times New Roman" w:cs="Times New Roman"/>
         </w:rPr>
       </w:pPr>
       <w:r>
-        <w:rPr/>
+        <w:rPr>
+          <w:rFonts w:eastAsia="Times New Roman" w:cs="Times New Roman"/>
+        </w:rPr>
       </w:r>
     </w:p>
     <w:p>
       <w:pPr>
-        <w:pStyle w:val="Normal1"/>
+        <w:pStyle w:val="LOnormal"/>
         <w:rPr>
           <w:rFonts w:ascii="Times New Roman" w:hAnsi="Times New Roman" w:eastAsia="Times New Roman" w:cs="Times New Roman"/>
         </w:rPr>
       </w:pPr>
       <w:r>
-        <w:rPr/>
+        <w:rPr>
+          <w:rFonts w:eastAsia="Times New Roman" w:cs="Times New Roman"/>
+        </w:rPr>
       </w:r>
     </w:p>
     <w:p>
       <w:pPr>
-        <w:pStyle w:val="Normal1"/>
+        <w:pStyle w:val="LOnormal"/>
         <w:rPr>
           <w:rFonts w:ascii="Times New Roman" w:hAnsi="Times New Roman" w:eastAsia="Times New Roman" w:cs="Times New Roman"/>
         </w:rPr>
       </w:pPr>
       <w:r>
-        <w:rPr/>
+        <w:rPr>
+          <w:rFonts w:eastAsia="Times New Roman" w:cs="Times New Roman"/>
+        </w:rPr>
       </w:r>
     </w:p>
     <w:p>
       <w:pPr>
-        <w:pStyle w:val="Normal1"/>
+        <w:pStyle w:val="LOnormal"/>
         <w:rPr>
           <w:rFonts w:ascii="Times New Roman" w:hAnsi="Times New Roman" w:eastAsia="Times New Roman" w:cs="Times New Roman"/>
         </w:rPr>
       </w:pPr>
       <w:r>
-        <w:rPr/>
+        <w:rPr>
+          <w:rFonts w:eastAsia="Times New Roman" w:cs="Times New Roman"/>
+        </w:rPr>
       </w:r>
     </w:p>
     <w:tbl>
@@ -4017,11 +4151,10 @@
           </w:tcPr>
           <w:p>
             <w:pPr>
-              <w:pStyle w:val="Normal1"/>
+              <w:pStyle w:val="LOnormal"/>
               <w:keepNext w:val="false"/>
               <w:keepLines w:val="false"/>
               <w:widowControl w:val="false"/>
-              <w:pBdr/>
               <w:shd w:val="clear" w:fill="auto"/>
               <w:spacing w:lineRule="auto" w:line="240" w:before="0" w:after="0"/>
               <w:ind w:left="0" w:right="0" w:hanging="0"/>
@@ -4104,11 +4237,10 @@
           </w:tcPr>
           <w:p>
             <w:pPr>
-              <w:pStyle w:val="Normal1"/>
+              <w:pStyle w:val="LOnormal"/>
               <w:keepNext w:val="false"/>
               <w:keepLines w:val="false"/>
               <w:widowControl w:val="false"/>
-              <w:pBdr/>
               <w:shd w:val="clear" w:fill="auto"/>
               <w:spacing w:lineRule="auto" w:line="240" w:before="0" w:after="0"/>
               <w:ind w:left="0" w:right="0" w:hanging="0"/>
@@ -4183,11 +4315,10 @@
           </w:tcPr>
           <w:p>
             <w:pPr>
-              <w:pStyle w:val="Normal1"/>
+              <w:pStyle w:val="LOnormal"/>
               <w:keepNext w:val="false"/>
               <w:keepLines w:val="false"/>
               <w:widowControl w:val="false"/>
-              <w:pBdr/>
               <w:shd w:val="clear" w:fill="auto"/>
               <w:spacing w:lineRule="auto" w:line="240" w:before="0" w:after="0"/>
               <w:ind w:left="0" w:right="0" w:hanging="0"/>
@@ -4233,11 +4364,10 @@
           </w:p>
           <w:p>
             <w:pPr>
-              <w:pStyle w:val="Normal1"/>
+              <w:pStyle w:val="LOnormal"/>
               <w:keepNext w:val="false"/>
               <w:keepLines w:val="false"/>
               <w:widowControl w:val="false"/>
-              <w:pBdr/>
               <w:shd w:val="clear" w:fill="auto"/>
               <w:spacing w:lineRule="auto" w:line="240" w:before="0" w:after="0"/>
               <w:ind w:left="0" w:right="0" w:hanging="0"/>
@@ -4259,7 +4389,7 @@
           </w:p>
           <w:p>
             <w:pPr>
-              <w:pStyle w:val="Normal1"/>
+              <w:pStyle w:val="LOnormal"/>
               <w:keepNext w:val="false"/>
               <w:keepLines w:val="false"/>
               <w:widowControl w:val="false"/>
@@ -4267,7 +4397,6 @@
                 <w:ilvl w:val="0"/>
                 <w:numId w:val="1"/>
               </w:numPr>
-              <w:pBdr/>
               <w:shd w:val="clear" w:fill="auto"/>
               <w:spacing w:lineRule="auto" w:line="240" w:before="0" w:after="0"/>
               <w:ind w:left="720" w:right="0" w:hanging="360"/>
@@ -4337,11 +4466,10 @@
           </w:p>
           <w:p>
             <w:pPr>
-              <w:pStyle w:val="Normal1"/>
+              <w:pStyle w:val="LOnormal"/>
               <w:keepNext w:val="false"/>
               <w:keepLines w:val="false"/>
               <w:widowControl w:val="false"/>
-              <w:pBdr/>
               <w:shd w:val="clear" w:fill="auto"/>
               <w:spacing w:lineRule="auto" w:line="240" w:before="0" w:after="0"/>
               <w:ind w:left="720" w:right="0" w:hanging="0"/>
@@ -4373,11 +4501,10 @@
           </w:tcPr>
           <w:p>
             <w:pPr>
-              <w:pStyle w:val="Normal1"/>
+              <w:pStyle w:val="LOnormal"/>
               <w:keepNext w:val="false"/>
               <w:keepLines w:val="false"/>
               <w:widowControl w:val="false"/>
-              <w:pBdr/>
               <w:shd w:val="clear" w:fill="auto"/>
               <w:spacing w:lineRule="auto" w:line="240" w:before="0" w:after="0"/>
               <w:ind w:left="0" w:right="0" w:hanging="0"/>
@@ -4459,11 +4586,10 @@
           </w:tcPr>
           <w:p>
             <w:pPr>
-              <w:pStyle w:val="Normal1"/>
+              <w:pStyle w:val="LOnormal"/>
               <w:keepNext w:val="false"/>
               <w:keepLines w:val="false"/>
               <w:widowControl w:val="false"/>
-              <w:pBdr/>
               <w:shd w:val="clear" w:fill="auto"/>
               <w:spacing w:lineRule="auto" w:line="240" w:before="0" w:after="0"/>
               <w:ind w:left="0" w:right="0" w:hanging="0"/>
@@ -4545,11 +4671,10 @@
           </w:tcPr>
           <w:p>
             <w:pPr>
-              <w:pStyle w:val="Normal1"/>
+              <w:pStyle w:val="LOnormal"/>
               <w:keepNext w:val="false"/>
               <w:keepLines w:val="false"/>
               <w:widowControl w:val="false"/>
-              <w:pBdr/>
               <w:shd w:val="clear" w:fill="auto"/>
               <w:spacing w:lineRule="auto" w:line="240" w:before="0" w:after="0"/>
               <w:ind w:left="0" w:right="0" w:hanging="0"/>
@@ -4591,11 +4716,10 @@
           </w:p>
           <w:p>
             <w:pPr>
-              <w:pStyle w:val="Normal1"/>
+              <w:pStyle w:val="LOnormal"/>
               <w:keepNext w:val="false"/>
               <w:keepLines w:val="false"/>
               <w:widowControl w:val="false"/>
-              <w:pBdr/>
               <w:shd w:val="clear" w:fill="auto"/>
               <w:spacing w:lineRule="auto" w:line="240" w:before="0" w:after="0"/>
               <w:ind w:left="0" w:right="0" w:hanging="0"/>
@@ -4617,7 +4741,7 @@
           </w:p>
           <w:p>
             <w:pPr>
-              <w:pStyle w:val="Normal1"/>
+              <w:pStyle w:val="LOnormal"/>
               <w:keepNext w:val="false"/>
               <w:keepLines w:val="false"/>
               <w:widowControl w:val="false"/>
@@ -4625,7 +4749,6 @@
                 <w:ilvl w:val="0"/>
                 <w:numId w:val="2"/>
               </w:numPr>
-              <w:pBdr/>
               <w:shd w:val="clear" w:fill="auto"/>
               <w:spacing w:lineRule="auto" w:line="240" w:before="0" w:after="0"/>
               <w:ind w:left="720" w:right="0" w:hanging="360"/>
@@ -4645,7 +4768,7 @@
           </w:p>
           <w:p>
             <w:pPr>
-              <w:pStyle w:val="Normal1"/>
+              <w:pStyle w:val="LOnormal"/>
               <w:keepNext w:val="false"/>
               <w:keepLines w:val="false"/>
               <w:widowControl w:val="false"/>
@@ -4653,7 +4776,6 @@
                 <w:ilvl w:val="0"/>
                 <w:numId w:val="2"/>
               </w:numPr>
-              <w:pBdr/>
               <w:shd w:val="clear" w:fill="auto"/>
               <w:spacing w:lineRule="auto" w:line="240" w:before="0" w:after="0"/>
               <w:ind w:left="720" w:right="0" w:hanging="360"/>
@@ -4673,7 +4795,7 @@
           </w:p>
           <w:p>
             <w:pPr>
-              <w:pStyle w:val="Normal1"/>
+              <w:pStyle w:val="LOnormal"/>
               <w:keepNext w:val="false"/>
               <w:keepLines w:val="false"/>
               <w:widowControl w:val="false"/>
@@ -4681,7 +4803,6 @@
                 <w:ilvl w:val="0"/>
                 <w:numId w:val="2"/>
               </w:numPr>
-              <w:pBdr/>
               <w:shd w:val="clear" w:fill="auto"/>
               <w:spacing w:lineRule="auto" w:line="240" w:before="0" w:after="0"/>
               <w:ind w:left="720" w:right="0" w:hanging="360"/>
@@ -4701,7 +4822,7 @@
           </w:p>
           <w:p>
             <w:pPr>
-              <w:pStyle w:val="Normal1"/>
+              <w:pStyle w:val="LOnormal"/>
               <w:keepNext w:val="false"/>
               <w:keepLines w:val="false"/>
               <w:widowControl w:val="false"/>
@@ -4709,7 +4830,6 @@
                 <w:ilvl w:val="0"/>
                 <w:numId w:val="2"/>
               </w:numPr>
-              <w:pBdr/>
               <w:shd w:val="clear" w:fill="auto"/>
               <w:spacing w:lineRule="auto" w:line="240" w:before="0" w:after="0"/>
               <w:ind w:left="720" w:right="0" w:hanging="360"/>
@@ -4729,11 +4849,10 @@
           </w:p>
           <w:p>
             <w:pPr>
-              <w:pStyle w:val="Normal1"/>
+              <w:pStyle w:val="LOnormal"/>
               <w:keepNext w:val="false"/>
               <w:keepLines w:val="false"/>
               <w:widowControl w:val="false"/>
-              <w:pBdr/>
               <w:shd w:val="clear" w:fill="auto"/>
               <w:spacing w:lineRule="auto" w:line="240" w:before="0" w:after="0"/>
               <w:ind w:left="0" w:right="0" w:hanging="0"/>
@@ -4768,11 +4887,10 @@
           </w:tcPr>
           <w:p>
             <w:pPr>
-              <w:pStyle w:val="Normal1"/>
+              <w:pStyle w:val="LOnormal"/>
               <w:keepNext w:val="false"/>
               <w:keepLines w:val="false"/>
               <w:widowControl w:val="false"/>
-              <w:pBdr/>
               <w:shd w:val="clear" w:fill="auto"/>
               <w:spacing w:lineRule="auto" w:line="240" w:before="0" w:after="0"/>
               <w:ind w:left="0" w:right="0" w:hanging="0"/>
@@ -4818,11 +4936,10 @@
           </w:p>
           <w:p>
             <w:pPr>
-              <w:pStyle w:val="Normal1"/>
+              <w:pStyle w:val="LOnormal"/>
               <w:keepNext w:val="false"/>
               <w:keepLines w:val="false"/>
               <w:widowControl w:val="false"/>
-              <w:pBdr/>
               <w:shd w:val="clear" w:fill="auto"/>
               <w:spacing w:lineRule="auto" w:line="240" w:before="0" w:after="0"/>
               <w:ind w:left="0" w:right="0" w:hanging="0"/>
@@ -4841,11 +4958,10 @@
           </w:p>
           <w:p>
             <w:pPr>
-              <w:pStyle w:val="Normal1"/>
+              <w:pStyle w:val="LOnormal"/>
               <w:keepNext w:val="false"/>
               <w:keepLines w:val="false"/>
               <w:widowControl w:val="false"/>
-              <w:pBdr/>
               <w:shd w:val="clear" w:fill="auto"/>
               <w:spacing w:lineRule="auto" w:line="240" w:before="0" w:after="0"/>
               <w:ind w:left="0" w:right="0" w:hanging="0"/>
@@ -4872,11 +4988,10 @@
           </w:p>
           <w:p>
             <w:pPr>
-              <w:pStyle w:val="Normal1"/>
+              <w:pStyle w:val="LOnormal"/>
               <w:keepNext w:val="false"/>
               <w:keepLines w:val="false"/>
               <w:widowControl w:val="false"/>
-              <w:pBdr/>
               <w:shd w:val="clear" w:fill="auto"/>
               <w:spacing w:lineRule="auto" w:line="240" w:before="0" w:after="0"/>
               <w:ind w:left="0" w:right="0" w:hanging="0"/>
@@ -4911,7 +5026,7 @@
           </w:tcPr>
           <w:p>
             <w:pPr>
-              <w:pStyle w:val="Normal1"/>
+              <w:pStyle w:val="LOnormal"/>
               <w:widowControl w:val="false"/>
               <w:rPr>
                 <w:b/>
@@ -4931,7 +5046,7 @@
           </w:p>
           <w:p>
             <w:pPr>
-              <w:pStyle w:val="Normal1"/>
+              <w:pStyle w:val="LOnormal"/>
               <w:widowControl w:val="false"/>
               <w:rPr>
                 <w:sz w:val="28"/>
@@ -4947,7 +5062,7 @@
           </w:p>
           <w:p>
             <w:pPr>
-              <w:pStyle w:val="Normal1"/>
+              <w:pStyle w:val="LOnormal"/>
               <w:widowControl w:val="false"/>
               <w:rPr>
                 <w:sz w:val="28"/>
@@ -4971,11 +5086,10 @@
           </w:p>
           <w:p>
             <w:pPr>
-              <w:pStyle w:val="Normal1"/>
+              <w:pStyle w:val="LOnormal"/>
               <w:keepNext w:val="false"/>
               <w:keepLines w:val="false"/>
               <w:widowControl w:val="false"/>
-              <w:pBdr/>
               <w:shd w:val="clear" w:fill="auto"/>
               <w:spacing w:lineRule="auto" w:line="240" w:before="0" w:after="0"/>
               <w:ind w:left="0" w:right="0" w:hanging="0"/>
@@ -5000,101 +5114,119 @@
     </w:tbl>
     <w:p>
       <w:pPr>
-        <w:pStyle w:val="Normal1"/>
+        <w:pStyle w:val="LOnormal"/>
         <w:rPr>
           <w:rFonts w:ascii="Times New Roman" w:hAnsi="Times New Roman" w:eastAsia="Times New Roman" w:cs="Times New Roman"/>
         </w:rPr>
       </w:pPr>
       <w:r>
-        <w:rPr/>
+        <w:rPr>
+          <w:rFonts w:eastAsia="Times New Roman" w:cs="Times New Roman"/>
+        </w:rPr>
       </w:r>
     </w:p>
     <w:p>
       <w:pPr>
-        <w:pStyle w:val="Normal1"/>
+        <w:pStyle w:val="LOnormal"/>
         <w:rPr>
           <w:rFonts w:ascii="Times New Roman" w:hAnsi="Times New Roman" w:eastAsia="Times New Roman" w:cs="Times New Roman"/>
         </w:rPr>
       </w:pPr>
       <w:r>
-        <w:rPr/>
+        <w:rPr>
+          <w:rFonts w:eastAsia="Times New Roman" w:cs="Times New Roman"/>
+        </w:rPr>
       </w:r>
     </w:p>
     <w:p>
       <w:pPr>
-        <w:pStyle w:val="Normal1"/>
+        <w:pStyle w:val="LOnormal"/>
         <w:rPr>
           <w:rFonts w:ascii="Times New Roman" w:hAnsi="Times New Roman" w:eastAsia="Times New Roman" w:cs="Times New Roman"/>
         </w:rPr>
       </w:pPr>
       <w:r>
-        <w:rPr/>
+        <w:rPr>
+          <w:rFonts w:eastAsia="Times New Roman" w:cs="Times New Roman"/>
+        </w:rPr>
       </w:r>
     </w:p>
     <w:p>
       <w:pPr>
-        <w:pStyle w:val="Normal1"/>
+        <w:pStyle w:val="LOnormal"/>
         <w:rPr>
           <w:rFonts w:ascii="Times New Roman" w:hAnsi="Times New Roman" w:eastAsia="Times New Roman" w:cs="Times New Roman"/>
         </w:rPr>
       </w:pPr>
       <w:r>
-        <w:rPr/>
+        <w:rPr>
+          <w:rFonts w:eastAsia="Times New Roman" w:cs="Times New Roman"/>
+        </w:rPr>
       </w:r>
     </w:p>
     <w:p>
       <w:pPr>
-        <w:pStyle w:val="Normal1"/>
+        <w:pStyle w:val="LOnormal"/>
         <w:rPr>
           <w:rFonts w:ascii="Times New Roman" w:hAnsi="Times New Roman" w:eastAsia="Times New Roman" w:cs="Times New Roman"/>
         </w:rPr>
       </w:pPr>
       <w:r>
-        <w:rPr/>
+        <w:rPr>
+          <w:rFonts w:eastAsia="Times New Roman" w:cs="Times New Roman"/>
+        </w:rPr>
       </w:r>
     </w:p>
     <w:p>
       <w:pPr>
-        <w:pStyle w:val="Normal1"/>
+        <w:pStyle w:val="LOnormal"/>
         <w:rPr>
           <w:rFonts w:ascii="Times New Roman" w:hAnsi="Times New Roman" w:eastAsia="Times New Roman" w:cs="Times New Roman"/>
         </w:rPr>
       </w:pPr>
       <w:r>
-        <w:rPr/>
+        <w:rPr>
+          <w:rFonts w:eastAsia="Times New Roman" w:cs="Times New Roman"/>
+        </w:rPr>
       </w:r>
     </w:p>
     <w:p>
       <w:pPr>
-        <w:pStyle w:val="Normal1"/>
+        <w:pStyle w:val="LOnormal"/>
         <w:rPr>
           <w:rFonts w:ascii="Times New Roman" w:hAnsi="Times New Roman" w:eastAsia="Times New Roman" w:cs="Times New Roman"/>
         </w:rPr>
       </w:pPr>
       <w:r>
-        <w:rPr/>
+        <w:rPr>
+          <w:rFonts w:eastAsia="Times New Roman" w:cs="Times New Roman"/>
+        </w:rPr>
       </w:r>
     </w:p>
     <w:p>
       <w:pPr>
-        <w:pStyle w:val="Normal1"/>
+        <w:pStyle w:val="LOnormal"/>
         <w:rPr>
           <w:rFonts w:ascii="Times New Roman" w:hAnsi="Times New Roman" w:eastAsia="Times New Roman" w:cs="Times New Roman"/>
         </w:rPr>
       </w:pPr>
       <w:r>
-        <w:rPr/>
+        <w:rPr>
+          <w:rFonts w:eastAsia="Times New Roman" w:cs="Times New Roman"/>
+        </w:rPr>
       </w:r>
     </w:p>
     <w:p>
       <w:pPr>
-        <w:pStyle w:val="Normal1"/>
+        <w:pStyle w:val="LOnormal"/>
         <w:rPr>
           <w:rFonts w:ascii="Times New Roman" w:hAnsi="Times New Roman" w:eastAsia="Times New Roman" w:cs="Times New Roman"/>
         </w:rPr>
       </w:pPr>
       <w:r>
-        <w:rPr/>
+        <w:rPr>
+          <w:rFonts w:eastAsia="Times New Roman" w:cs="Times New Roman"/>
+        </w:rPr>
       </w:r>
     </w:p>
     <w:tbl>
@@ -5128,11 +5260,10 @@
           </w:tcPr>
           <w:p>
             <w:pPr>
-              <w:pStyle w:val="Normal1"/>
+              <w:pStyle w:val="LOnormal"/>
               <w:keepNext w:val="false"/>
               <w:keepLines w:val="false"/>
               <w:widowControl w:val="false"/>
-              <w:pBdr/>
               <w:shd w:val="clear" w:fill="auto"/>
               <w:spacing w:lineRule="auto" w:line="240" w:before="0" w:after="0"/>
               <w:ind w:left="0" w:right="0" w:hanging="0"/>
@@ -5215,11 +5346,10 @@
           </w:tcPr>
           <w:p>
             <w:pPr>
-              <w:pStyle w:val="Normal1"/>
+              <w:pStyle w:val="LOnormal"/>
               <w:keepNext w:val="false"/>
               <w:keepLines w:val="false"/>
               <w:widowControl w:val="false"/>
-              <w:pBdr/>
               <w:shd w:val="clear" w:fill="auto"/>
               <w:spacing w:lineRule="auto" w:line="240" w:before="0" w:after="0"/>
               <w:ind w:left="0" w:right="0" w:hanging="0"/>
@@ -5294,11 +5424,10 @@
           </w:tcPr>
           <w:p>
             <w:pPr>
-              <w:pStyle w:val="Normal1"/>
+              <w:pStyle w:val="LOnormal"/>
               <w:keepNext w:val="false"/>
               <w:keepLines w:val="false"/>
               <w:widowControl w:val="false"/>
-              <w:pBdr/>
               <w:shd w:val="clear" w:fill="auto"/>
               <w:spacing w:lineRule="auto" w:line="240" w:before="0" w:after="0"/>
               <w:ind w:left="0" w:right="0" w:hanging="0"/>
@@ -5344,11 +5473,10 @@
           </w:p>
           <w:p>
             <w:pPr>
-              <w:pStyle w:val="Normal1"/>
+              <w:pStyle w:val="LOnormal"/>
               <w:keepNext w:val="false"/>
               <w:keepLines w:val="false"/>
               <w:widowControl w:val="false"/>
-              <w:pBdr/>
               <w:shd w:val="clear" w:fill="auto"/>
               <w:spacing w:lineRule="auto" w:line="240" w:before="0" w:after="0"/>
               <w:ind w:left="0" w:right="0" w:hanging="0"/>
@@ -5370,7 +5498,7 @@
           </w:p>
           <w:p>
             <w:pPr>
-              <w:pStyle w:val="Normal1"/>
+              <w:pStyle w:val="LOnormal"/>
               <w:keepNext w:val="false"/>
               <w:keepLines w:val="false"/>
               <w:widowControl w:val="false"/>
@@ -5378,7 +5506,6 @@
                 <w:ilvl w:val="0"/>
                 <w:numId w:val="5"/>
               </w:numPr>
-              <w:pBdr/>
               <w:shd w:val="clear" w:fill="auto"/>
               <w:spacing w:lineRule="auto" w:line="240" w:before="0" w:after="0"/>
               <w:ind w:left="720" w:right="0" w:hanging="360"/>
@@ -5415,7 +5542,7 @@
           </w:p>
           <w:p>
             <w:pPr>
-              <w:pStyle w:val="Normal1"/>
+              <w:pStyle w:val="LOnormal"/>
               <w:keepNext w:val="false"/>
               <w:keepLines w:val="false"/>
               <w:widowControl w:val="false"/>
@@ -5423,7 +5550,6 @@
                 <w:ilvl w:val="0"/>
                 <w:numId w:val="5"/>
               </w:numPr>
-              <w:pBdr/>
               <w:shd w:val="clear" w:fill="auto"/>
               <w:spacing w:lineRule="auto" w:line="240" w:before="0" w:after="0"/>
               <w:ind w:left="720" w:right="0" w:hanging="360"/>
@@ -5443,11 +5569,10 @@
           </w:p>
           <w:p>
             <w:pPr>
-              <w:pStyle w:val="Normal1"/>
+              <w:pStyle w:val="LOnormal"/>
               <w:keepNext w:val="false"/>
               <w:keepLines w:val="false"/>
               <w:widowControl w:val="false"/>
-              <w:pBdr/>
               <w:shd w:val="clear" w:fill="auto"/>
               <w:spacing w:lineRule="auto" w:line="240" w:before="0" w:after="0"/>
               <w:ind w:left="720" w:right="0" w:hanging="0"/>
@@ -5479,11 +5604,10 @@
           </w:tcPr>
           <w:p>
             <w:pPr>
-              <w:pStyle w:val="Normal1"/>
+              <w:pStyle w:val="LOnormal"/>
               <w:keepNext w:val="false"/>
               <w:keepLines w:val="false"/>
               <w:widowControl w:val="false"/>
-              <w:pBdr/>
               <w:shd w:val="clear" w:fill="auto"/>
               <w:spacing w:lineRule="auto" w:line="240" w:before="0" w:after="0"/>
               <w:ind w:left="0" w:right="0" w:hanging="0"/>
@@ -5555,11 +5679,10 @@
           </w:tcPr>
           <w:p>
             <w:pPr>
-              <w:pStyle w:val="Normal1"/>
+              <w:pStyle w:val="LOnormal"/>
               <w:keepNext w:val="false"/>
               <w:keepLines w:val="false"/>
               <w:widowControl w:val="false"/>
-              <w:pBdr/>
               <w:shd w:val="clear" w:fill="auto"/>
               <w:spacing w:lineRule="auto" w:line="240" w:before="0" w:after="0"/>
               <w:ind w:left="0" w:right="0" w:hanging="0"/>
@@ -5656,11 +5779,10 @@
           </w:tcPr>
           <w:p>
             <w:pPr>
-              <w:pStyle w:val="Normal1"/>
+              <w:pStyle w:val="LOnormal"/>
               <w:keepNext w:val="false"/>
               <w:keepLines w:val="false"/>
               <w:widowControl w:val="false"/>
-              <w:pBdr/>
               <w:shd w:val="clear" w:fill="auto"/>
               <w:spacing w:lineRule="auto" w:line="240" w:before="0" w:after="0"/>
               <w:ind w:left="0" w:right="0" w:hanging="0"/>
@@ -5706,11 +5828,10 @@
           </w:p>
           <w:p>
             <w:pPr>
-              <w:pStyle w:val="Normal1"/>
+              <w:pStyle w:val="LOnormal"/>
               <w:keepNext w:val="false"/>
               <w:keepLines w:val="false"/>
               <w:widowControl w:val="false"/>
-              <w:pBdr/>
               <w:shd w:val="clear" w:fill="auto"/>
               <w:spacing w:lineRule="auto" w:line="240" w:before="0" w:after="0"/>
               <w:ind w:left="0" w:right="0" w:hanging="0"/>
@@ -5732,7 +5853,7 @@
           </w:p>
           <w:p>
             <w:pPr>
-              <w:pStyle w:val="Normal1"/>
+              <w:pStyle w:val="LOnormal"/>
               <w:keepNext w:val="false"/>
               <w:keepLines w:val="false"/>
               <w:widowControl w:val="false"/>
@@ -5740,7 +5861,6 @@
                 <w:ilvl w:val="0"/>
                 <w:numId w:val="6"/>
               </w:numPr>
-              <w:pBdr/>
               <w:shd w:val="clear" w:fill="auto"/>
               <w:spacing w:lineRule="auto" w:line="240" w:before="0" w:after="0"/>
               <w:ind w:left="720" w:right="0" w:hanging="360"/>
@@ -5760,7 +5880,7 @@
           </w:p>
           <w:p>
             <w:pPr>
-              <w:pStyle w:val="Normal1"/>
+              <w:pStyle w:val="LOnormal"/>
               <w:keepNext w:val="false"/>
               <w:keepLines w:val="false"/>
               <w:widowControl w:val="false"/>
@@ -5768,7 +5888,6 @@
                 <w:ilvl w:val="0"/>
                 <w:numId w:val="6"/>
               </w:numPr>
-              <w:pBdr/>
               <w:shd w:val="clear" w:fill="auto"/>
               <w:spacing w:lineRule="auto" w:line="240" w:before="0" w:after="0"/>
               <w:ind w:left="720" w:right="0" w:hanging="360"/>
@@ -5803,7 +5922,7 @@
           </w:p>
           <w:p>
             <w:pPr>
-              <w:pStyle w:val="Normal1"/>
+              <w:pStyle w:val="LOnormal"/>
               <w:keepNext w:val="false"/>
               <w:keepLines w:val="false"/>
               <w:widowControl w:val="false"/>
@@ -5811,7 +5930,6 @@
                 <w:ilvl w:val="0"/>
                 <w:numId w:val="6"/>
               </w:numPr>
-              <w:pBdr/>
               <w:shd w:val="clear" w:fill="auto"/>
               <w:spacing w:lineRule="auto" w:line="240" w:before="0" w:after="0"/>
               <w:ind w:left="720" w:right="0" w:hanging="360"/>
@@ -5831,11 +5949,10 @@
           </w:p>
           <w:p>
             <w:pPr>
-              <w:pStyle w:val="Normal1"/>
+              <w:pStyle w:val="LOnormal"/>
               <w:keepNext w:val="false"/>
               <w:keepLines w:val="false"/>
               <w:widowControl w:val="false"/>
-              <w:pBdr/>
               <w:shd w:val="clear" w:fill="auto"/>
               <w:spacing w:lineRule="auto" w:line="240" w:before="0" w:after="0"/>
               <w:ind w:left="720" w:right="0" w:hanging="0"/>
@@ -5867,11 +5984,10 @@
           </w:tcPr>
           <w:p>
             <w:pPr>
-              <w:pStyle w:val="Normal1"/>
+              <w:pStyle w:val="LOnormal"/>
               <w:keepNext w:val="false"/>
               <w:keepLines w:val="false"/>
               <w:widowControl w:val="false"/>
-              <w:pBdr/>
               <w:shd w:val="clear" w:fill="auto"/>
               <w:spacing w:lineRule="auto" w:line="240" w:before="0" w:after="0"/>
               <w:ind w:left="0" w:right="0" w:hanging="0"/>
@@ -5917,11 +6033,10 @@
           </w:p>
           <w:p>
             <w:pPr>
-              <w:pStyle w:val="Normal1"/>
+              <w:pStyle w:val="LOnormal"/>
               <w:keepNext w:val="false"/>
               <w:keepLines w:val="false"/>
               <w:widowControl w:val="false"/>
-              <w:pBdr/>
               <w:shd w:val="clear" w:fill="auto"/>
               <w:spacing w:lineRule="auto" w:line="240" w:before="0" w:after="0"/>
               <w:ind w:left="0" w:right="0" w:hanging="0"/>
@@ -5943,11 +6058,10 @@
           </w:p>
           <w:p>
             <w:pPr>
-              <w:pStyle w:val="Normal1"/>
+              <w:pStyle w:val="LOnormal"/>
               <w:keepNext w:val="false"/>
               <w:keepLines w:val="false"/>
               <w:widowControl w:val="false"/>
-              <w:pBdr/>
               <w:shd w:val="clear" w:fill="auto"/>
               <w:spacing w:lineRule="auto" w:line="240" w:before="0" w:after="0"/>
               <w:ind w:left="0" w:right="0" w:hanging="0"/>
@@ -5974,11 +6088,10 @@
           </w:p>
           <w:p>
             <w:pPr>
-              <w:pStyle w:val="Normal1"/>
+              <w:pStyle w:val="LOnormal"/>
               <w:keepNext w:val="false"/>
               <w:keepLines w:val="false"/>
               <w:widowControl w:val="false"/>
-              <w:pBdr/>
               <w:shd w:val="clear" w:fill="auto"/>
               <w:spacing w:lineRule="auto" w:line="240" w:before="0" w:after="0"/>
               <w:ind w:left="0" w:right="0" w:hanging="0"/>
@@ -6000,189 +6113,223 @@
     </w:tbl>
     <w:p>
       <w:pPr>
-        <w:pStyle w:val="Normal1"/>
+        <w:pStyle w:val="LOnormal"/>
         <w:rPr>
           <w:rFonts w:ascii="Times New Roman" w:hAnsi="Times New Roman" w:eastAsia="Times New Roman" w:cs="Times New Roman"/>
         </w:rPr>
       </w:pPr>
       <w:r>
-        <w:rPr/>
+        <w:rPr>
+          <w:rFonts w:eastAsia="Times New Roman" w:cs="Times New Roman"/>
+        </w:rPr>
       </w:r>
     </w:p>
     <w:p>
       <w:pPr>
-        <w:pStyle w:val="Normal1"/>
+        <w:pStyle w:val="LOnormal"/>
         <w:rPr>
           <w:rFonts w:ascii="Times New Roman" w:hAnsi="Times New Roman" w:eastAsia="Times New Roman" w:cs="Times New Roman"/>
         </w:rPr>
       </w:pPr>
       <w:r>
-        <w:rPr/>
+        <w:rPr>
+          <w:rFonts w:eastAsia="Times New Roman" w:cs="Times New Roman"/>
+        </w:rPr>
       </w:r>
     </w:p>
     <w:p>
       <w:pPr>
-        <w:pStyle w:val="Normal1"/>
+        <w:pStyle w:val="LOnormal"/>
         <w:rPr>
           <w:rFonts w:ascii="Times New Roman" w:hAnsi="Times New Roman" w:eastAsia="Times New Roman" w:cs="Times New Roman"/>
         </w:rPr>
       </w:pPr>
       <w:r>
-        <w:rPr/>
+        <w:rPr>
+          <w:rFonts w:eastAsia="Times New Roman" w:cs="Times New Roman"/>
+        </w:rPr>
       </w:r>
     </w:p>
     <w:p>
       <w:pPr>
-        <w:pStyle w:val="Normal1"/>
+        <w:pStyle w:val="LOnormal"/>
         <w:rPr>
           <w:rFonts w:ascii="Times New Roman" w:hAnsi="Times New Roman" w:eastAsia="Times New Roman" w:cs="Times New Roman"/>
         </w:rPr>
       </w:pPr>
       <w:r>
-        <w:rPr/>
+        <w:rPr>
+          <w:rFonts w:eastAsia="Times New Roman" w:cs="Times New Roman"/>
+        </w:rPr>
       </w:r>
     </w:p>
     <w:p>
       <w:pPr>
-        <w:pStyle w:val="Normal1"/>
+        <w:pStyle w:val="LOnormal"/>
         <w:rPr>
           <w:rFonts w:ascii="Times New Roman" w:hAnsi="Times New Roman" w:eastAsia="Times New Roman" w:cs="Times New Roman"/>
         </w:rPr>
       </w:pPr>
       <w:r>
-        <w:rPr/>
+        <w:rPr>
+          <w:rFonts w:eastAsia="Times New Roman" w:cs="Times New Roman"/>
+        </w:rPr>
       </w:r>
     </w:p>
     <w:p>
       <w:pPr>
-        <w:pStyle w:val="Normal1"/>
+        <w:pStyle w:val="LOnormal"/>
         <w:rPr>
           <w:rFonts w:ascii="Times New Roman" w:hAnsi="Times New Roman" w:eastAsia="Times New Roman" w:cs="Times New Roman"/>
         </w:rPr>
       </w:pPr>
       <w:r>
-        <w:rPr/>
+        <w:rPr>
+          <w:rFonts w:eastAsia="Times New Roman" w:cs="Times New Roman"/>
+        </w:rPr>
       </w:r>
     </w:p>
     <w:p>
       <w:pPr>
-        <w:pStyle w:val="Normal1"/>
+        <w:pStyle w:val="LOnormal"/>
         <w:rPr>
           <w:rFonts w:ascii="Times New Roman" w:hAnsi="Times New Roman" w:eastAsia="Times New Roman" w:cs="Times New Roman"/>
         </w:rPr>
       </w:pPr>
       <w:r>
-        <w:rPr/>
+        <w:rPr>
+          <w:rFonts w:eastAsia="Times New Roman" w:cs="Times New Roman"/>
+        </w:rPr>
       </w:r>
     </w:p>
     <w:p>
       <w:pPr>
-        <w:pStyle w:val="Normal1"/>
+        <w:pStyle w:val="LOnormal"/>
         <w:rPr>
           <w:rFonts w:ascii="Times New Roman" w:hAnsi="Times New Roman" w:eastAsia="Times New Roman" w:cs="Times New Roman"/>
         </w:rPr>
       </w:pPr>
       <w:r>
-        <w:rPr/>
+        <w:rPr>
+          <w:rFonts w:eastAsia="Times New Roman" w:cs="Times New Roman"/>
+        </w:rPr>
       </w:r>
     </w:p>
     <w:p>
       <w:pPr>
-        <w:pStyle w:val="Normal1"/>
+        <w:pStyle w:val="LOnormal"/>
         <w:rPr>
           <w:rFonts w:ascii="Times New Roman" w:hAnsi="Times New Roman" w:eastAsia="Times New Roman" w:cs="Times New Roman"/>
         </w:rPr>
       </w:pPr>
       <w:r>
-        <w:rPr/>
+        <w:rPr>
+          <w:rFonts w:eastAsia="Times New Roman" w:cs="Times New Roman"/>
+        </w:rPr>
       </w:r>
     </w:p>
     <w:p>
       <w:pPr>
-        <w:pStyle w:val="Normal1"/>
+        <w:pStyle w:val="LOnormal"/>
         <w:rPr>
           <w:rFonts w:ascii="Times New Roman" w:hAnsi="Times New Roman" w:eastAsia="Times New Roman" w:cs="Times New Roman"/>
         </w:rPr>
       </w:pPr>
       <w:r>
-        <w:rPr/>
+        <w:rPr>
+          <w:rFonts w:eastAsia="Times New Roman" w:cs="Times New Roman"/>
+        </w:rPr>
       </w:r>
     </w:p>
     <w:p>
       <w:pPr>
-        <w:pStyle w:val="Normal1"/>
+        <w:pStyle w:val="LOnormal"/>
         <w:rPr>
           <w:rFonts w:ascii="Times New Roman" w:hAnsi="Times New Roman" w:eastAsia="Times New Roman" w:cs="Times New Roman"/>
         </w:rPr>
       </w:pPr>
       <w:r>
-        <w:rPr/>
+        <w:rPr>
+          <w:rFonts w:eastAsia="Times New Roman" w:cs="Times New Roman"/>
+        </w:rPr>
       </w:r>
     </w:p>
     <w:p>
       <w:pPr>
-        <w:pStyle w:val="Normal1"/>
+        <w:pStyle w:val="LOnormal"/>
         <w:rPr>
           <w:rFonts w:ascii="Times New Roman" w:hAnsi="Times New Roman" w:eastAsia="Times New Roman" w:cs="Times New Roman"/>
         </w:rPr>
       </w:pPr>
       <w:r>
-        <w:rPr/>
+        <w:rPr>
+          <w:rFonts w:eastAsia="Times New Roman" w:cs="Times New Roman"/>
+        </w:rPr>
       </w:r>
     </w:p>
     <w:p>
       <w:pPr>
-        <w:pStyle w:val="Normal1"/>
+        <w:pStyle w:val="LOnormal"/>
         <w:rPr>
           <w:rFonts w:ascii="Times New Roman" w:hAnsi="Times New Roman" w:eastAsia="Times New Roman" w:cs="Times New Roman"/>
         </w:rPr>
       </w:pPr>
       <w:r>
-        <w:rPr/>
+        <w:rPr>
+          <w:rFonts w:eastAsia="Times New Roman" w:cs="Times New Roman"/>
+        </w:rPr>
       </w:r>
     </w:p>
     <w:p>
       <w:pPr>
-        <w:pStyle w:val="Normal1"/>
+        <w:pStyle w:val="LOnormal"/>
         <w:rPr>
           <w:rFonts w:ascii="Times New Roman" w:hAnsi="Times New Roman" w:eastAsia="Times New Roman" w:cs="Times New Roman"/>
         </w:rPr>
       </w:pPr>
       <w:r>
-        <w:rPr/>
+        <w:rPr>
+          <w:rFonts w:eastAsia="Times New Roman" w:cs="Times New Roman"/>
+        </w:rPr>
       </w:r>
     </w:p>
     <w:p>
       <w:pPr>
-        <w:pStyle w:val="Normal1"/>
+        <w:pStyle w:val="LOnormal"/>
         <w:rPr>
           <w:rFonts w:ascii="Times New Roman" w:hAnsi="Times New Roman" w:eastAsia="Times New Roman" w:cs="Times New Roman"/>
         </w:rPr>
       </w:pPr>
       <w:r>
-        <w:rPr/>
+        <w:rPr>
+          <w:rFonts w:eastAsia="Times New Roman" w:cs="Times New Roman"/>
+        </w:rPr>
       </w:r>
     </w:p>
     <w:p>
       <w:pPr>
-        <w:pStyle w:val="Normal1"/>
+        <w:pStyle w:val="LOnormal"/>
         <w:rPr>
           <w:rFonts w:ascii="Times New Roman" w:hAnsi="Times New Roman" w:eastAsia="Times New Roman" w:cs="Times New Roman"/>
         </w:rPr>
       </w:pPr>
       <w:r>
-        <w:rPr/>
+        <w:rPr>
+          <w:rFonts w:eastAsia="Times New Roman" w:cs="Times New Roman"/>
+        </w:rPr>
       </w:r>
     </w:p>
     <w:p>
       <w:pPr>
-        <w:pStyle w:val="Normal1"/>
+        <w:pStyle w:val="LOnormal"/>
         <w:rPr>
           <w:rFonts w:ascii="Times New Roman" w:hAnsi="Times New Roman" w:eastAsia="Times New Roman" w:cs="Times New Roman"/>
         </w:rPr>
       </w:pPr>
       <w:r>
-        <w:rPr/>
+        <w:rPr>
+          <w:rFonts w:eastAsia="Times New Roman" w:cs="Times New Roman"/>
+        </w:rPr>
       </w:r>
     </w:p>
     <w:tbl>
@@ -6216,11 +6363,10 @@
           </w:tcPr>
           <w:p>
             <w:pPr>
-              <w:pStyle w:val="Normal1"/>
+              <w:pStyle w:val="LOnormal"/>
               <w:keepNext w:val="false"/>
               <w:keepLines w:val="false"/>
               <w:widowControl w:val="false"/>
-              <w:pBdr/>
               <w:shd w:val="clear" w:fill="auto"/>
               <w:spacing w:lineRule="auto" w:line="240" w:before="0" w:after="0"/>
               <w:ind w:left="0" w:right="0" w:hanging="0"/>
@@ -6303,11 +6449,10 @@
           </w:tcPr>
           <w:p>
             <w:pPr>
-              <w:pStyle w:val="Normal1"/>
+              <w:pStyle w:val="LOnormal"/>
               <w:keepNext w:val="false"/>
               <w:keepLines w:val="false"/>
               <w:widowControl w:val="false"/>
-              <w:pBdr/>
               <w:shd w:val="clear" w:fill="auto"/>
               <w:spacing w:lineRule="auto" w:line="240" w:before="0" w:after="0"/>
               <w:ind w:left="0" w:right="0" w:hanging="0"/>
@@ -6382,11 +6527,10 @@
           </w:tcPr>
           <w:p>
             <w:pPr>
-              <w:pStyle w:val="Normal1"/>
+              <w:pStyle w:val="LOnormal"/>
               <w:keepNext w:val="false"/>
               <w:keepLines w:val="false"/>
               <w:widowControl w:val="false"/>
-              <w:pBdr/>
               <w:shd w:val="clear" w:fill="auto"/>
               <w:spacing w:lineRule="auto" w:line="240" w:before="0" w:after="0"/>
               <w:ind w:left="0" w:right="0" w:hanging="0"/>
@@ -6432,11 +6576,10 @@
           </w:p>
           <w:p>
             <w:pPr>
-              <w:pStyle w:val="Normal1"/>
+              <w:pStyle w:val="LOnormal"/>
               <w:keepNext w:val="false"/>
               <w:keepLines w:val="false"/>
               <w:widowControl w:val="false"/>
-              <w:pBdr/>
               <w:shd w:val="clear" w:fill="auto"/>
               <w:spacing w:lineRule="auto" w:line="240" w:before="0" w:after="0"/>
               <w:ind w:left="0" w:right="0" w:hanging="0"/>
@@ -6458,7 +6601,7 @@
           </w:p>
           <w:p>
             <w:pPr>
-              <w:pStyle w:val="Normal1"/>
+              <w:pStyle w:val="LOnormal"/>
               <w:keepNext w:val="false"/>
               <w:keepLines w:val="false"/>
               <w:widowControl w:val="false"/>
@@ -6466,7 +6609,6 @@
                 <w:ilvl w:val="0"/>
                 <w:numId w:val="3"/>
               </w:numPr>
-              <w:pBdr/>
               <w:shd w:val="clear" w:fill="auto"/>
               <w:spacing w:lineRule="auto" w:line="240" w:before="0" w:after="0"/>
               <w:ind w:left="720" w:right="0" w:hanging="360"/>
@@ -6503,7 +6645,7 @@
           </w:p>
           <w:p>
             <w:pPr>
-              <w:pStyle w:val="Normal1"/>
+              <w:pStyle w:val="LOnormal"/>
               <w:keepNext w:val="false"/>
               <w:keepLines w:val="false"/>
               <w:widowControl w:val="false"/>
@@ -6511,7 +6653,6 @@
                 <w:ilvl w:val="0"/>
                 <w:numId w:val="3"/>
               </w:numPr>
-              <w:pBdr/>
               <w:shd w:val="clear" w:fill="auto"/>
               <w:spacing w:lineRule="auto" w:line="240" w:before="0" w:after="0"/>
               <w:ind w:left="720" w:right="0" w:hanging="360"/>
@@ -6548,11 +6689,10 @@
           </w:p>
           <w:p>
             <w:pPr>
-              <w:pStyle w:val="Normal1"/>
+              <w:pStyle w:val="LOnormal"/>
               <w:keepNext w:val="false"/>
               <w:keepLines w:val="false"/>
               <w:widowControl w:val="false"/>
-              <w:pBdr/>
               <w:shd w:val="clear" w:fill="auto"/>
               <w:spacing w:lineRule="auto" w:line="240" w:before="0" w:after="0"/>
               <w:ind w:left="720" w:right="0" w:hanging="0"/>
@@ -6587,11 +6727,10 @@
           </w:tcPr>
           <w:p>
             <w:pPr>
-              <w:pStyle w:val="Normal1"/>
+              <w:pStyle w:val="LOnormal"/>
               <w:keepNext w:val="false"/>
               <w:keepLines w:val="false"/>
               <w:widowControl w:val="false"/>
-              <w:pBdr/>
               <w:shd w:val="clear" w:fill="auto"/>
               <w:spacing w:lineRule="auto" w:line="240" w:before="0" w:after="0"/>
               <w:ind w:left="0" w:right="0" w:hanging="0"/>
@@ -6673,11 +6812,10 @@
           </w:tcPr>
           <w:p>
             <w:pPr>
-              <w:pStyle w:val="Normal1"/>
+              <w:pStyle w:val="LOnormal"/>
               <w:keepNext w:val="false"/>
               <w:keepLines w:val="false"/>
               <w:widowControl w:val="false"/>
-              <w:pBdr/>
               <w:shd w:val="clear" w:fill="auto"/>
               <w:spacing w:lineRule="auto" w:line="240" w:before="0" w:after="0"/>
               <w:ind w:left="0" w:right="0" w:hanging="0"/>
@@ -6759,11 +6897,10 @@
           </w:tcPr>
           <w:p>
             <w:pPr>
-              <w:pStyle w:val="Normal1"/>
+              <w:pStyle w:val="LOnormal"/>
               <w:keepNext w:val="false"/>
               <w:keepLines w:val="false"/>
               <w:widowControl w:val="false"/>
-              <w:pBdr/>
               <w:shd w:val="clear" w:fill="auto"/>
               <w:spacing w:lineRule="auto" w:line="240" w:before="0" w:after="0"/>
               <w:ind w:left="0" w:right="0" w:hanging="0"/>
@@ -6809,11 +6946,10 @@
           </w:p>
           <w:p>
             <w:pPr>
-              <w:pStyle w:val="Normal1"/>
+              <w:pStyle w:val="LOnormal"/>
               <w:keepNext w:val="false"/>
               <w:keepLines w:val="false"/>
               <w:widowControl w:val="false"/>
-              <w:pBdr/>
               <w:shd w:val="clear" w:fill="auto"/>
               <w:spacing w:lineRule="auto" w:line="240" w:before="0" w:after="0"/>
               <w:ind w:left="0" w:right="0" w:hanging="0"/>
@@ -6835,7 +6971,7 @@
           </w:p>
           <w:p>
             <w:pPr>
-              <w:pStyle w:val="Normal1"/>
+              <w:pStyle w:val="LOnormal"/>
               <w:keepNext w:val="false"/>
               <w:keepLines w:val="false"/>
               <w:widowControl w:val="false"/>
@@ -6843,7 +6979,6 @@
                 <w:ilvl w:val="0"/>
                 <w:numId w:val="4"/>
               </w:numPr>
-              <w:pBdr/>
               <w:shd w:val="clear" w:fill="auto"/>
               <w:spacing w:lineRule="auto" w:line="240" w:before="0" w:after="0"/>
               <w:ind w:left="720" w:right="0" w:hanging="360"/>
@@ -6863,7 +6998,7 @@
           </w:p>
           <w:p>
             <w:pPr>
-              <w:pStyle w:val="Normal1"/>
+              <w:pStyle w:val="LOnormal"/>
               <w:keepNext w:val="false"/>
               <w:keepLines w:val="false"/>
               <w:widowControl w:val="false"/>
@@ -6871,7 +7006,6 @@
                 <w:ilvl w:val="0"/>
                 <w:numId w:val="4"/>
               </w:numPr>
-              <w:pBdr/>
               <w:shd w:val="clear" w:fill="auto"/>
               <w:spacing w:lineRule="auto" w:line="240" w:before="0" w:after="0"/>
               <w:ind w:left="720" w:right="0" w:hanging="360"/>
@@ -6891,7 +7025,7 @@
           </w:p>
           <w:p>
             <w:pPr>
-              <w:pStyle w:val="Normal1"/>
+              <w:pStyle w:val="LOnormal"/>
               <w:keepNext w:val="false"/>
               <w:keepLines w:val="false"/>
               <w:widowControl w:val="false"/>
@@ -6899,7 +7033,6 @@
                 <w:ilvl w:val="0"/>
                 <w:numId w:val="4"/>
               </w:numPr>
-              <w:pBdr/>
               <w:shd w:val="clear" w:fill="auto"/>
               <w:spacing w:lineRule="auto" w:line="240" w:before="0" w:after="0"/>
               <w:ind w:left="720" w:right="0" w:hanging="360"/>
@@ -6919,7 +7052,7 @@
           </w:p>
           <w:p>
             <w:pPr>
-              <w:pStyle w:val="Normal1"/>
+              <w:pStyle w:val="LOnormal"/>
               <w:keepNext w:val="false"/>
               <w:keepLines w:val="false"/>
               <w:widowControl w:val="false"/>
@@ -6927,7 +7060,6 @@
                 <w:ilvl w:val="0"/>
                 <w:numId w:val="4"/>
               </w:numPr>
-              <w:pBdr/>
               <w:shd w:val="clear" w:fill="auto"/>
               <w:spacing w:lineRule="auto" w:line="240" w:before="0" w:after="0"/>
               <w:ind w:left="720" w:right="0" w:hanging="360"/>
@@ -6947,7 +7079,7 @@
           </w:p>
           <w:p>
             <w:pPr>
-              <w:pStyle w:val="Normal1"/>
+              <w:pStyle w:val="LOnormal"/>
               <w:keepNext w:val="false"/>
               <w:keepLines w:val="false"/>
               <w:widowControl w:val="false"/>
@@ -6955,7 +7087,6 @@
                 <w:ilvl w:val="0"/>
                 <w:numId w:val="4"/>
               </w:numPr>
-              <w:pBdr/>
               <w:shd w:val="clear" w:fill="auto"/>
               <w:spacing w:lineRule="auto" w:line="240" w:before="0" w:after="0"/>
               <w:ind w:left="720" w:right="0" w:hanging="360"/>
@@ -6975,11 +7106,10 @@
           </w:p>
           <w:p>
             <w:pPr>
-              <w:pStyle w:val="Normal1"/>
+              <w:pStyle w:val="LOnormal"/>
               <w:keepNext w:val="false"/>
               <w:keepLines w:val="false"/>
               <w:widowControl w:val="false"/>
-              <w:pBdr/>
               <w:shd w:val="clear" w:fill="auto"/>
               <w:spacing w:lineRule="auto" w:line="240" w:before="0" w:after="0"/>
               <w:ind w:left="720" w:right="0" w:hanging="0"/>
@@ -7011,11 +7141,10 @@
           </w:tcPr>
           <w:p>
             <w:pPr>
-              <w:pStyle w:val="Normal1"/>
+              <w:pStyle w:val="LOnormal"/>
               <w:keepNext w:val="false"/>
               <w:keepLines w:val="false"/>
               <w:widowControl w:val="false"/>
-              <w:pBdr/>
               <w:shd w:val="clear" w:fill="auto"/>
               <w:spacing w:lineRule="auto" w:line="240" w:before="0" w:after="0"/>
               <w:ind w:left="0" w:right="0" w:hanging="0"/>
@@ -7061,11 +7190,10 @@
           </w:p>
           <w:p>
             <w:pPr>
-              <w:pStyle w:val="Normal1"/>
+              <w:pStyle w:val="LOnormal"/>
               <w:keepNext w:val="false"/>
               <w:keepLines w:val="false"/>
               <w:widowControl w:val="false"/>
-              <w:pBdr/>
               <w:shd w:val="clear" w:fill="auto"/>
               <w:spacing w:lineRule="auto" w:line="240" w:before="0" w:after="0"/>
               <w:ind w:left="0" w:right="0" w:hanging="0"/>
@@ -7087,11 +7215,10 @@
           </w:p>
           <w:p>
             <w:pPr>
-              <w:pStyle w:val="Normal1"/>
+              <w:pStyle w:val="LOnormal"/>
               <w:keepNext w:val="false"/>
               <w:keepLines w:val="false"/>
               <w:widowControl w:val="false"/>
-              <w:pBdr/>
               <w:shd w:val="clear" w:fill="auto"/>
               <w:spacing w:lineRule="auto" w:line="240" w:before="0" w:after="0"/>
               <w:ind w:left="0" w:right="0" w:hanging="0"/>
@@ -7126,11 +7253,10 @@
           </w:p>
           <w:p>
             <w:pPr>
-              <w:pStyle w:val="Normal1"/>
+              <w:pStyle w:val="LOnormal"/>
               <w:keepNext w:val="false"/>
               <w:keepLines w:val="false"/>
               <w:widowControl w:val="false"/>
-              <w:pBdr/>
               <w:shd w:val="clear" w:fill="auto"/>
               <w:spacing w:lineRule="auto" w:line="240" w:before="0" w:after="0"/>
               <w:ind w:left="0" w:right="0" w:hanging="0"/>
@@ -7172,11 +7298,10 @@
           </w:p>
           <w:p>
             <w:pPr>
-              <w:pStyle w:val="Normal1"/>
+              <w:pStyle w:val="LOnormal"/>
               <w:keepNext w:val="false"/>
               <w:keepLines w:val="false"/>
               <w:widowControl w:val="false"/>
-              <w:pBdr/>
               <w:shd w:val="clear" w:fill="auto"/>
               <w:spacing w:lineRule="auto" w:line="240" w:before="0" w:after="0"/>
               <w:ind w:left="0" w:right="0" w:hanging="0"/>
@@ -7203,11 +7328,10 @@
           </w:p>
           <w:p>
             <w:pPr>
-              <w:pStyle w:val="Normal1"/>
+              <w:pStyle w:val="LOnormal"/>
               <w:keepNext w:val="false"/>
               <w:keepLines w:val="false"/>
               <w:widowControl w:val="false"/>
-              <w:pBdr/>
               <w:shd w:val="clear" w:fill="auto"/>
               <w:spacing w:lineRule="auto" w:line="240" w:before="0" w:after="0"/>
               <w:ind w:left="0" w:right="0" w:hanging="0"/>
@@ -7229,7 +7353,7 @@
     </w:tbl>
     <w:p>
       <w:pPr>
-        <w:pStyle w:val="Normal1"/>
+        <w:pStyle w:val="LOnormal"/>
         <w:rPr>
           <w:rFonts w:ascii="Times New Roman" w:hAnsi="Times New Roman" w:eastAsia="Times New Roman" w:cs="Times New Roman"/>
         </w:rPr>
@@ -7257,12 +7381,11 @@
 <w:ftr xmlns:o="urn:schemas-microsoft-com:office:office" xmlns:r="http://schemas.openxmlformats.org/officeDocument/2006/relationships" xmlns:v="urn:schemas-microsoft-com:vml" xmlns:w="http://schemas.openxmlformats.org/wordprocessingml/2006/main" xmlns:w10="urn:schemas-microsoft-com:office:word" xmlns:wp="http://schemas.openxmlformats.org/drawingml/2006/wordprocessingDrawing" xmlns:wps="http://schemas.microsoft.com/office/word/2010/wordprocessingShape" xmlns:wpg="http://schemas.microsoft.com/office/word/2010/wordprocessingGroup" xmlns:mc="http://schemas.openxmlformats.org/markup-compatibility/2006" xmlns:wp14="http://schemas.microsoft.com/office/word/2010/wordprocessingDrawing" xmlns:w14="http://schemas.microsoft.com/office/word/2010/wordml" xmlns:w15="http://schemas.microsoft.com/office/word/2012/wordml" mc:Ignorable="w14 wp14 w15">
   <w:p>
     <w:pPr>
-      <w:pStyle w:val="Normal1"/>
+      <w:pStyle w:val="LOnormal"/>
       <w:keepNext w:val="false"/>
       <w:keepLines w:val="false"/>
       <w:pageBreakBefore w:val="false"/>
       <w:widowControl w:val="false"/>
-      <w:pBdr/>
       <w:shd w:val="clear" w:fill="auto"/>
       <w:spacing w:lineRule="auto" w:line="276" w:before="0" w:after="0"/>
       <w:ind w:left="0" w:right="0" w:hanging="0"/>
@@ -7337,11 +7460,10 @@
         </w:tcPr>
         <w:p>
           <w:pPr>
-            <w:pStyle w:val="Normal1"/>
+            <w:pStyle w:val="LOnormal"/>
             <w:keepNext w:val="false"/>
             <w:keepLines w:val="false"/>
             <w:widowControl w:val="false"/>
-            <w:pBdr/>
             <w:shd w:val="clear" w:fill="auto"/>
             <w:spacing w:lineRule="auto" w:line="240" w:before="0" w:after="0"/>
             <w:ind w:left="0" w:right="360" w:hanging="0"/>
@@ -7396,11 +7518,10 @@
         </w:tcPr>
         <w:p>
           <w:pPr>
-            <w:pStyle w:val="Normal1"/>
+            <w:pStyle w:val="LOnormal"/>
             <w:keepNext w:val="false"/>
             <w:keepLines w:val="false"/>
             <w:widowControl w:val="false"/>
-            <w:pBdr/>
             <w:shd w:val="clear" w:fill="auto"/>
             <w:spacing w:lineRule="auto" w:line="240" w:before="0" w:after="0"/>
             <w:ind w:left="0" w:right="0" w:hanging="0"/>
@@ -7463,11 +7584,67 @@
               <w:shd w:fill="auto" w:val="clear"/>
               <w:vertAlign w:val="baseline"/>
             </w:rPr>
-            <w:t>otel Vitória Régia, 05/0</w:t>
+            <w:t xml:space="preserve">otel Vitória Régia, </w:t>
           </w:r>
           <w:r>
-            <w:rPr/>
-            <w:t>5</w:t>
+            <w:rPr>
+              <w:rFonts w:eastAsia="Times New Roman" w:cs="Times New Roman"/>
+              <w:b w:val="false"/>
+              <w:i w:val="false"/>
+              <w:caps w:val="false"/>
+              <w:smallCaps w:val="false"/>
+              <w:strike w:val="false"/>
+              <w:dstrike w:val="false"/>
+              <w:color w:val="000000"/>
+              <w:position w:val="0"/>
+              <w:sz w:val="20"/>
+              <w:sz w:val="20"/>
+              <w:szCs w:val="20"/>
+              <w:u w:val="none"/>
+              <w:shd w:fill="auto" w:val="clear"/>
+              <w:vertAlign w:val="baseline"/>
+            </w:rPr>
+            <w:t>21</w:t>
+          </w:r>
+          <w:r>
+            <w:rPr>
+              <w:rFonts w:eastAsia="Times New Roman" w:cs="Times New Roman"/>
+              <w:b w:val="false"/>
+              <w:i w:val="false"/>
+              <w:caps w:val="false"/>
+              <w:smallCaps w:val="false"/>
+              <w:strike w:val="false"/>
+              <w:dstrike w:val="false"/>
+              <w:color w:val="000000"/>
+              <w:position w:val="0"/>
+              <w:sz w:val="20"/>
+              <w:sz w:val="20"/>
+              <w:szCs w:val="20"/>
+              <w:u w:val="none"/>
+              <w:shd w:fill="auto" w:val="clear"/>
+              <w:vertAlign w:val="baseline"/>
+            </w:rPr>
+            <w:t>/0</w:t>
+          </w:r>
+          <w:r>
+            <w:rPr>
+              <w:rFonts w:eastAsia="Times New Roman" w:cs="Times New Roman"/>
+              <w:b w:val="false"/>
+              <w:i w:val="false"/>
+              <w:caps w:val="false"/>
+              <w:smallCaps w:val="false"/>
+              <w:strike w:val="false"/>
+              <w:dstrike w:val="false"/>
+              <w:color w:val="000000"/>
+              <w:position w:val="0"/>
+              <w:sz w:val="20"/>
+              <w:sz w:val="20"/>
+              <w:szCs w:val="20"/>
+              <w:u w:val="none"/>
+              <w:shd w:fill="auto" w:val="clear"/>
+              <w:vertAlign w:val="baseline"/>
+            </w:rPr>
+            <w:t>6</w:t>
           </w:r>
           <w:r>
             <w:rPr>
@@ -7499,11 +7676,10 @@
         </w:tcPr>
         <w:p>
           <w:pPr>
-            <w:pStyle w:val="Normal1"/>
+            <w:pStyle w:val="LOnormal"/>
             <w:keepNext w:val="false"/>
             <w:keepLines w:val="false"/>
             <w:widowControl w:val="false"/>
-            <w:pBdr/>
             <w:shd w:val="clear" w:fill="auto"/>
             <w:spacing w:lineRule="auto" w:line="240" w:before="0" w:after="0"/>
             <w:ind w:left="0" w:right="0" w:hanging="0"/>
@@ -7574,12 +7750,11 @@
   </w:tbl>
   <w:p>
     <w:pPr>
-      <w:pStyle w:val="Normal1"/>
+      <w:pStyle w:val="LOnormal"/>
       <w:keepNext w:val="false"/>
       <w:keepLines w:val="false"/>
       <w:pageBreakBefore w:val="false"/>
       <w:widowControl w:val="false"/>
-      <w:pBdr/>
       <w:shd w:val="clear" w:fill="auto"/>
       <w:tabs>
         <w:tab w:val="clear" w:pos="720"/>
@@ -7636,12 +7811,11 @@
 <w:hdr xmlns:o="urn:schemas-microsoft-com:office:office" xmlns:r="http://schemas.openxmlformats.org/officeDocument/2006/relationships" xmlns:v="urn:schemas-microsoft-com:vml" xmlns:w="http://schemas.openxmlformats.org/wordprocessingml/2006/main" xmlns:w10="urn:schemas-microsoft-com:office:word" xmlns:wp="http://schemas.openxmlformats.org/drawingml/2006/wordprocessingDrawing" xmlns:wps="http://schemas.microsoft.com/office/word/2010/wordprocessingShape" xmlns:wpg="http://schemas.microsoft.com/office/word/2010/wordprocessingGroup" xmlns:mc="http://schemas.openxmlformats.org/markup-compatibility/2006" xmlns:wp14="http://schemas.microsoft.com/office/word/2010/wordprocessingDrawing" xmlns:w14="http://schemas.microsoft.com/office/word/2010/wordml" xmlns:w15="http://schemas.microsoft.com/office/word/2012/wordml" mc:Ignorable="w14 wp14 w15">
   <w:p>
     <w:pPr>
-      <w:pStyle w:val="Normal1"/>
+      <w:pStyle w:val="LOnormal"/>
       <w:keepNext w:val="false"/>
       <w:keepLines w:val="false"/>
       <w:pageBreakBefore w:val="false"/>
       <w:widowControl w:val="false"/>
-      <w:pBdr/>
       <w:shd w:val="clear" w:fill="auto"/>
       <w:spacing w:lineRule="auto" w:line="240" w:before="0" w:after="0"/>
       <w:ind w:left="0" w:right="0" w:hanging="0"/>
@@ -7688,7 +7862,7 @@
   </w:p>
   <w:p>
     <w:pPr>
-      <w:pStyle w:val="Normal1"/>
+      <w:pStyle w:val="LOnormal"/>
       <w:keepNext w:val="false"/>
       <w:keepLines w:val="false"/>
       <w:pageBreakBefore w:val="false"/>
@@ -7742,7 +7916,7 @@
   </w:p>
   <w:p>
     <w:pPr>
-      <w:pStyle w:val="Normal1"/>
+      <w:pStyle w:val="LOnormal"/>
       <w:keepNext w:val="false"/>
       <w:keepLines w:val="false"/>
       <w:pageBreakBefore w:val="false"/>
@@ -7797,7 +7971,7 @@
   </w:p>
   <w:p>
     <w:pPr>
-      <w:pStyle w:val="Normal1"/>
+      <w:pStyle w:val="LOnormal"/>
       <w:keepNext w:val="false"/>
       <w:keepLines w:val="false"/>
       <w:pageBreakBefore w:val="false"/>
@@ -7851,12 +8025,11 @@
   </w:p>
   <w:p>
     <w:pPr>
-      <w:pStyle w:val="Normal1"/>
+      <w:pStyle w:val="LOnormal"/>
       <w:keepNext w:val="false"/>
       <w:keepLines w:val="false"/>
       <w:pageBreakBefore w:val="false"/>
       <w:widowControl w:val="false"/>
-      <w:pBdr/>
       <w:shd w:val="clear" w:fill="auto"/>
       <w:tabs>
         <w:tab w:val="clear" w:pos="720"/>
@@ -7913,12 +8086,11 @@
 <w:hdr xmlns:o="urn:schemas-microsoft-com:office:office" xmlns:r="http://schemas.openxmlformats.org/officeDocument/2006/relationships" xmlns:v="urn:schemas-microsoft-com:vml" xmlns:w="http://schemas.openxmlformats.org/wordprocessingml/2006/main" xmlns:w10="urn:schemas-microsoft-com:office:word" xmlns:wp="http://schemas.openxmlformats.org/drawingml/2006/wordprocessingDrawing" xmlns:wps="http://schemas.microsoft.com/office/word/2010/wordprocessingShape" xmlns:wpg="http://schemas.microsoft.com/office/word/2010/wordprocessingGroup" xmlns:mc="http://schemas.openxmlformats.org/markup-compatibility/2006" xmlns:wp14="http://schemas.microsoft.com/office/word/2010/wordprocessingDrawing" xmlns:w14="http://schemas.microsoft.com/office/word/2010/wordml" xmlns:w15="http://schemas.microsoft.com/office/word/2012/wordml" mc:Ignorable="w14 wp14 w15">
   <w:p>
     <w:pPr>
-      <w:pStyle w:val="Normal1"/>
+      <w:pStyle w:val="LOnormal"/>
       <w:keepNext w:val="false"/>
       <w:keepLines w:val="false"/>
       <w:pageBreakBefore w:val="false"/>
       <w:widowControl w:val="false"/>
-      <w:pBdr/>
       <w:shd w:val="clear" w:fill="auto"/>
       <w:spacing w:lineRule="auto" w:line="276" w:before="0" w:after="0"/>
       <w:ind w:left="0" w:right="0" w:hanging="0"/>
@@ -7963,11 +8135,10 @@
         </w:tcPr>
         <w:p>
           <w:pPr>
-            <w:pStyle w:val="Normal1"/>
+            <w:pStyle w:val="LOnormal"/>
             <w:keepNext w:val="false"/>
             <w:keepLines w:val="false"/>
             <w:widowControl w:val="false"/>
-            <w:pBdr/>
             <w:shd w:val="clear" w:fill="auto"/>
             <w:spacing w:lineRule="auto" w:line="240" w:before="0" w:after="0"/>
             <w:ind w:left="0" w:right="0" w:hanging="0"/>
@@ -8027,11 +8198,10 @@
         </w:tcPr>
         <w:p>
           <w:pPr>
-            <w:pStyle w:val="Normal1"/>
+            <w:pStyle w:val="LOnormal"/>
             <w:keepNext w:val="false"/>
             <w:keepLines w:val="false"/>
             <w:widowControl w:val="false"/>
-            <w:pBdr/>
             <w:shd w:val="clear" w:fill="auto"/>
             <w:tabs>
               <w:tab w:val="clear" w:pos="720"/>
@@ -8098,11 +8268,27 @@
               <w:shd w:fill="auto" w:val="clear"/>
               <w:vertAlign w:val="baseline"/>
             </w:rPr>
-            <w:t>Versão: 1.</w:t>
+            <w:t xml:space="preserve">Versão: </w:t>
           </w:r>
           <w:r>
-            <w:rPr/>
-            <w:t>1</w:t>
+            <w:rPr>
+              <w:rFonts w:eastAsia="Times New Roman" w:cs="Times New Roman"/>
+              <w:b w:val="false"/>
+              <w:i w:val="false"/>
+              <w:caps w:val="false"/>
+              <w:smallCaps w:val="false"/>
+              <w:strike w:val="false"/>
+              <w:dstrike w:val="false"/>
+              <w:color w:val="000000"/>
+              <w:position w:val="0"/>
+              <w:sz w:val="20"/>
+              <w:sz w:val="20"/>
+              <w:szCs w:val="20"/>
+              <w:u w:val="none"/>
+              <w:shd w:fill="auto" w:val="clear"/>
+              <w:vertAlign w:val="baseline"/>
+            </w:rPr>
+            <w:t>2.0</w:t>
           </w:r>
         </w:p>
       </w:tc>
@@ -8122,11 +8308,10 @@
         </w:tcPr>
         <w:p>
           <w:pPr>
-            <w:pStyle w:val="Normal1"/>
+            <w:pStyle w:val="LOnormal"/>
             <w:keepNext w:val="false"/>
             <w:keepLines w:val="false"/>
             <w:widowControl w:val="false"/>
-            <w:pBdr/>
             <w:shd w:val="clear" w:fill="auto"/>
             <w:spacing w:lineRule="auto" w:line="240" w:before="0" w:after="0"/>
             <w:ind w:left="0" w:right="0" w:hanging="0"/>
@@ -8186,11 +8371,10 @@
         </w:tcPr>
         <w:p>
           <w:pPr>
-            <w:pStyle w:val="Normal1"/>
+            <w:pStyle w:val="LOnormal"/>
             <w:keepNext w:val="false"/>
             <w:keepLines w:val="false"/>
             <w:widowControl w:val="false"/>
-            <w:pBdr/>
             <w:shd w:val="clear" w:fill="auto"/>
             <w:spacing w:lineRule="auto" w:line="240" w:before="0" w:after="0"/>
             <w:ind w:left="0" w:right="0" w:hanging="0"/>
@@ -8253,11 +8437,7 @@
               <w:shd w:fill="auto" w:val="clear"/>
               <w:vertAlign w:val="baseline"/>
             </w:rPr>
-            <w:t>Data:  0</w:t>
-          </w:r>
-          <w:r>
-            <w:rPr/>
-            <w:t>5</w:t>
+            <w:t xml:space="preserve">Data:  </w:t>
           </w:r>
           <w:r>
             <w:rPr>
@@ -8277,7 +8457,67 @@
               <w:shd w:fill="auto" w:val="clear"/>
               <w:vertAlign w:val="baseline"/>
             </w:rPr>
-            <w:t>/05/22</w:t>
+            <w:t>21</w:t>
+          </w:r>
+          <w:r>
+            <w:rPr>
+              <w:rFonts w:eastAsia="Times New Roman" w:cs="Times New Roman"/>
+              <w:b w:val="false"/>
+              <w:i w:val="false"/>
+              <w:caps w:val="false"/>
+              <w:smallCaps w:val="false"/>
+              <w:strike w:val="false"/>
+              <w:dstrike w:val="false"/>
+              <w:color w:val="000000"/>
+              <w:position w:val="0"/>
+              <w:sz w:val="20"/>
+              <w:sz w:val="20"/>
+              <w:szCs w:val="20"/>
+              <w:u w:val="none"/>
+              <w:shd w:fill="auto" w:val="clear"/>
+              <w:vertAlign w:val="baseline"/>
+            </w:rPr>
+            <w:t>/0</w:t>
+          </w:r>
+          <w:r>
+            <w:rPr>
+              <w:rFonts w:eastAsia="Times New Roman" w:cs="Times New Roman"/>
+              <w:b w:val="false"/>
+              <w:i w:val="false"/>
+              <w:caps w:val="false"/>
+              <w:smallCaps w:val="false"/>
+              <w:strike w:val="false"/>
+              <w:dstrike w:val="false"/>
+              <w:color w:val="000000"/>
+              <w:position w:val="0"/>
+              <w:sz w:val="20"/>
+              <w:sz w:val="20"/>
+              <w:szCs w:val="20"/>
+              <w:u w:val="none"/>
+              <w:shd w:fill="auto" w:val="clear"/>
+              <w:vertAlign w:val="baseline"/>
+            </w:rPr>
+            <w:t>6</w:t>
+          </w:r>
+          <w:r>
+            <w:rPr>
+              <w:rFonts w:eastAsia="Times New Roman" w:cs="Times New Roman"/>
+              <w:b w:val="false"/>
+              <w:i w:val="false"/>
+              <w:caps w:val="false"/>
+              <w:smallCaps w:val="false"/>
+              <w:strike w:val="false"/>
+              <w:dstrike w:val="false"/>
+              <w:color w:val="000000"/>
+              <w:position w:val="0"/>
+              <w:sz w:val="20"/>
+              <w:sz w:val="20"/>
+              <w:szCs w:val="20"/>
+              <w:u w:val="none"/>
+              <w:shd w:fill="auto" w:val="clear"/>
+              <w:vertAlign w:val="baseline"/>
+            </w:rPr>
+            <w:t>/22</w:t>
           </w:r>
         </w:p>
       </w:tc>
@@ -8298,11 +8538,10 @@
         </w:tcPr>
         <w:p>
           <w:pPr>
-            <w:pStyle w:val="Normal1"/>
+            <w:pStyle w:val="LOnormal"/>
             <w:keepNext w:val="false"/>
             <w:keepLines w:val="false"/>
             <w:widowControl w:val="false"/>
-            <w:pBdr/>
             <w:shd w:val="clear" w:fill="auto"/>
             <w:spacing w:lineRule="auto" w:line="240" w:before="0" w:after="0"/>
             <w:ind w:left="0" w:right="0" w:hanging="0"/>
@@ -8345,11 +8584,27 @@
               <w:shd w:fill="auto" w:val="clear"/>
               <w:vertAlign w:val="baseline"/>
             </w:rPr>
-            <w:t>Identificador do Documento: doc1.</w:t>
+            <w:t>Identificador do Documento: doc</w:t>
           </w:r>
           <w:r>
-            <w:rPr/>
-            <w:t>1</w:t>
+            <w:rPr>
+              <w:rFonts w:eastAsia="Times New Roman" w:cs="Times New Roman"/>
+              <w:b w:val="false"/>
+              <w:i w:val="false"/>
+              <w:caps w:val="false"/>
+              <w:smallCaps w:val="false"/>
+              <w:strike w:val="false"/>
+              <w:dstrike w:val="false"/>
+              <w:color w:val="000000"/>
+              <w:position w:val="0"/>
+              <w:sz w:val="20"/>
+              <w:sz w:val="20"/>
+              <w:szCs w:val="20"/>
+              <w:u w:val="none"/>
+              <w:shd w:fill="auto" w:val="clear"/>
+              <w:vertAlign w:val="baseline"/>
+            </w:rPr>
+            <w:t>2.0</w:t>
           </w:r>
         </w:p>
       </w:tc>
@@ -8357,12 +8612,11 @@
   </w:tbl>
   <w:p>
     <w:pPr>
-      <w:pStyle w:val="Normal1"/>
+      <w:pStyle w:val="LOnormal"/>
       <w:keepNext w:val="false"/>
       <w:keepLines w:val="false"/>
       <w:pageBreakBefore w:val="false"/>
       <w:widowControl w:val="false"/>
-      <w:pBdr/>
       <w:shd w:val="clear" w:fill="auto"/>
       <w:tabs>
         <w:tab w:val="clear" w:pos="720"/>
@@ -9429,6 +9683,7 @@
     <w:qFormat/>
     <w:pPr>
       <w:widowControl/>
+      <w:suppressAutoHyphens w:val="true"/>
       <w:bidi w:val="0"/>
       <w:spacing w:before="0" w:after="0"/>
       <w:jc w:val="left"/>
@@ -9444,15 +9699,14 @@
   </w:style>
   <w:style w:type="paragraph" w:styleId="Heading1">
     <w:name w:val="Heading 1"/>
-    <w:basedOn w:val="Normal1"/>
-    <w:next w:val="Normal1"/>
+    <w:basedOn w:val="LOnormal"/>
+    <w:next w:val="LOnormal"/>
     <w:qFormat/>
     <w:pPr>
       <w:keepNext w:val="true"/>
       <w:keepLines w:val="false"/>
       <w:pageBreakBefore w:val="false"/>
       <w:widowControl w:val="false"/>
-      <w:pBdr/>
       <w:shd w:val="clear" w:fill="auto"/>
       <w:spacing w:lineRule="auto" w:line="240" w:before="120" w:after="60"/>
       <w:ind w:left="720" w:right="0" w:hanging="720"/>
@@ -9478,15 +9732,14 @@
   </w:style>
   <w:style w:type="paragraph" w:styleId="Heading2">
     <w:name w:val="Heading 2"/>
-    <w:basedOn w:val="Normal1"/>
-    <w:next w:val="Normal1"/>
+    <w:basedOn w:val="LOnormal"/>
+    <w:next w:val="LOnormal"/>
     <w:qFormat/>
     <w:pPr>
       <w:keepNext w:val="true"/>
       <w:keepLines w:val="false"/>
       <w:pageBreakBefore w:val="false"/>
       <w:widowControl w:val="false"/>
-      <w:pBdr/>
       <w:shd w:val="clear" w:fill="auto"/>
       <w:spacing w:lineRule="auto" w:line="240" w:before="120" w:after="60"/>
       <w:ind w:left="0" w:right="0" w:hanging="0"/>
@@ -9512,15 +9765,14 @@
   </w:style>
   <w:style w:type="paragraph" w:styleId="Heading3">
     <w:name w:val="Heading 3"/>
-    <w:basedOn w:val="Normal1"/>
-    <w:next w:val="Normal1"/>
+    <w:basedOn w:val="LOnormal"/>
+    <w:next w:val="LOnormal"/>
     <w:qFormat/>
     <w:pPr>
       <w:keepNext w:val="true"/>
       <w:keepLines w:val="false"/>
       <w:pageBreakBefore w:val="false"/>
       <w:widowControl w:val="false"/>
-      <w:pBdr/>
       <w:shd w:val="clear" w:fill="auto"/>
       <w:spacing w:lineRule="auto" w:line="240" w:before="120" w:after="60"/>
       <w:ind w:left="0" w:right="0" w:hanging="0"/>
@@ -9546,15 +9798,14 @@
   </w:style>
   <w:style w:type="paragraph" w:styleId="Heading4">
     <w:name w:val="Heading 4"/>
-    <w:basedOn w:val="Normal1"/>
-    <w:next w:val="Normal1"/>
+    <w:basedOn w:val="LOnormal"/>
+    <w:next w:val="LOnormal"/>
     <w:qFormat/>
     <w:pPr>
       <w:keepNext w:val="true"/>
       <w:keepLines w:val="false"/>
       <w:pageBreakBefore w:val="false"/>
       <w:widowControl w:val="false"/>
-      <w:pBdr/>
       <w:shd w:val="clear" w:fill="auto"/>
       <w:spacing w:lineRule="auto" w:line="240" w:before="120" w:after="60"/>
       <w:ind w:left="0" w:right="0" w:hanging="0"/>
@@ -9580,15 +9831,14 @@
   </w:style>
   <w:style w:type="paragraph" w:styleId="Heading5">
     <w:name w:val="Heading 5"/>
-    <w:basedOn w:val="Normal1"/>
-    <w:next w:val="Normal1"/>
+    <w:basedOn w:val="LOnormal"/>
+    <w:next w:val="LOnormal"/>
     <w:qFormat/>
     <w:pPr>
       <w:keepNext w:val="false"/>
       <w:keepLines w:val="false"/>
       <w:pageBreakBefore w:val="false"/>
       <w:widowControl w:val="false"/>
-      <w:pBdr/>
       <w:shd w:val="clear" w:fill="auto"/>
       <w:spacing w:lineRule="auto" w:line="240" w:before="240" w:after="60"/>
       <w:ind w:left="2880" w:right="0" w:hanging="0"/>
@@ -9614,15 +9864,14 @@
   </w:style>
   <w:style w:type="paragraph" w:styleId="Heading6">
     <w:name w:val="Heading 6"/>
-    <w:basedOn w:val="Normal1"/>
-    <w:next w:val="Normal1"/>
+    <w:basedOn w:val="LOnormal"/>
+    <w:next w:val="LOnormal"/>
     <w:qFormat/>
     <w:pPr>
       <w:keepNext w:val="false"/>
       <w:keepLines w:val="false"/>
       <w:pageBreakBefore w:val="false"/>
       <w:widowControl w:val="false"/>
-      <w:pBdr/>
       <w:shd w:val="clear" w:fill="auto"/>
       <w:spacing w:lineRule="auto" w:line="240" w:before="240" w:after="60"/>
       <w:ind w:left="2880" w:right="0" w:hanging="0"/>
@@ -9705,11 +9954,12 @@
       <w:lang w:val="zxx" w:eastAsia="zxx" w:bidi="zxx"/>
     </w:rPr>
   </w:style>
-  <w:style w:type="paragraph" w:styleId="Normal1" w:default="1">
+  <w:style w:type="paragraph" w:styleId="LOnormal" w:default="1">
     <w:name w:val="LO-normal"/>
     <w:qFormat/>
     <w:pPr>
       <w:widowControl/>
+      <w:suppressAutoHyphens w:val="true"/>
       <w:bidi w:val="0"/>
       <w:spacing w:before="0" w:after="0"/>
       <w:jc w:val="left"/>
@@ -9725,15 +9975,14 @@
   </w:style>
   <w:style w:type="paragraph" w:styleId="Title">
     <w:name w:val="Title"/>
-    <w:basedOn w:val="Normal1"/>
-    <w:next w:val="Normal1"/>
+    <w:basedOn w:val="LOnormal"/>
+    <w:next w:val="LOnormal"/>
     <w:qFormat/>
     <w:pPr>
       <w:keepNext w:val="false"/>
       <w:keepLines w:val="false"/>
       <w:pageBreakBefore w:val="false"/>
       <w:widowControl w:val="false"/>
-      <w:pBdr/>
       <w:shd w:val="clear" w:fill="auto"/>
       <w:spacing w:lineRule="auto" w:line="240" w:before="0" w:after="0"/>
       <w:ind w:left="0" w:right="0" w:hanging="0"/>
@@ -9759,15 +10008,14 @@
   </w:style>
   <w:style w:type="paragraph" w:styleId="Subtitle">
     <w:name w:val="Subtitle"/>
-    <w:basedOn w:val="Normal1"/>
-    <w:next w:val="Normal1"/>
+    <w:basedOn w:val="LOnormal"/>
+    <w:next w:val="LOnormal"/>
     <w:qFormat/>
     <w:pPr>
       <w:keepNext w:val="false"/>
       <w:keepLines w:val="false"/>
       <w:pageBreakBefore w:val="false"/>
       <w:widowControl w:val="false"/>
-      <w:pBdr/>
       <w:shd w:val="clear" w:fill="auto"/>
       <w:spacing w:lineRule="auto" w:line="240" w:before="0" w:after="60"/>
       <w:ind w:left="0" w:right="0" w:hanging="0"/>

</xml_diff>

<commit_message>
feat: update this doc to v2.0
</commit_message>
<xml_diff>
--- a/Documents/Descrição Textual - SGH.docx
+++ b/Documents/Descrição Textual - SGH.docx
@@ -1,10 +1,10 @@
 
 <file path=word/document.xml><?xml version="1.0" encoding="utf-8"?>
-<w:document xmlns:o="urn:schemas-microsoft-com:office:office" xmlns:r="http://schemas.openxmlformats.org/officeDocument/2006/relationships" xmlns:v="urn:schemas-microsoft-com:vml" xmlns:w="http://schemas.openxmlformats.org/wordprocessingml/2006/main" xmlns:w10="urn:schemas-microsoft-com:office:word" xmlns:wp="http://schemas.openxmlformats.org/drawingml/2006/wordprocessingDrawing" xmlns:wps="http://schemas.microsoft.com/office/word/2010/wordprocessingShape" xmlns:wpg="http://schemas.microsoft.com/office/word/2010/wordprocessingGroup" xmlns:mc="http://schemas.openxmlformats.org/markup-compatibility/2006" xmlns:wp14="http://schemas.microsoft.com/office/word/2010/wordprocessingDrawing" xmlns:w14="http://schemas.microsoft.com/office/word/2010/wordml" xmlns:w15="http://schemas.microsoft.com/office/word/2012/wordml" mc:Ignorable="w14 wp14 w15">
+<w:document xmlns:o="urn:schemas-microsoft-com:office:office" xmlns:r="http://schemas.openxmlformats.org/officeDocument/2006/relationships" xmlns:v="urn:schemas-microsoft-com:vml" xmlns:w="http://schemas.openxmlformats.org/wordprocessingml/2006/main" xmlns:w10="urn:schemas-microsoft-com:office:word" xmlns:wp="http://schemas.openxmlformats.org/drawingml/2006/wordprocessingDrawing" xmlns:wps="http://schemas.microsoft.com/office/word/2010/wordprocessingShape" xmlns:wpg="http://schemas.microsoft.com/office/word/2010/wordprocessingGroup" xmlns:mc="http://schemas.openxmlformats.org/markup-compatibility/2006" xmlns:wp14="http://schemas.microsoft.com/office/word/2010/wordprocessingDrawing" xmlns:w14="http://schemas.microsoft.com/office/word/2010/wordml" mc:Ignorable="w14 wp14">
   <w:body>
     <w:p>
       <w:pPr>
-        <w:pStyle w:val="Title"/>
+        <w:pStyle w:val="Ttulododocumento"/>
         <w:jc w:val="right"/>
         <w:rPr>
           <w:rFonts w:ascii="Times New Roman" w:hAnsi="Times New Roman" w:eastAsia="Times New Roman" w:cs="Times New Roman"/>
@@ -65,7 +65,7 @@
     </w:p>
     <w:p>
       <w:pPr>
-        <w:pStyle w:val="Title"/>
+        <w:pStyle w:val="Ttulododocumento"/>
         <w:jc w:val="right"/>
         <w:rPr>
           <w:rFonts w:ascii="Times New Roman" w:hAnsi="Times New Roman" w:eastAsia="Times New Roman" w:cs="Times New Roman"/>
@@ -88,7 +88,7 @@
     </w:p>
     <w:p>
       <w:pPr>
-        <w:pStyle w:val="Title"/>
+        <w:pStyle w:val="Ttulododocumento"/>
         <w:jc w:val="right"/>
         <w:rPr>
           <w:rFonts w:ascii="Times New Roman" w:hAnsi="Times New Roman" w:eastAsia="Times New Roman" w:cs="Times New Roman"/>
@@ -106,7 +106,7 @@
     </w:p>
     <w:p>
       <w:pPr>
-        <w:pStyle w:val="Title"/>
+        <w:pStyle w:val="Ttulododocumento"/>
         <w:jc w:val="right"/>
         <w:rPr>
           <w:rFonts w:ascii="Times New Roman" w:hAnsi="Times New Roman" w:eastAsia="Times New Roman" w:cs="Times New Roman"/>
@@ -120,15 +120,7 @@
           <w:sz w:val="28"/>
           <w:szCs w:val="28"/>
         </w:rPr>
-        <w:t xml:space="preserve">Versão </w:t>
-      </w:r>
-      <w:r>
-        <w:rPr>
-          <w:rFonts w:eastAsia="Times New Roman" w:cs="Times New Roman" w:ascii="Times New Roman" w:hAnsi="Times New Roman"/>
-          <w:sz w:val="28"/>
-          <w:szCs w:val="28"/>
-        </w:rPr>
-        <w:t>2.0</w:t>
+        <w:t>Versão 2.0</w:t>
       </w:r>
     </w:p>
     <w:p>
@@ -183,7 +175,7 @@
           <w:headerReference w:type="default" r:id="rId2"/>
           <w:type w:val="nextPage"/>
           <w:pgSz w:w="12240" w:h="15840"/>
-          <w:pgMar w:left="1440" w:right="1440" w:gutter="0" w:header="720" w:top="1417" w:footer="0" w:bottom="720"/>
+          <w:pgMar w:left="1440" w:right="1440" w:header="720" w:top="1417" w:footer="0" w:bottom="720" w:gutter="0"/>
           <w:pgNumType w:start="1" w:fmt="decimal"/>
           <w:formProt w:val="false"/>
           <w:textDirection w:val="lrTb"/>
@@ -235,7 +227,7 @@
     </w:p>
     <w:p>
       <w:pPr>
-        <w:pStyle w:val="Title"/>
+        <w:pStyle w:val="Ttulododocumento"/>
         <w:rPr>
           <w:rFonts w:ascii="Times New Roman" w:hAnsi="Times New Roman" w:eastAsia="Times New Roman" w:cs="Times New Roman"/>
         </w:rPr>
@@ -248,7 +240,7 @@
     </w:p>
     <w:p>
       <w:pPr>
-        <w:pStyle w:val="Title"/>
+        <w:pStyle w:val="Ttulododocumento"/>
         <w:rPr>
           <w:rFonts w:ascii="Times New Roman" w:hAnsi="Times New Roman" w:eastAsia="Times New Roman" w:cs="Times New Roman"/>
         </w:rPr>
@@ -414,16 +406,16 @@
         <w:tblLook w:val="0000"/>
       </w:tblPr>
       <w:tblGrid>
-        <w:gridCol w:w="2302"/>
-        <w:gridCol w:w="1153"/>
-        <w:gridCol w:w="3746"/>
-        <w:gridCol w:w="2302"/>
+        <w:gridCol w:w="2301"/>
+        <w:gridCol w:w="1154"/>
+        <w:gridCol w:w="3747"/>
+        <w:gridCol w:w="2301"/>
       </w:tblGrid>
       <w:tr>
         <w:trPr/>
         <w:tc>
           <w:tcPr>
-            <w:tcW w:w="2302" w:type="dxa"/>
+            <w:tcW w:w="2301" w:type="dxa"/>
             <w:tcBorders>
               <w:top w:val="single" w:sz="6" w:space="0" w:color="000000"/>
               <w:left w:val="single" w:sz="6" w:space="0" w:color="000000"/>
@@ -484,7 +476,7 @@
         </w:tc>
         <w:tc>
           <w:tcPr>
-            <w:tcW w:w="1153" w:type="dxa"/>
+            <w:tcW w:w="1154" w:type="dxa"/>
             <w:tcBorders>
               <w:top w:val="single" w:sz="6" w:space="0" w:color="000000"/>
               <w:left w:val="single" w:sz="6" w:space="0" w:color="000000"/>
@@ -545,7 +537,7 @@
         </w:tc>
         <w:tc>
           <w:tcPr>
-            <w:tcW w:w="3746" w:type="dxa"/>
+            <w:tcW w:w="3747" w:type="dxa"/>
             <w:tcBorders>
               <w:top w:val="single" w:sz="6" w:space="0" w:color="000000"/>
               <w:left w:val="single" w:sz="6" w:space="0" w:color="000000"/>
@@ -606,7 +598,7 @@
         </w:tc>
         <w:tc>
           <w:tcPr>
-            <w:tcW w:w="2302" w:type="dxa"/>
+            <w:tcW w:w="2301" w:type="dxa"/>
             <w:tcBorders>
               <w:top w:val="single" w:sz="6" w:space="0" w:color="000000"/>
               <w:left w:val="single" w:sz="6" w:space="0" w:color="000000"/>
@@ -670,7 +662,7 @@
         <w:trPr/>
         <w:tc>
           <w:tcPr>
-            <w:tcW w:w="2302" w:type="dxa"/>
+            <w:tcW w:w="2301" w:type="dxa"/>
             <w:tcBorders>
               <w:top w:val="single" w:sz="6" w:space="0" w:color="000000"/>
               <w:left w:val="single" w:sz="6" w:space="0" w:color="000000"/>
@@ -728,7 +720,7 @@
         </w:tc>
         <w:tc>
           <w:tcPr>
-            <w:tcW w:w="1153" w:type="dxa"/>
+            <w:tcW w:w="1154" w:type="dxa"/>
             <w:tcBorders>
               <w:top w:val="single" w:sz="6" w:space="0" w:color="000000"/>
               <w:left w:val="single" w:sz="6" w:space="0" w:color="000000"/>
@@ -786,7 +778,7 @@
         </w:tc>
         <w:tc>
           <w:tcPr>
-            <w:tcW w:w="3746" w:type="dxa"/>
+            <w:tcW w:w="3747" w:type="dxa"/>
             <w:tcBorders>
               <w:top w:val="single" w:sz="6" w:space="0" w:color="000000"/>
               <w:left w:val="single" w:sz="6" w:space="0" w:color="000000"/>
@@ -844,7 +836,7 @@
         </w:tc>
         <w:tc>
           <w:tcPr>
-            <w:tcW w:w="2302" w:type="dxa"/>
+            <w:tcW w:w="2301" w:type="dxa"/>
             <w:tcBorders>
               <w:top w:val="single" w:sz="6" w:space="0" w:color="000000"/>
               <w:left w:val="single" w:sz="6" w:space="0" w:color="000000"/>
@@ -905,7 +897,7 @@
         <w:trPr/>
         <w:tc>
           <w:tcPr>
-            <w:tcW w:w="2302" w:type="dxa"/>
+            <w:tcW w:w="2301" w:type="dxa"/>
             <w:tcBorders>
               <w:top w:val="single" w:sz="6" w:space="0" w:color="000000"/>
               <w:left w:val="single" w:sz="6" w:space="0" w:color="000000"/>
@@ -949,7 +941,7 @@
         </w:tc>
         <w:tc>
           <w:tcPr>
-            <w:tcW w:w="1153" w:type="dxa"/>
+            <w:tcW w:w="1154" w:type="dxa"/>
             <w:tcBorders>
               <w:top w:val="single" w:sz="6" w:space="0" w:color="000000"/>
               <w:left w:val="single" w:sz="6" w:space="0" w:color="000000"/>
@@ -993,7 +985,7 @@
         </w:tc>
         <w:tc>
           <w:tcPr>
-            <w:tcW w:w="3746" w:type="dxa"/>
+            <w:tcW w:w="3747" w:type="dxa"/>
             <w:tcBorders>
               <w:top w:val="single" w:sz="6" w:space="0" w:color="000000"/>
               <w:left w:val="single" w:sz="6" w:space="0" w:color="000000"/>
@@ -1037,7 +1029,7 @@
         </w:tc>
         <w:tc>
           <w:tcPr>
-            <w:tcW w:w="2302" w:type="dxa"/>
+            <w:tcW w:w="2301" w:type="dxa"/>
             <w:tcBorders>
               <w:top w:val="single" w:sz="6" w:space="0" w:color="000000"/>
               <w:left w:val="single" w:sz="6" w:space="0" w:color="000000"/>
@@ -1084,7 +1076,7 @@
         <w:trPr/>
         <w:tc>
           <w:tcPr>
-            <w:tcW w:w="2302" w:type="dxa"/>
+            <w:tcW w:w="2301" w:type="dxa"/>
             <w:tcBorders>
               <w:top w:val="single" w:sz="6" w:space="0" w:color="000000"/>
               <w:left w:val="single" w:sz="6" w:space="0" w:color="000000"/>
@@ -1142,7 +1134,7 @@
         </w:tc>
         <w:tc>
           <w:tcPr>
-            <w:tcW w:w="1153" w:type="dxa"/>
+            <w:tcW w:w="1154" w:type="dxa"/>
             <w:tcBorders>
               <w:top w:val="single" w:sz="6" w:space="0" w:color="000000"/>
               <w:left w:val="single" w:sz="6" w:space="0" w:color="000000"/>
@@ -1200,7 +1192,7 @@
         </w:tc>
         <w:tc>
           <w:tcPr>
-            <w:tcW w:w="3746" w:type="dxa"/>
+            <w:tcW w:w="3747" w:type="dxa"/>
             <w:tcBorders>
               <w:top w:val="single" w:sz="6" w:space="0" w:color="000000"/>
               <w:left w:val="single" w:sz="6" w:space="0" w:color="000000"/>
@@ -1279,7 +1271,7 @@
         </w:tc>
         <w:tc>
           <w:tcPr>
-            <w:tcW w:w="2302" w:type="dxa"/>
+            <w:tcW w:w="2301" w:type="dxa"/>
             <w:tcBorders>
               <w:top w:val="single" w:sz="6" w:space="0" w:color="000000"/>
               <w:left w:val="single" w:sz="6" w:space="0" w:color="000000"/>
@@ -1340,7 +1332,7 @@
         <w:trPr/>
         <w:tc>
           <w:tcPr>
-            <w:tcW w:w="2302" w:type="dxa"/>
+            <w:tcW w:w="2301" w:type="dxa"/>
             <w:tcBorders>
               <w:top w:val="single" w:sz="6" w:space="0" w:color="000000"/>
               <w:left w:val="single" w:sz="6" w:space="0" w:color="000000"/>
@@ -1397,7 +1389,7 @@
         </w:tc>
         <w:tc>
           <w:tcPr>
-            <w:tcW w:w="1153" w:type="dxa"/>
+            <w:tcW w:w="1154" w:type="dxa"/>
             <w:tcBorders>
               <w:top w:val="single" w:sz="6" w:space="0" w:color="000000"/>
               <w:left w:val="single" w:sz="6" w:space="0" w:color="000000"/>
@@ -1454,7 +1446,7 @@
         </w:tc>
         <w:tc>
           <w:tcPr>
-            <w:tcW w:w="3746" w:type="dxa"/>
+            <w:tcW w:w="3747" w:type="dxa"/>
             <w:tcBorders>
               <w:top w:val="single" w:sz="6" w:space="0" w:color="000000"/>
               <w:left w:val="single" w:sz="6" w:space="0" w:color="000000"/>
@@ -1511,7 +1503,7 @@
         </w:tc>
         <w:tc>
           <w:tcPr>
-            <w:tcW w:w="2302" w:type="dxa"/>
+            <w:tcW w:w="2301" w:type="dxa"/>
             <w:tcBorders>
               <w:top w:val="single" w:sz="6" w:space="0" w:color="000000"/>
               <w:left w:val="single" w:sz="6" w:space="0" w:color="000000"/>
@@ -3134,7 +3126,7 @@
     </w:p>
     <w:p>
       <w:pPr>
-        <w:pStyle w:val="Title"/>
+        <w:pStyle w:val="Ttulododocumento"/>
         <w:jc w:val="left"/>
         <w:rPr>
           <w:rFonts w:ascii="Times New Roman" w:hAnsi="Times New Roman" w:eastAsia="Times New Roman" w:cs="Times New Roman"/>
@@ -3251,7 +3243,7 @@
     </w:p>
     <w:p>
       <w:pPr>
-        <w:pStyle w:val="Title"/>
+        <w:pStyle w:val="Ttulododocumento"/>
         <w:jc w:val="left"/>
         <w:rPr>
           <w:rFonts w:ascii="Times New Roman" w:hAnsi="Times New Roman" w:eastAsia="Times New Roman" w:cs="Times New Roman"/>
@@ -3528,21 +3520,7 @@
                 <w:sz w:val="28"/>
                 <w:szCs w:val="28"/>
               </w:rPr>
-              <w:t xml:space="preserve">O Atendente é responsável pelo gerenciamento dos clientes: cadastro, busca, atualização e exclusão de seus dados. O cadastro deve ser realizado caso o cliente não possua; a busca deve ocorrer através do </w:t>
-            </w:r>
-            <w:r>
-              <w:rPr>
-                <w:sz w:val="28"/>
-                <w:szCs w:val="28"/>
-              </w:rPr>
-              <w:t>Cpf;</w:t>
-            </w:r>
-            <w:r>
-              <w:rPr>
-                <w:sz w:val="28"/>
-                <w:szCs w:val="28"/>
-              </w:rPr>
-              <w:t xml:space="preserve"> uma atualização de dados não deve se repercutir, ou seja, causar alterações em outros conjuntos de dados; e a exclusão implica na perda permanente dos dados do cliente.</w:t>
+              <w:t>O Atendente é responsável pelo gerenciamento dos clientes: cadastro, busca, atualização e exclusão de seus dados. O cadastro deve ser realizado caso o cliente não possua; a busca deve ocorrer através do Cpf; uma atualização de dados não deve se repercutir, ou seja, causar alterações em outros conjuntos de dados; e a exclusão implica na perda permanente dos dados do cliente.</w:t>
             </w:r>
           </w:p>
         </w:tc>
@@ -3636,14 +3614,7 @@
                 <w:sz w:val="28"/>
                 <w:szCs w:val="28"/>
               </w:rPr>
-              <w:t xml:space="preserve">Gerenciar </w:t>
-            </w:r>
-            <w:r>
-              <w:rPr>
-                <w:sz w:val="28"/>
-                <w:szCs w:val="28"/>
-              </w:rPr>
-              <w:t>quartos</w:t>
+              <w:t>Gerenciar quartos</w:t>
             </w:r>
           </w:p>
         </w:tc>
@@ -3679,77 +3650,7 @@
                 <w:sz w:val="28"/>
                 <w:szCs w:val="28"/>
               </w:rPr>
-              <w:t xml:space="preserve">O Administrador é responsável pelo gerenciamento dos </w:t>
-            </w:r>
-            <w:r>
-              <w:rPr>
-                <w:sz w:val="28"/>
-                <w:szCs w:val="28"/>
-              </w:rPr>
-              <w:t>quartos</w:t>
-            </w:r>
-            <w:r>
-              <w:rPr>
-                <w:sz w:val="28"/>
-                <w:szCs w:val="28"/>
-              </w:rPr>
-              <w:t xml:space="preserve">: cadastro, busca, atualização e exclusão de seus dados. O cadastro deve ser realizado caso o </w:t>
-            </w:r>
-            <w:r>
-              <w:rPr>
-                <w:sz w:val="28"/>
-                <w:szCs w:val="28"/>
-              </w:rPr>
-              <w:t>quarto</w:t>
-            </w:r>
-            <w:r>
-              <w:rPr>
-                <w:sz w:val="28"/>
-                <w:szCs w:val="28"/>
-              </w:rPr>
-              <w:t xml:space="preserve"> exista </w:t>
-            </w:r>
-            <w:r>
-              <w:rPr>
-                <w:sz w:val="28"/>
-                <w:szCs w:val="28"/>
-              </w:rPr>
-              <w:t>(fisicamente)</w:t>
-            </w:r>
-            <w:r>
-              <w:rPr>
-                <w:sz w:val="28"/>
-                <w:szCs w:val="28"/>
-              </w:rPr>
-              <w:t xml:space="preserve"> e não esteja registrado </w:t>
-            </w:r>
-            <w:r>
-              <w:rPr>
-                <w:sz w:val="28"/>
-                <w:szCs w:val="28"/>
-              </w:rPr>
-              <w:t>no sistema;</w:t>
-            </w:r>
-            <w:r>
-              <w:rPr>
-                <w:sz w:val="28"/>
-                <w:szCs w:val="28"/>
-              </w:rPr>
-              <w:t xml:space="preserve"> a busca deve ocorrer através do seu número; uma atualização de dados não deve se repercutir, ou seja, causar alterações em outros conjuntos de dados; e a exclusão implica na perda permanente dos dados do </w:t>
-            </w:r>
-            <w:r>
-              <w:rPr>
-                <w:sz w:val="28"/>
-                <w:szCs w:val="28"/>
-              </w:rPr>
-              <w:t>quarto</w:t>
-            </w:r>
-            <w:r>
-              <w:rPr>
-                <w:sz w:val="28"/>
-                <w:szCs w:val="28"/>
-              </w:rPr>
-              <w:t xml:space="preserve">. </w:t>
+              <w:t xml:space="preserve">O Administrador é responsável pelo gerenciamento dos quartos: cadastro, busca, atualização e exclusão de seus dados. O cadastro deve ser realizado caso o quarto exista (fisicamente) e não esteja registrado no sistema; a busca deve ocorrer através do seu número; uma atualização de dados não deve se repercutir, ou seja, causar alterações em outros conjuntos de dados; e a exclusão implica na perda permanente dos dados do quarto. </w:t>
             </w:r>
           </w:p>
         </w:tc>
@@ -3888,14 +3789,7 @@
                 <w:sz w:val="28"/>
                 <w:szCs w:val="28"/>
               </w:rPr>
-              <w:t xml:space="preserve">: O Atendente deve </w:t>
-            </w:r>
-            <w:r>
-              <w:rPr>
-                <w:sz w:val="28"/>
-                <w:szCs w:val="28"/>
-              </w:rPr>
-              <w:t>mudar a data de sa</w:t>
+              <w:t>: O Atendente deve mudar a data de sa</w:t>
             </w:r>
             <w:r>
               <w:rPr>
@@ -3913,14 +3807,7 @@
                 <w:sz w:val="28"/>
                 <w:szCs w:val="28"/>
               </w:rPr>
-              <w:t xml:space="preserve">. Para que isso ocorra, deve </w:t>
-            </w:r>
-            <w:r>
-              <w:rPr>
-                <w:sz w:val="28"/>
-                <w:szCs w:val="28"/>
-              </w:rPr>
-              <w:t>haver meios de alterar informaç</w:t>
+              <w:t>. Para que isso ocorra, deve haver meios de alterar informaç</w:t>
             </w:r>
             <w:r>
               <w:rPr>
@@ -3938,14 +3825,7 @@
                 <w:sz w:val="28"/>
                 <w:szCs w:val="28"/>
               </w:rPr>
-              <w:t xml:space="preserve"> no sistema</w:t>
-            </w:r>
-            <w:r>
-              <w:rPr>
-                <w:sz w:val="28"/>
-                <w:szCs w:val="28"/>
-              </w:rPr>
-              <w:t>.</w:t>
+              <w:t xml:space="preserve"> no sistema.</w:t>
             </w:r>
           </w:p>
         </w:tc>
@@ -4219,7 +4099,7 @@
                 <w:shd w:fill="auto" w:val="clear"/>
                 <w:vertAlign w:val="baseline"/>
               </w:rPr>
-              <w:t>Relatório mensal</w:t>
+              <w:t>Relatório</w:t>
             </w:r>
           </w:p>
         </w:tc>
@@ -4461,7 +4341,21 @@
                 <w:sz w:val="28"/>
                 <w:szCs w:val="28"/>
               </w:rPr>
-              <w:t>deseja ter uma noção geral do rendimento da empresa durante o período e ter registros dos mesmos a fim de comparar e avaliar desempenhos futuros.</w:t>
+              <w:t xml:space="preserve">deseja ter uma noção geral do rendimento da empresa durante </w:t>
+            </w:r>
+            <w:r>
+              <w:rPr>
+                <w:sz w:val="28"/>
+                <w:szCs w:val="28"/>
+              </w:rPr>
+              <w:t>um</w:t>
+            </w:r>
+            <w:r>
+              <w:rPr>
+                <w:sz w:val="28"/>
+                <w:szCs w:val="28"/>
+              </w:rPr>
+              <w:t xml:space="preserve"> período e ter registros dos mesmos a fim de comparar e avaliar desempenhos futuros.</w:t>
             </w:r>
           </w:p>
           <w:p>
@@ -4653,7 +4547,21 @@
                 <w:sz w:val="28"/>
                 <w:szCs w:val="28"/>
               </w:rPr>
-              <w:t xml:space="preserve"> um documento que informa acerca do rendimento econômico e fluxo de reservas do hotel durante o período de um mês.</w:t>
+              <w:t xml:space="preserve"> um documento que informa acerca do rendimento econômico e fluxo de reservas do hotel durante </w:t>
+            </w:r>
+            <w:r>
+              <w:rPr>
+                <w:sz w:val="28"/>
+                <w:szCs w:val="28"/>
+              </w:rPr>
+              <w:t>um determinado</w:t>
+            </w:r>
+            <w:r>
+              <w:rPr>
+                <w:sz w:val="28"/>
+                <w:szCs w:val="28"/>
+              </w:rPr>
+              <w:t xml:space="preserve"> período.</w:t>
             </w:r>
           </w:p>
         </w:tc>
@@ -4844,7 +4752,39 @@
                 <w:sz w:val="28"/>
                 <w:szCs w:val="28"/>
               </w:rPr>
-              <w:t>O Administrador recebe o relatório num arquivo SGV.</w:t>
+              <w:t xml:space="preserve">O Administrador </w:t>
+            </w:r>
+            <w:r>
+              <w:rPr>
+                <w:rFonts w:eastAsia="Noto Serif CJK SC" w:cs="FreeSans"/>
+                <w:color w:val="auto"/>
+                <w:kern w:val="0"/>
+                <w:sz w:val="28"/>
+                <w:szCs w:val="28"/>
+                <w:lang w:val="en-US" w:eastAsia="zh-CN" w:bidi="hi-IN"/>
+              </w:rPr>
+              <w:t>visualiza</w:t>
+            </w:r>
+            <w:r>
+              <w:rPr>
+                <w:sz w:val="28"/>
+                <w:szCs w:val="28"/>
+              </w:rPr>
+              <w:t xml:space="preserve"> o relatório </w:t>
+            </w:r>
+            <w:r>
+              <w:rPr>
+                <w:sz w:val="28"/>
+                <w:szCs w:val="28"/>
+              </w:rPr>
+              <w:t>apresentado</w:t>
+            </w:r>
+            <w:r>
+              <w:rPr>
+                <w:sz w:val="28"/>
+                <w:szCs w:val="28"/>
+              </w:rPr>
+              <w:t>.</w:t>
             </w:r>
           </w:p>
           <w:p>
@@ -5537,7 +5477,25 @@
                 <w:sz w:val="28"/>
                 <w:szCs w:val="28"/>
               </w:rPr>
-              <w:t>deseja registrar corretamente os dados referentes à reserva, a fim de evitar problemas referentes a quantas pessoas, qual(is) apartamento(s) e situação do pagamento da reserva.</w:t>
+              <w:t xml:space="preserve">deseja registrar corretamente os dados referentes à reserva, a fim de evitar problemas referentes a quantas pessoas, qual(is) </w:t>
+            </w:r>
+            <w:r>
+              <w:rPr>
+                <w:rFonts w:eastAsia="Noto Serif CJK SC" w:cs="FreeSans"/>
+                <w:color w:val="auto"/>
+                <w:kern w:val="0"/>
+                <w:sz w:val="28"/>
+                <w:szCs w:val="28"/>
+                <w:lang w:val="en-US" w:eastAsia="zh-CN" w:bidi="hi-IN"/>
+              </w:rPr>
+              <w:t>quarto</w:t>
+            </w:r>
+            <w:r>
+              <w:rPr>
+                <w:sz w:val="28"/>
+                <w:szCs w:val="28"/>
+              </w:rPr>
+              <w:t>(s) e situação do pagamento da reserva.</w:t>
             </w:r>
           </w:p>
           <w:p>
@@ -5564,7 +5522,25 @@
                 <w:sz w:val="28"/>
                 <w:szCs w:val="28"/>
               </w:rPr>
-              <w:t>Cliente: deseja ter sua reserva registrada corretamente, a fim de evitar problemas referentes a apartamento(s) reservado(s) e situação do pagamento.</w:t>
+              <w:t xml:space="preserve">Cliente: deseja ter sua reserva registrada corretamente, a fim de evitar problemas referentes a </w:t>
+            </w:r>
+            <w:r>
+              <w:rPr>
+                <w:rFonts w:eastAsia="Noto Serif CJK SC" w:cs="FreeSans"/>
+                <w:color w:val="auto"/>
+                <w:kern w:val="0"/>
+                <w:sz w:val="28"/>
+                <w:szCs w:val="28"/>
+                <w:lang w:val="en-US" w:eastAsia="zh-CN" w:bidi="hi-IN"/>
+              </w:rPr>
+              <w:t>quarto</w:t>
+            </w:r>
+            <w:r>
+              <w:rPr>
+                <w:sz w:val="28"/>
+                <w:szCs w:val="28"/>
+              </w:rPr>
+              <w:t>(s) reservado(s) e situação do pagamento.</w:t>
             </w:r>
           </w:p>
           <w:p>
@@ -5658,10 +5634,51 @@
             </w:r>
             <w:r>
               <w:rPr>
-                <w:sz w:val="28"/>
-                <w:szCs w:val="28"/>
-              </w:rPr>
-              <w:t>O sistema indica que há pelo menos um apartamento vago.</w:t>
+                <w:b w:val="false"/>
+                <w:bCs w:val="false"/>
+                <w:sz w:val="28"/>
+                <w:szCs w:val="28"/>
+              </w:rPr>
+              <w:t>H</w:t>
+            </w:r>
+            <w:r>
+              <w:rPr>
+                <w:sz w:val="28"/>
+                <w:szCs w:val="28"/>
+              </w:rPr>
+              <w:t xml:space="preserve">á pelo menos um </w:t>
+            </w:r>
+            <w:r>
+              <w:rPr>
+                <w:rFonts w:eastAsia="Noto Serif CJK SC" w:cs="FreeSans"/>
+                <w:color w:val="auto"/>
+                <w:kern w:val="0"/>
+                <w:sz w:val="28"/>
+                <w:szCs w:val="28"/>
+                <w:lang w:val="en-US" w:eastAsia="zh-CN" w:bidi="hi-IN"/>
+              </w:rPr>
+              <w:t>quarto</w:t>
+            </w:r>
+            <w:r>
+              <w:rPr>
+                <w:sz w:val="28"/>
+                <w:szCs w:val="28"/>
+              </w:rPr>
+              <w:t xml:space="preserve"> vago </w:t>
+            </w:r>
+            <w:r>
+              <w:rPr>
+                <w:sz w:val="28"/>
+                <w:szCs w:val="28"/>
+              </w:rPr>
+              <w:t>e o cliente está cadastrado</w:t>
+            </w:r>
+            <w:r>
+              <w:rPr>
+                <w:sz w:val="28"/>
+                <w:szCs w:val="28"/>
+              </w:rPr>
+              <w:t>.</w:t>
             </w:r>
           </w:p>
         </w:tc>
@@ -5746,22 +5763,43 @@
                 <w:sz w:val="28"/>
                 <w:szCs w:val="28"/>
               </w:rPr>
-              <w:t>eserva são registrados.</w:t>
-            </w:r>
-            <w:r>
-              <w:rPr>
-                <w:b/>
-                <w:sz w:val="28"/>
-                <w:szCs w:val="28"/>
-              </w:rPr>
-              <w:t xml:space="preserve"> </w:t>
-            </w:r>
-            <w:r>
-              <w:rPr>
-                <w:sz w:val="28"/>
-                <w:szCs w:val="28"/>
-              </w:rPr>
-              <w:t>O sistema indica que há pelo menos um apartamento ocupado.</w:t>
+              <w:t>eserva são registrados</w:t>
+            </w:r>
+            <w:r>
+              <w:rPr>
+                <w:rFonts w:eastAsia="Noto Serif CJK SC" w:cs="FreeSans"/>
+                <w:color w:val="auto"/>
+                <w:kern w:val="0"/>
+                <w:sz w:val="28"/>
+                <w:szCs w:val="28"/>
+                <w:lang w:val="en-US" w:eastAsia="zh-CN" w:bidi="hi-IN"/>
+              </w:rPr>
+              <w:t xml:space="preserve"> e h</w:t>
+            </w:r>
+            <w:r>
+              <w:rPr>
+                <w:sz w:val="28"/>
+                <w:szCs w:val="28"/>
+              </w:rPr>
+              <w:t xml:space="preserve">á pelo menos um </w:t>
+            </w:r>
+            <w:r>
+              <w:rPr>
+                <w:rFonts w:eastAsia="Noto Serif CJK SC" w:cs="FreeSans"/>
+                <w:color w:val="auto"/>
+                <w:kern w:val="0"/>
+                <w:sz w:val="28"/>
+                <w:szCs w:val="28"/>
+                <w:lang w:val="en-US" w:eastAsia="zh-CN" w:bidi="hi-IN"/>
+              </w:rPr>
+              <w:t>quarto</w:t>
+            </w:r>
+            <w:r>
+              <w:rPr>
+                <w:sz w:val="28"/>
+                <w:szCs w:val="28"/>
+              </w:rPr>
+              <w:t xml:space="preserve"> ocupado.</w:t>
             </w:r>
           </w:p>
         </w:tc>
@@ -5902,48 +5940,6 @@
                 <w:sz w:val="28"/>
                 <w:szCs w:val="28"/>
               </w:rPr>
-              <w:t xml:space="preserve">Incluir o caso de uso: </w:t>
-            </w:r>
-            <w:r>
-              <w:rPr>
-                <w:sz w:val="28"/>
-                <w:szCs w:val="28"/>
-                <w:u w:val="single"/>
-              </w:rPr>
-              <w:t>Verificar a disponibilidade de apartamentos</w:t>
-            </w:r>
-            <w:r>
-              <w:rPr>
-                <w:sz w:val="28"/>
-                <w:szCs w:val="28"/>
-              </w:rPr>
-              <w:t>.</w:t>
-            </w:r>
-          </w:p>
-          <w:p>
-            <w:pPr>
-              <w:pStyle w:val="LOnormal"/>
-              <w:keepNext w:val="false"/>
-              <w:keepLines w:val="false"/>
-              <w:widowControl w:val="false"/>
-              <w:numPr>
-                <w:ilvl w:val="0"/>
-                <w:numId w:val="6"/>
-              </w:numPr>
-              <w:shd w:val="clear" w:fill="auto"/>
-              <w:spacing w:lineRule="auto" w:line="240" w:before="0" w:after="0"/>
-              <w:ind w:left="720" w:right="0" w:hanging="360"/>
-              <w:jc w:val="both"/>
-              <w:rPr>
-                <w:sz w:val="28"/>
-                <w:szCs w:val="28"/>
-              </w:rPr>
-            </w:pPr>
-            <w:r>
-              <w:rPr>
-                <w:sz w:val="28"/>
-                <w:szCs w:val="28"/>
-              </w:rPr>
               <w:t>O Atendente registra a reserva.</w:t>
             </w:r>
           </w:p>
@@ -6083,7 +6079,25 @@
                 <w:sz w:val="28"/>
                 <w:szCs w:val="28"/>
               </w:rPr>
-              <w:t>3.   O Atendente não registra a reserva pela indisponibilidade de apartamentos.</w:t>
+              <w:t xml:space="preserve">3.   O Atendente não registra a reserva pela indisponibilidade de </w:t>
+            </w:r>
+            <w:r>
+              <w:rPr>
+                <w:rFonts w:eastAsia="Noto Serif CJK SC" w:cs="FreeSans"/>
+                <w:color w:val="auto"/>
+                <w:kern w:val="0"/>
+                <w:sz w:val="28"/>
+                <w:szCs w:val="28"/>
+                <w:lang w:val="en-US" w:eastAsia="zh-CN" w:bidi="hi-IN"/>
+              </w:rPr>
+              <w:t>quartos</w:t>
+            </w:r>
+            <w:r>
+              <w:rPr>
+                <w:sz w:val="28"/>
+                <w:szCs w:val="28"/>
+              </w:rPr>
+              <w:t>.</w:t>
             </w:r>
           </w:p>
           <w:p>
@@ -6640,7 +6654,25 @@
                 <w:sz w:val="28"/>
                 <w:szCs w:val="28"/>
               </w:rPr>
-              <w:t>deseja finalizar a reserva conforme a data acordada, para que os apartamentos possam ser limpos e arrumados para próximas reservas.</w:t>
+              <w:t xml:space="preserve">deseja finalizar a reserva conforme a data acordada, para que os </w:t>
+            </w:r>
+            <w:r>
+              <w:rPr>
+                <w:rFonts w:eastAsia="Noto Serif CJK SC" w:cs="FreeSans"/>
+                <w:color w:val="auto"/>
+                <w:kern w:val="0"/>
+                <w:sz w:val="28"/>
+                <w:szCs w:val="28"/>
+                <w:lang w:val="en-US" w:eastAsia="zh-CN" w:bidi="hi-IN"/>
+              </w:rPr>
+              <w:t>quartos</w:t>
+            </w:r>
+            <w:r>
+              <w:rPr>
+                <w:sz w:val="28"/>
+                <w:szCs w:val="28"/>
+              </w:rPr>
+              <w:t xml:space="preserve"> possam ser limpos e arrumados para próximas reservas.</w:t>
             </w:r>
           </w:p>
           <w:p>
@@ -6879,7 +6911,25 @@
                 <w:sz w:val="28"/>
                 <w:szCs w:val="28"/>
               </w:rPr>
-              <w:t>(s) apartamento(s) reservado(s) terá(ão) status “Em manutenção”. Os dados referentes ao valor total da reserva e dias reservados são armazenados à parte para composição do Relatório mensal.</w:t>
+              <w:t xml:space="preserve">(s) </w:t>
+            </w:r>
+            <w:r>
+              <w:rPr>
+                <w:rFonts w:eastAsia="Noto Serif CJK SC" w:cs="FreeSans"/>
+                <w:color w:val="auto"/>
+                <w:kern w:val="0"/>
+                <w:sz w:val="28"/>
+                <w:szCs w:val="28"/>
+                <w:lang w:val="en-US" w:eastAsia="zh-CN" w:bidi="hi-IN"/>
+              </w:rPr>
+              <w:t>quarto</w:t>
+            </w:r>
+            <w:r>
+              <w:rPr>
+                <w:sz w:val="28"/>
+                <w:szCs w:val="28"/>
+              </w:rPr>
+              <w:t>(s) reservado(s) terá(ão) status “Em manutenção”. Os dados referentes ao valor total da reserva e dias reservados são armazenados à parte para composição do Relatório.</w:t>
             </w:r>
           </w:p>
         </w:tc>
@@ -7278,22 +7328,14 @@
                 <w:sz w:val="28"/>
                 <w:szCs w:val="28"/>
               </w:rPr>
-              <w:t xml:space="preserve">3. Incluir o caso de uso: </w:t>
-            </w:r>
-            <w:r>
-              <w:rPr>
-                <w:sz w:val="28"/>
-                <w:szCs w:val="28"/>
-                <w:u w:val="single"/>
-              </w:rPr>
-              <w:t>Verificar a disponibilidade de apartamentos</w:t>
-            </w:r>
-            <w:r>
-              <w:rPr>
-                <w:sz w:val="28"/>
-                <w:szCs w:val="28"/>
-              </w:rPr>
-              <w:t>.</w:t>
+              <w:t>3</w:t>
+            </w:r>
+            <w:r>
+              <w:rPr>
+                <w:sz w:val="28"/>
+                <w:szCs w:val="28"/>
+              </w:rPr>
+              <w:t>. O Atendente edita a reserva.</w:t>
             </w:r>
           </w:p>
           <w:p>
@@ -7316,36 +7358,6 @@
                 <w:sz w:val="28"/>
                 <w:szCs w:val="28"/>
               </w:rPr>
-              <w:t xml:space="preserve">      </w:t>
-            </w:r>
-            <w:r>
-              <w:rPr>
-                <w:sz w:val="28"/>
-                <w:szCs w:val="28"/>
-              </w:rPr>
-              <w:t>4. O Atendente edita a reserva.</w:t>
-            </w:r>
-          </w:p>
-          <w:p>
-            <w:pPr>
-              <w:pStyle w:val="LOnormal"/>
-              <w:keepNext w:val="false"/>
-              <w:keepLines w:val="false"/>
-              <w:widowControl w:val="false"/>
-              <w:shd w:val="clear" w:fill="auto"/>
-              <w:spacing w:lineRule="auto" w:line="240" w:before="0" w:after="0"/>
-              <w:ind w:left="0" w:right="0" w:hanging="0"/>
-              <w:jc w:val="left"/>
-              <w:rPr>
-                <w:sz w:val="28"/>
-                <w:szCs w:val="28"/>
-              </w:rPr>
-            </w:pPr>
-            <w:r>
-              <w:rPr>
-                <w:sz w:val="28"/>
-                <w:szCs w:val="28"/>
-              </w:rPr>
             </w:r>
           </w:p>
         </w:tc>
@@ -7367,7 +7379,7 @@
       <w:footerReference w:type="default" r:id="rId4"/>
       <w:type w:val="nextPage"/>
       <w:pgSz w:w="12240" w:h="15840"/>
-      <w:pgMar w:left="1440" w:right="1440" w:gutter="0" w:header="720" w:top="1417" w:footer="720" w:bottom="1417"/>
+      <w:pgMar w:left="1440" w:right="1440" w:header="720" w:top="1417" w:footer="720" w:bottom="1417" w:gutter="0"/>
       <w:pgNumType w:fmt="decimal"/>
       <w:formProt w:val="false"/>
       <w:textDirection w:val="lrTb"/>
@@ -7378,7 +7390,7 @@
 </file>
 
 <file path=word/footer1.xml><?xml version="1.0" encoding="utf-8"?>
-<w:ftr xmlns:o="urn:schemas-microsoft-com:office:office" xmlns:r="http://schemas.openxmlformats.org/officeDocument/2006/relationships" xmlns:v="urn:schemas-microsoft-com:vml" xmlns:w="http://schemas.openxmlformats.org/wordprocessingml/2006/main" xmlns:w10="urn:schemas-microsoft-com:office:word" xmlns:wp="http://schemas.openxmlformats.org/drawingml/2006/wordprocessingDrawing" xmlns:wps="http://schemas.microsoft.com/office/word/2010/wordprocessingShape" xmlns:wpg="http://schemas.microsoft.com/office/word/2010/wordprocessingGroup" xmlns:mc="http://schemas.openxmlformats.org/markup-compatibility/2006" xmlns:wp14="http://schemas.microsoft.com/office/word/2010/wordprocessingDrawing" xmlns:w14="http://schemas.microsoft.com/office/word/2010/wordml" xmlns:w15="http://schemas.microsoft.com/office/word/2012/wordml" mc:Ignorable="w14 wp14 w15">
+<w:ftr xmlns:o="urn:schemas-microsoft-com:office:office" xmlns:r="http://schemas.openxmlformats.org/officeDocument/2006/relationships" xmlns:v="urn:schemas-microsoft-com:vml" xmlns:w="http://schemas.openxmlformats.org/wordprocessingml/2006/main" xmlns:w10="urn:schemas-microsoft-com:office:word" xmlns:wp="http://schemas.openxmlformats.org/drawingml/2006/wordprocessingDrawing" xmlns:wps="http://schemas.microsoft.com/office/word/2010/wordprocessingShape" xmlns:wpg="http://schemas.microsoft.com/office/word/2010/wordprocessingGroup" xmlns:mc="http://schemas.openxmlformats.org/markup-compatibility/2006" xmlns:wp14="http://schemas.microsoft.com/office/word/2010/wordprocessingDrawing" xmlns:w14="http://schemas.microsoft.com/office/word/2010/wordml" mc:Ignorable="w14 wp14">
   <w:p>
     <w:pPr>
       <w:pStyle w:val="LOnormal"/>
@@ -7584,87 +7596,7 @@
               <w:shd w:fill="auto" w:val="clear"/>
               <w:vertAlign w:val="baseline"/>
             </w:rPr>
-            <w:t xml:space="preserve">otel Vitória Régia, </w:t>
-          </w:r>
-          <w:r>
-            <w:rPr>
-              <w:rFonts w:eastAsia="Times New Roman" w:cs="Times New Roman"/>
-              <w:b w:val="false"/>
-              <w:i w:val="false"/>
-              <w:caps w:val="false"/>
-              <w:smallCaps w:val="false"/>
-              <w:strike w:val="false"/>
-              <w:dstrike w:val="false"/>
-              <w:color w:val="000000"/>
-              <w:position w:val="0"/>
-              <w:sz w:val="20"/>
-              <w:sz w:val="20"/>
-              <w:szCs w:val="20"/>
-              <w:u w:val="none"/>
-              <w:shd w:fill="auto" w:val="clear"/>
-              <w:vertAlign w:val="baseline"/>
-            </w:rPr>
-            <w:t>21</w:t>
-          </w:r>
-          <w:r>
-            <w:rPr>
-              <w:rFonts w:eastAsia="Times New Roman" w:cs="Times New Roman"/>
-              <w:b w:val="false"/>
-              <w:i w:val="false"/>
-              <w:caps w:val="false"/>
-              <w:smallCaps w:val="false"/>
-              <w:strike w:val="false"/>
-              <w:dstrike w:val="false"/>
-              <w:color w:val="000000"/>
-              <w:position w:val="0"/>
-              <w:sz w:val="20"/>
-              <w:sz w:val="20"/>
-              <w:szCs w:val="20"/>
-              <w:u w:val="none"/>
-              <w:shd w:fill="auto" w:val="clear"/>
-              <w:vertAlign w:val="baseline"/>
-            </w:rPr>
-            <w:t>/0</w:t>
-          </w:r>
-          <w:r>
-            <w:rPr>
-              <w:rFonts w:eastAsia="Times New Roman" w:cs="Times New Roman"/>
-              <w:b w:val="false"/>
-              <w:i w:val="false"/>
-              <w:caps w:val="false"/>
-              <w:smallCaps w:val="false"/>
-              <w:strike w:val="false"/>
-              <w:dstrike w:val="false"/>
-              <w:color w:val="000000"/>
-              <w:position w:val="0"/>
-              <w:sz w:val="20"/>
-              <w:sz w:val="20"/>
-              <w:szCs w:val="20"/>
-              <w:u w:val="none"/>
-              <w:shd w:fill="auto" w:val="clear"/>
-              <w:vertAlign w:val="baseline"/>
-            </w:rPr>
-            <w:t>6</w:t>
-          </w:r>
-          <w:r>
-            <w:rPr>
-              <w:rFonts w:eastAsia="Times New Roman" w:cs="Times New Roman"/>
-              <w:b w:val="false"/>
-              <w:i w:val="false"/>
-              <w:caps w:val="false"/>
-              <w:smallCaps w:val="false"/>
-              <w:strike w:val="false"/>
-              <w:dstrike w:val="false"/>
-              <w:color w:val="000000"/>
-              <w:position w:val="0"/>
-              <w:sz w:val="20"/>
-              <w:sz w:val="20"/>
-              <w:szCs w:val="20"/>
-              <w:u w:val="none"/>
-              <w:shd w:fill="auto" w:val="clear"/>
-              <w:vertAlign w:val="baseline"/>
-            </w:rPr>
-            <w:t>/22</w:t>
+            <w:t>otel Vitória Régia, 21/06/22</w:t>
           </w:r>
         </w:p>
       </w:tc>
@@ -7730,7 +7662,7 @@
           </w:r>
           <w:r>
             <w:rPr/>
-            <w:instrText xml:space="preserve"> PAGE </w:instrText>
+            <w:instrText> PAGE </w:instrText>
           </w:r>
           <w:r>
             <w:rPr/>
@@ -7738,7 +7670,7 @@
           </w:r>
           <w:r>
             <w:rPr/>
-            <w:t>6</w:t>
+            <w:t>4</w:t>
           </w:r>
           <w:r>
             <w:rPr/>
@@ -7808,7 +7740,7 @@
 </file>
 
 <file path=word/header1.xml><?xml version="1.0" encoding="utf-8"?>
-<w:hdr xmlns:o="urn:schemas-microsoft-com:office:office" xmlns:r="http://schemas.openxmlformats.org/officeDocument/2006/relationships" xmlns:v="urn:schemas-microsoft-com:vml" xmlns:w="http://schemas.openxmlformats.org/wordprocessingml/2006/main" xmlns:w10="urn:schemas-microsoft-com:office:word" xmlns:wp="http://schemas.openxmlformats.org/drawingml/2006/wordprocessingDrawing" xmlns:wps="http://schemas.microsoft.com/office/word/2010/wordprocessingShape" xmlns:wpg="http://schemas.microsoft.com/office/word/2010/wordprocessingGroup" xmlns:mc="http://schemas.openxmlformats.org/markup-compatibility/2006" xmlns:wp14="http://schemas.microsoft.com/office/word/2010/wordprocessingDrawing" xmlns:w14="http://schemas.microsoft.com/office/word/2010/wordml" xmlns:w15="http://schemas.microsoft.com/office/word/2012/wordml" mc:Ignorable="w14 wp14 w15">
+<w:hdr xmlns:o="urn:schemas-microsoft-com:office:office" xmlns:r="http://schemas.openxmlformats.org/officeDocument/2006/relationships" xmlns:v="urn:schemas-microsoft-com:vml" xmlns:w="http://schemas.openxmlformats.org/wordprocessingml/2006/main" xmlns:w10="urn:schemas-microsoft-com:office:word" xmlns:wp="http://schemas.openxmlformats.org/drawingml/2006/wordprocessingDrawing" xmlns:wps="http://schemas.microsoft.com/office/word/2010/wordprocessingShape" xmlns:wpg="http://schemas.microsoft.com/office/word/2010/wordprocessingGroup" xmlns:mc="http://schemas.openxmlformats.org/markup-compatibility/2006" xmlns:wp14="http://schemas.microsoft.com/office/word/2010/wordprocessingDrawing" xmlns:w14="http://schemas.microsoft.com/office/word/2010/wordml" mc:Ignorable="w14 wp14">
   <w:p>
     <w:pPr>
       <w:pStyle w:val="LOnormal"/>
@@ -8083,7 +8015,7 @@
 </file>
 
 <file path=word/header2.xml><?xml version="1.0" encoding="utf-8"?>
-<w:hdr xmlns:o="urn:schemas-microsoft-com:office:office" xmlns:r="http://schemas.openxmlformats.org/officeDocument/2006/relationships" xmlns:v="urn:schemas-microsoft-com:vml" xmlns:w="http://schemas.openxmlformats.org/wordprocessingml/2006/main" xmlns:w10="urn:schemas-microsoft-com:office:word" xmlns:wp="http://schemas.openxmlformats.org/drawingml/2006/wordprocessingDrawing" xmlns:wps="http://schemas.microsoft.com/office/word/2010/wordprocessingShape" xmlns:wpg="http://schemas.microsoft.com/office/word/2010/wordprocessingGroup" xmlns:mc="http://schemas.openxmlformats.org/markup-compatibility/2006" xmlns:wp14="http://schemas.microsoft.com/office/word/2010/wordprocessingDrawing" xmlns:w14="http://schemas.microsoft.com/office/word/2010/wordml" xmlns:w15="http://schemas.microsoft.com/office/word/2012/wordml" mc:Ignorable="w14 wp14 w15">
+<w:hdr xmlns:o="urn:schemas-microsoft-com:office:office" xmlns:r="http://schemas.openxmlformats.org/officeDocument/2006/relationships" xmlns:v="urn:schemas-microsoft-com:vml" xmlns:w="http://schemas.openxmlformats.org/wordprocessingml/2006/main" xmlns:w10="urn:schemas-microsoft-com:office:word" xmlns:wp="http://schemas.openxmlformats.org/drawingml/2006/wordprocessingDrawing" xmlns:wps="http://schemas.microsoft.com/office/word/2010/wordprocessingShape" xmlns:wpg="http://schemas.microsoft.com/office/word/2010/wordprocessingGroup" xmlns:mc="http://schemas.openxmlformats.org/markup-compatibility/2006" xmlns:wp14="http://schemas.microsoft.com/office/word/2010/wordprocessingDrawing" xmlns:w14="http://schemas.microsoft.com/office/word/2010/wordml" mc:Ignorable="w14 wp14">
   <w:p>
     <w:pPr>
       <w:pStyle w:val="LOnormal"/>
@@ -8268,27 +8200,7 @@
               <w:shd w:fill="auto" w:val="clear"/>
               <w:vertAlign w:val="baseline"/>
             </w:rPr>
-            <w:t xml:space="preserve">Versão: </w:t>
-          </w:r>
-          <w:r>
-            <w:rPr>
-              <w:rFonts w:eastAsia="Times New Roman" w:cs="Times New Roman"/>
-              <w:b w:val="false"/>
-              <w:i w:val="false"/>
-              <w:caps w:val="false"/>
-              <w:smallCaps w:val="false"/>
-              <w:strike w:val="false"/>
-              <w:dstrike w:val="false"/>
-              <w:color w:val="000000"/>
-              <w:position w:val="0"/>
-              <w:sz w:val="20"/>
-              <w:sz w:val="20"/>
-              <w:szCs w:val="20"/>
-              <w:u w:val="none"/>
-              <w:shd w:fill="auto" w:val="clear"/>
-              <w:vertAlign w:val="baseline"/>
-            </w:rPr>
-            <w:t>2.0</w:t>
+            <w:t>Versão: 2.0</w:t>
           </w:r>
         </w:p>
       </w:tc>
@@ -8437,87 +8349,7 @@
               <w:shd w:fill="auto" w:val="clear"/>
               <w:vertAlign w:val="baseline"/>
             </w:rPr>
-            <w:t xml:space="preserve">Data:  </w:t>
-          </w:r>
-          <w:r>
-            <w:rPr>
-              <w:rFonts w:eastAsia="Times New Roman" w:cs="Times New Roman"/>
-              <w:b w:val="false"/>
-              <w:i w:val="false"/>
-              <w:caps w:val="false"/>
-              <w:smallCaps w:val="false"/>
-              <w:strike w:val="false"/>
-              <w:dstrike w:val="false"/>
-              <w:color w:val="000000"/>
-              <w:position w:val="0"/>
-              <w:sz w:val="20"/>
-              <w:sz w:val="20"/>
-              <w:szCs w:val="20"/>
-              <w:u w:val="none"/>
-              <w:shd w:fill="auto" w:val="clear"/>
-              <w:vertAlign w:val="baseline"/>
-            </w:rPr>
-            <w:t>21</w:t>
-          </w:r>
-          <w:r>
-            <w:rPr>
-              <w:rFonts w:eastAsia="Times New Roman" w:cs="Times New Roman"/>
-              <w:b w:val="false"/>
-              <w:i w:val="false"/>
-              <w:caps w:val="false"/>
-              <w:smallCaps w:val="false"/>
-              <w:strike w:val="false"/>
-              <w:dstrike w:val="false"/>
-              <w:color w:val="000000"/>
-              <w:position w:val="0"/>
-              <w:sz w:val="20"/>
-              <w:sz w:val="20"/>
-              <w:szCs w:val="20"/>
-              <w:u w:val="none"/>
-              <w:shd w:fill="auto" w:val="clear"/>
-              <w:vertAlign w:val="baseline"/>
-            </w:rPr>
-            <w:t>/0</w:t>
-          </w:r>
-          <w:r>
-            <w:rPr>
-              <w:rFonts w:eastAsia="Times New Roman" w:cs="Times New Roman"/>
-              <w:b w:val="false"/>
-              <w:i w:val="false"/>
-              <w:caps w:val="false"/>
-              <w:smallCaps w:val="false"/>
-              <w:strike w:val="false"/>
-              <w:dstrike w:val="false"/>
-              <w:color w:val="000000"/>
-              <w:position w:val="0"/>
-              <w:sz w:val="20"/>
-              <w:sz w:val="20"/>
-              <w:szCs w:val="20"/>
-              <w:u w:val="none"/>
-              <w:shd w:fill="auto" w:val="clear"/>
-              <w:vertAlign w:val="baseline"/>
-            </w:rPr>
-            <w:t>6</w:t>
-          </w:r>
-          <w:r>
-            <w:rPr>
-              <w:rFonts w:eastAsia="Times New Roman" w:cs="Times New Roman"/>
-              <w:b w:val="false"/>
-              <w:i w:val="false"/>
-              <w:caps w:val="false"/>
-              <w:smallCaps w:val="false"/>
-              <w:strike w:val="false"/>
-              <w:dstrike w:val="false"/>
-              <w:color w:val="000000"/>
-              <w:position w:val="0"/>
-              <w:sz w:val="20"/>
-              <w:sz w:val="20"/>
-              <w:szCs w:val="20"/>
-              <w:u w:val="none"/>
-              <w:shd w:fill="auto" w:val="clear"/>
-              <w:vertAlign w:val="baseline"/>
-            </w:rPr>
-            <w:t>/22</w:t>
+            <w:t>Data:  21/06/22</w:t>
           </w:r>
         </w:p>
       </w:tc>
@@ -8584,27 +8416,7 @@
               <w:shd w:fill="auto" w:val="clear"/>
               <w:vertAlign w:val="baseline"/>
             </w:rPr>
-            <w:t>Identificador do Documento: doc</w:t>
-          </w:r>
-          <w:r>
-            <w:rPr>
-              <w:rFonts w:eastAsia="Times New Roman" w:cs="Times New Roman"/>
-              <w:b w:val="false"/>
-              <w:i w:val="false"/>
-              <w:caps w:val="false"/>
-              <w:smallCaps w:val="false"/>
-              <w:strike w:val="false"/>
-              <w:dstrike w:val="false"/>
-              <w:color w:val="000000"/>
-              <w:position w:val="0"/>
-              <w:sz w:val="20"/>
-              <w:sz w:val="20"/>
-              <w:szCs w:val="20"/>
-              <w:u w:val="none"/>
-              <w:shd w:fill="auto" w:val="clear"/>
-              <w:vertAlign w:val="baseline"/>
-            </w:rPr>
-            <w:t>2.0</w:t>
+            <w:t>Identificador do Documento: doc2.0</w:t>
           </w:r>
         </w:p>
       </w:tc>
@@ -8685,7 +8497,6 @@
       </w:pPr>
       <w:rPr>
         <w:rFonts w:ascii="Wingdings" w:hAnsi="Wingdings" w:cs="Wingdings" w:hint="default"/>
-        <w:u w:val="none"/>
       </w:rPr>
     </w:lvl>
     <w:lvl w:ilvl="1">
@@ -8701,7 +8512,6 @@
       </w:pPr>
       <w:rPr>
         <w:rFonts w:ascii="Wingdings 2" w:hAnsi="Wingdings 2" w:cs="Wingdings 2" w:hint="default"/>
-        <w:u w:val="none"/>
       </w:rPr>
     </w:lvl>
     <w:lvl w:ilvl="2">
@@ -8717,7 +8527,6 @@
       </w:pPr>
       <w:rPr>
         <w:rFonts w:ascii="OpenSymbol" w:hAnsi="OpenSymbol" w:cs="OpenSymbol" w:hint="default"/>
-        <w:u w:val="none"/>
       </w:rPr>
     </w:lvl>
     <w:lvl w:ilvl="3">
@@ -8733,7 +8542,6 @@
       </w:pPr>
       <w:rPr>
         <w:rFonts w:ascii="Wingdings" w:hAnsi="Wingdings" w:cs="Wingdings" w:hint="default"/>
-        <w:u w:val="none"/>
       </w:rPr>
     </w:lvl>
     <w:lvl w:ilvl="4">
@@ -8749,7 +8557,6 @@
       </w:pPr>
       <w:rPr>
         <w:rFonts w:ascii="Wingdings 2" w:hAnsi="Wingdings 2" w:cs="Wingdings 2" w:hint="default"/>
-        <w:u w:val="none"/>
       </w:rPr>
     </w:lvl>
     <w:lvl w:ilvl="5">
@@ -8765,7 +8572,6 @@
       </w:pPr>
       <w:rPr>
         <w:rFonts w:ascii="OpenSymbol" w:hAnsi="OpenSymbol" w:cs="OpenSymbol" w:hint="default"/>
-        <w:u w:val="none"/>
       </w:rPr>
     </w:lvl>
     <w:lvl w:ilvl="6">
@@ -8781,7 +8587,6 @@
       </w:pPr>
       <w:rPr>
         <w:rFonts w:ascii="Wingdings" w:hAnsi="Wingdings" w:cs="Wingdings" w:hint="default"/>
-        <w:u w:val="none"/>
       </w:rPr>
     </w:lvl>
     <w:lvl w:ilvl="7">
@@ -8797,7 +8602,6 @@
       </w:pPr>
       <w:rPr>
         <w:rFonts w:ascii="Wingdings 2" w:hAnsi="Wingdings 2" w:cs="Wingdings 2" w:hint="default"/>
-        <w:u w:val="none"/>
       </w:rPr>
     </w:lvl>
     <w:lvl w:ilvl="8">
@@ -8813,7 +8617,6 @@
       </w:pPr>
       <w:rPr>
         <w:rFonts w:ascii="OpenSymbol" w:hAnsi="OpenSymbol" w:cs="OpenSymbol" w:hint="default"/>
-        <w:u w:val="none"/>
       </w:rPr>
     </w:lvl>
   </w:abstractNum>
@@ -8968,7 +8771,6 @@
       </w:pPr>
       <w:rPr>
         <w:rFonts w:ascii="Wingdings" w:hAnsi="Wingdings" w:cs="Wingdings" w:hint="default"/>
-        <w:u w:val="none"/>
       </w:rPr>
     </w:lvl>
     <w:lvl w:ilvl="1">
@@ -8984,7 +8786,6 @@
       </w:pPr>
       <w:rPr>
         <w:rFonts w:ascii="Wingdings 2" w:hAnsi="Wingdings 2" w:cs="Wingdings 2" w:hint="default"/>
-        <w:u w:val="none"/>
       </w:rPr>
     </w:lvl>
     <w:lvl w:ilvl="2">
@@ -9000,7 +8801,6 @@
       </w:pPr>
       <w:rPr>
         <w:rFonts w:ascii="OpenSymbol" w:hAnsi="OpenSymbol" w:cs="OpenSymbol" w:hint="default"/>
-        <w:u w:val="none"/>
       </w:rPr>
     </w:lvl>
     <w:lvl w:ilvl="3">
@@ -9016,7 +8816,6 @@
       </w:pPr>
       <w:rPr>
         <w:rFonts w:ascii="Wingdings" w:hAnsi="Wingdings" w:cs="Wingdings" w:hint="default"/>
-        <w:u w:val="none"/>
       </w:rPr>
     </w:lvl>
     <w:lvl w:ilvl="4">
@@ -9032,7 +8831,6 @@
       </w:pPr>
       <w:rPr>
         <w:rFonts w:ascii="Wingdings 2" w:hAnsi="Wingdings 2" w:cs="Wingdings 2" w:hint="default"/>
-        <w:u w:val="none"/>
       </w:rPr>
     </w:lvl>
     <w:lvl w:ilvl="5">
@@ -9048,7 +8846,6 @@
       </w:pPr>
       <w:rPr>
         <w:rFonts w:ascii="OpenSymbol" w:hAnsi="OpenSymbol" w:cs="OpenSymbol" w:hint="default"/>
-        <w:u w:val="none"/>
       </w:rPr>
     </w:lvl>
     <w:lvl w:ilvl="6">
@@ -9064,7 +8861,6 @@
       </w:pPr>
       <w:rPr>
         <w:rFonts w:ascii="Wingdings" w:hAnsi="Wingdings" w:cs="Wingdings" w:hint="default"/>
-        <w:u w:val="none"/>
       </w:rPr>
     </w:lvl>
     <w:lvl w:ilvl="7">
@@ -9080,7 +8876,6 @@
       </w:pPr>
       <w:rPr>
         <w:rFonts w:ascii="Wingdings 2" w:hAnsi="Wingdings 2" w:cs="Wingdings 2" w:hint="default"/>
-        <w:u w:val="none"/>
       </w:rPr>
     </w:lvl>
     <w:lvl w:ilvl="8">
@@ -9096,7 +8891,6 @@
       </w:pPr>
       <w:rPr>
         <w:rFonts w:ascii="OpenSymbol" w:hAnsi="OpenSymbol" w:cs="OpenSymbol" w:hint="default"/>
-        <w:u w:val="none"/>
       </w:rPr>
     </w:lvl>
   </w:abstractNum>
@@ -9251,7 +9045,6 @@
       </w:pPr>
       <w:rPr>
         <w:rFonts w:ascii="Wingdings" w:hAnsi="Wingdings" w:cs="Wingdings" w:hint="default"/>
-        <w:u w:val="none"/>
       </w:rPr>
     </w:lvl>
     <w:lvl w:ilvl="1">
@@ -9267,7 +9060,6 @@
       </w:pPr>
       <w:rPr>
         <w:rFonts w:ascii="Wingdings 2" w:hAnsi="Wingdings 2" w:cs="Wingdings 2" w:hint="default"/>
-        <w:u w:val="none"/>
       </w:rPr>
     </w:lvl>
     <w:lvl w:ilvl="2">
@@ -9283,7 +9075,6 @@
       </w:pPr>
       <w:rPr>
         <w:rFonts w:ascii="OpenSymbol" w:hAnsi="OpenSymbol" w:cs="OpenSymbol" w:hint="default"/>
-        <w:u w:val="none"/>
       </w:rPr>
     </w:lvl>
     <w:lvl w:ilvl="3">
@@ -9299,7 +9090,6 @@
       </w:pPr>
       <w:rPr>
         <w:rFonts w:ascii="Wingdings" w:hAnsi="Wingdings" w:cs="Wingdings" w:hint="default"/>
-        <w:u w:val="none"/>
       </w:rPr>
     </w:lvl>
     <w:lvl w:ilvl="4">
@@ -9315,7 +9105,6 @@
       </w:pPr>
       <w:rPr>
         <w:rFonts w:ascii="Wingdings 2" w:hAnsi="Wingdings 2" w:cs="Wingdings 2" w:hint="default"/>
-        <w:u w:val="none"/>
       </w:rPr>
     </w:lvl>
     <w:lvl w:ilvl="5">
@@ -9331,7 +9120,6 @@
       </w:pPr>
       <w:rPr>
         <w:rFonts w:ascii="OpenSymbol" w:hAnsi="OpenSymbol" w:cs="OpenSymbol" w:hint="default"/>
-        <w:u w:val="none"/>
       </w:rPr>
     </w:lvl>
     <w:lvl w:ilvl="6">
@@ -9347,7 +9135,6 @@
       </w:pPr>
       <w:rPr>
         <w:rFonts w:ascii="Wingdings" w:hAnsi="Wingdings" w:cs="Wingdings" w:hint="default"/>
-        <w:u w:val="none"/>
       </w:rPr>
     </w:lvl>
     <w:lvl w:ilvl="7">
@@ -9363,7 +9150,6 @@
       </w:pPr>
       <w:rPr>
         <w:rFonts w:ascii="Wingdings 2" w:hAnsi="Wingdings 2" w:cs="Wingdings 2" w:hint="default"/>
-        <w:u w:val="none"/>
       </w:rPr>
     </w:lvl>
     <w:lvl w:ilvl="8">
@@ -9379,7 +9165,6 @@
       </w:pPr>
       <w:rPr>
         <w:rFonts w:ascii="OpenSymbol" w:hAnsi="OpenSymbol" w:cs="OpenSymbol" w:hint="default"/>
-        <w:u w:val="none"/>
       </w:rPr>
     </w:lvl>
   </w:abstractNum>
@@ -9697,7 +9482,7 @@
       <w:lang w:val="en-US" w:eastAsia="zh-CN" w:bidi="hi-IN"/>
     </w:rPr>
   </w:style>
-  <w:style w:type="paragraph" w:styleId="Heading1">
+  <w:style w:type="paragraph" w:styleId="Ttulo1">
     <w:name w:val="Heading 1"/>
     <w:basedOn w:val="LOnormal"/>
     <w:next w:val="LOnormal"/>
@@ -9730,7 +9515,7 @@
       <w:vertAlign w:val="baseline"/>
     </w:rPr>
   </w:style>
-  <w:style w:type="paragraph" w:styleId="Heading2">
+  <w:style w:type="paragraph" w:styleId="Ttulo2">
     <w:name w:val="Heading 2"/>
     <w:basedOn w:val="LOnormal"/>
     <w:next w:val="LOnormal"/>
@@ -9763,7 +9548,7 @@
       <w:vertAlign w:val="baseline"/>
     </w:rPr>
   </w:style>
-  <w:style w:type="paragraph" w:styleId="Heading3">
+  <w:style w:type="paragraph" w:styleId="Ttulo3">
     <w:name w:val="Heading 3"/>
     <w:basedOn w:val="LOnormal"/>
     <w:next w:val="LOnormal"/>
@@ -9796,7 +9581,7 @@
       <w:vertAlign w:val="baseline"/>
     </w:rPr>
   </w:style>
-  <w:style w:type="paragraph" w:styleId="Heading4">
+  <w:style w:type="paragraph" w:styleId="Ttulo4">
     <w:name w:val="Heading 4"/>
     <w:basedOn w:val="LOnormal"/>
     <w:next w:val="LOnormal"/>
@@ -9829,7 +9614,7 @@
       <w:vertAlign w:val="baseline"/>
     </w:rPr>
   </w:style>
-  <w:style w:type="paragraph" w:styleId="Heading5">
+  <w:style w:type="paragraph" w:styleId="Ttulo5">
     <w:name w:val="Heading 5"/>
     <w:basedOn w:val="LOnormal"/>
     <w:next w:val="LOnormal"/>
@@ -9862,7 +9647,7 @@
       <w:vertAlign w:val="baseline"/>
     </w:rPr>
   </w:style>
-  <w:style w:type="paragraph" w:styleId="Heading6">
+  <w:style w:type="paragraph" w:styleId="Ttulo6">
     <w:name w:val="Heading 6"/>
     <w:basedOn w:val="LOnormal"/>
     <w:next w:val="LOnormal"/>
@@ -9895,10 +9680,10 @@
       <w:vertAlign w:val="baseline"/>
     </w:rPr>
   </w:style>
-  <w:style w:type="paragraph" w:styleId="Heading">
-    <w:name w:val="Heading"/>
+  <w:style w:type="paragraph" w:styleId="Ttulo">
+    <w:name w:val="Título"/>
     <w:basedOn w:val="Normal"/>
-    <w:next w:val="TextBody"/>
+    <w:next w:val="Corpodotexto"/>
     <w:qFormat/>
     <w:pPr>
       <w:keepNext w:val="true"/>
@@ -9910,7 +9695,7 @@
       <w:szCs w:val="28"/>
     </w:rPr>
   </w:style>
-  <w:style w:type="paragraph" w:styleId="TextBody">
+  <w:style w:type="paragraph" w:styleId="Corpodotexto">
     <w:name w:val="Body Text"/>
     <w:basedOn w:val="Normal"/>
     <w:pPr>
@@ -9918,15 +9703,15 @@
     </w:pPr>
     <w:rPr/>
   </w:style>
-  <w:style w:type="paragraph" w:styleId="List">
+  <w:style w:type="paragraph" w:styleId="Lista">
     <w:name w:val="List"/>
-    <w:basedOn w:val="TextBody"/>
+    <w:basedOn w:val="Corpodotexto"/>
     <w:pPr/>
     <w:rPr>
       <w:rFonts w:cs="FreeSans"/>
     </w:rPr>
   </w:style>
-  <w:style w:type="paragraph" w:styleId="Caption">
+  <w:style w:type="paragraph" w:styleId="Legenda">
     <w:name w:val="Caption"/>
     <w:basedOn w:val="Normal"/>
     <w:qFormat/>
@@ -9942,8 +9727,8 @@
       <w:szCs w:val="24"/>
     </w:rPr>
   </w:style>
-  <w:style w:type="paragraph" w:styleId="Index">
-    <w:name w:val="Index"/>
+  <w:style w:type="paragraph" w:styleId="Ndice">
+    <w:name w:val="Índice"/>
     <w:basedOn w:val="Normal"/>
     <w:qFormat/>
     <w:pPr>
@@ -9973,7 +9758,7 @@
       <w:lang w:val="en-US" w:eastAsia="zh-CN" w:bidi="hi-IN"/>
     </w:rPr>
   </w:style>
-  <w:style w:type="paragraph" w:styleId="Title">
+  <w:style w:type="paragraph" w:styleId="Ttulododocumento">
     <w:name w:val="Title"/>
     <w:basedOn w:val="LOnormal"/>
     <w:next w:val="LOnormal"/>
@@ -10006,7 +9791,7 @@
       <w:vertAlign w:val="baseline"/>
     </w:rPr>
   </w:style>
-  <w:style w:type="paragraph" w:styleId="Subtitle">
+  <w:style w:type="paragraph" w:styleId="Subttulo">
     <w:name w:val="Subtitle"/>
     <w:basedOn w:val="LOnormal"/>
     <w:next w:val="LOnormal"/>
@@ -10039,22 +9824,22 @@
       <w:vertAlign w:val="baseline"/>
     </w:rPr>
   </w:style>
-  <w:style w:type="paragraph" w:styleId="HeaderandFooter">
-    <w:name w:val="Header and Footer"/>
+  <w:style w:type="paragraph" w:styleId="CabealhoeRodap">
+    <w:name w:val="Cabeçalho e Rodapé"/>
     <w:basedOn w:val="Normal"/>
     <w:qFormat/>
     <w:pPr/>
     <w:rPr/>
   </w:style>
-  <w:style w:type="paragraph" w:styleId="Header">
+  <w:style w:type="paragraph" w:styleId="Cabealho">
     <w:name w:val="Header"/>
-    <w:basedOn w:val="HeaderandFooter"/>
+    <w:basedOn w:val="CabealhoeRodap"/>
     <w:pPr/>
     <w:rPr/>
   </w:style>
-  <w:style w:type="paragraph" w:styleId="Footer">
+  <w:style w:type="paragraph" w:styleId="Rodap">
     <w:name w:val="Footer"/>
-    <w:basedOn w:val="HeaderandFooter"/>
+    <w:basedOn w:val="CabealhoeRodap"/>
     <w:pPr/>
     <w:rPr/>
   </w:style>

</xml_diff>